<commit_message>
Asta.h di UC3, UC5 e UC6 completati. Correzioni classi di progetto. Lievi modifiche nel codice
</commit_message>
<xml_diff>
--- a/Elaborazione/Iterazione 3/Modello casi d'uso Iterazione 3.docx
+++ b/Elaborazione/Iterazione 3/Modello casi d'uso Iterazione 3.docx
@@ -30,8 +30,21 @@
         <w:pStyle w:val="Nessunaspaziatura"/>
         <w:jc w:val="both"/>
       </w:pPr>
+      <w:proofErr w:type="spellStart"/>
       <w:r>
-        <w:t>GiocoPadel è un sistema software per la gestione dei tre campi di padel appartenenti ad un’associazione sportiva. Per potere prenotare uno dei campi di padel è necessario registrare tutti e quattro i padeleur. Nell’atto della prenotazione bisogna selezionare uno dei tre campi presenti che hanno prezzi differenti nonché il giorno e l’ora in cui effettuare la partita. Una partita non può durare più di due ore. È necessario il pagamento nell’atto della prenotazione del campo con la relativa richiesta di attrezzatura</w:t>
+        <w:t>GiocoPadel</w:t>
+      </w:r>
+      <w:proofErr w:type="spellEnd"/>
+      <w:r>
+        <w:t xml:space="preserve"> è un sistema software per la gestione dei tre campi di padel appartenenti ad un’associazione sportiva. Per potere prenotare uno dei campi di padel è necessario registrare tutti e quattro i </w:t>
+      </w:r>
+      <w:proofErr w:type="spellStart"/>
+      <w:r>
+        <w:t>padeleur</w:t>
+      </w:r>
+      <w:proofErr w:type="spellEnd"/>
+      <w:r>
+        <w:t>. Nell’atto della prenotazione bisogna selezionare uno dei tre campi presenti che hanno prezzi differenti nonché il giorno e l’ora in cui effettuare la partita. Una partita non può durare più di due ore. È necessario il pagamento nell’atto della prenotazione del campo con la relativa richiesta di attrezzatura</w:t>
       </w:r>
       <w:r>
         <w:t xml:space="preserve">. </w:t>
@@ -44,7 +57,15 @@
       </w:r>
       <w:r>
         <w:br/>
-        <w:t>In sintesi GiocoPadel gestirà:</w:t>
+        <w:t xml:space="preserve">In sintesi </w:t>
+      </w:r>
+      <w:proofErr w:type="spellStart"/>
+      <w:r>
+        <w:t>GiocoPadel</w:t>
+      </w:r>
+      <w:proofErr w:type="spellEnd"/>
+      <w:r>
+        <w:t xml:space="preserve"> gestirà:</w:t>
       </w:r>
     </w:p>
     <w:p>
@@ -56,7 +77,15 @@
         </w:numPr>
       </w:pPr>
       <w:r>
-        <w:t>Registrazione dei pedaleur;</w:t>
+        <w:t xml:space="preserve">Registrazione dei </w:t>
+      </w:r>
+      <w:proofErr w:type="spellStart"/>
+      <w:r>
+        <w:t>pedaleur</w:t>
+      </w:r>
+      <w:proofErr w:type="spellEnd"/>
+      <w:r>
+        <w:t>;</w:t>
       </w:r>
     </w:p>
     <w:p>
@@ -250,7 +279,15 @@
               <w:cnfStyle w:val="000000100000" w:firstRow="0" w:lastRow="0" w:firstColumn="0" w:lastColumn="0" w:oddVBand="0" w:evenVBand="0" w:oddHBand="1" w:evenHBand="0" w:firstRowFirstColumn="0" w:firstRowLastColumn="0" w:lastRowFirstColumn="0" w:lastRowLastColumn="0"/>
             </w:pPr>
             <w:r>
-              <w:t>Gestire la registrazione dei padeleur nel sistema.</w:t>
+              <w:t xml:space="preserve">Gestire la registrazione dei </w:t>
+            </w:r>
+            <w:proofErr w:type="spellStart"/>
+            <w:r>
+              <w:t>padeleur</w:t>
+            </w:r>
+            <w:proofErr w:type="spellEnd"/>
+            <w:r>
+              <w:t xml:space="preserve"> nel sistema.</w:t>
             </w:r>
           </w:p>
         </w:tc>
@@ -269,7 +306,15 @@
               <w:t>Registrazione</w:t>
             </w:r>
             <w:r>
-              <w:t xml:space="preserve"> nuovo padeleur.</w:t>
+              <w:t xml:space="preserve"> nuovo </w:t>
+            </w:r>
+            <w:proofErr w:type="spellStart"/>
+            <w:r>
+              <w:t>padeleur</w:t>
+            </w:r>
+            <w:proofErr w:type="spellEnd"/>
+            <w:r>
+              <w:t>.</w:t>
             </w:r>
           </w:p>
         </w:tc>
@@ -282,7 +327,15 @@
           </w:tcPr>
           <w:p>
             <w:r>
-              <w:t>Utente (Padeleur)</w:t>
+              <w:t>Utente (</w:t>
+            </w:r>
+            <w:proofErr w:type="spellStart"/>
+            <w:r>
+              <w:t>Padeleur</w:t>
+            </w:r>
+            <w:proofErr w:type="spellEnd"/>
+            <w:r>
+              <w:t>)</w:t>
             </w:r>
           </w:p>
         </w:tc>
@@ -324,7 +377,15 @@
           </w:tcPr>
           <w:p>
             <w:r>
-              <w:t>Utente (Padeleur)</w:t>
+              <w:t>Utente (</w:t>
+            </w:r>
+            <w:proofErr w:type="spellStart"/>
+            <w:r>
+              <w:t>Padeleur</w:t>
+            </w:r>
+            <w:proofErr w:type="spellEnd"/>
+            <w:r>
+              <w:t>)</w:t>
             </w:r>
           </w:p>
         </w:tc>
@@ -554,7 +615,15 @@
         <w:t xml:space="preserve">Registrazione </w:t>
       </w:r>
       <w:r>
-        <w:t>nuovo padeleur;</w:t>
+        <w:t xml:space="preserve">nuovo </w:t>
+      </w:r>
+      <w:proofErr w:type="spellStart"/>
+      <w:r>
+        <w:t>padeleur</w:t>
+      </w:r>
+      <w:proofErr w:type="spellEnd"/>
+      <w:r>
+        <w:t>;</w:t>
       </w:r>
     </w:p>
     <w:p>
@@ -621,7 +690,715 @@
         <w:t>1: Registrazione</w:t>
       </w:r>
       <w:r>
-        <w:t xml:space="preserve"> nuovo padeleur</w:t>
+        <w:t xml:space="preserve"> nuovo </w:t>
+      </w:r>
+      <w:proofErr w:type="spellStart"/>
+      <w:r>
+        <w:t>padeleur</w:t>
+      </w:r>
+      <w:proofErr w:type="spellEnd"/>
+    </w:p>
+    <w:tbl>
+      <w:tblPr>
+        <w:tblStyle w:val="Tabellasemplice-1"/>
+        <w:tblW w:w="0" w:type="auto"/>
+        <w:tblLook w:val="04A0" w:firstRow="1" w:lastRow="0" w:firstColumn="1" w:lastColumn="0" w:noHBand="0" w:noVBand="1"/>
+      </w:tblPr>
+      <w:tblGrid>
+        <w:gridCol w:w="4814"/>
+        <w:gridCol w:w="4814"/>
+      </w:tblGrid>
+      <w:tr>
+        <w:trPr>
+          <w:cnfStyle w:val="100000000000" w:firstRow="1" w:lastRow="0" w:firstColumn="0" w:lastColumn="0" w:oddVBand="0" w:evenVBand="0" w:oddHBand="0" w:evenHBand="0" w:firstRowFirstColumn="0" w:firstRowLastColumn="0" w:lastRowFirstColumn="0" w:lastRowLastColumn="0"/>
+        </w:trPr>
+        <w:tc>
+          <w:tcPr>
+            <w:cnfStyle w:val="001000000000" w:firstRow="0" w:lastRow="0" w:firstColumn="1" w:lastColumn="0" w:oddVBand="0" w:evenVBand="0" w:oddHBand="0" w:evenHBand="0" w:firstRowFirstColumn="0" w:firstRowLastColumn="0" w:lastRowFirstColumn="0" w:lastRowLastColumn="0"/>
+            <w:tcW w:w="4814" w:type="dxa"/>
+          </w:tcPr>
+          <w:p>
+            <w:r>
+              <w:t>Nome del caso d’uso</w:t>
+            </w:r>
+          </w:p>
+        </w:tc>
+        <w:tc>
+          <w:tcPr>
+            <w:tcW w:w="4814" w:type="dxa"/>
+          </w:tcPr>
+          <w:p>
+            <w:pPr>
+              <w:cnfStyle w:val="100000000000" w:firstRow="1" w:lastRow="0" w:firstColumn="0" w:lastColumn="0" w:oddVBand="0" w:evenVBand="0" w:oddHBand="0" w:evenHBand="0" w:firstRowFirstColumn="0" w:firstRowLastColumn="0" w:lastRowFirstColumn="0" w:lastRowLastColumn="0"/>
+              <w:rPr>
+                <w:b w:val="0"/>
+                <w:bCs w:val="0"/>
+              </w:rPr>
+            </w:pPr>
+            <w:r>
+              <w:rPr>
+                <w:b w:val="0"/>
+                <w:bCs w:val="0"/>
+              </w:rPr>
+              <w:t xml:space="preserve">UC1: </w:t>
+            </w:r>
+            <w:r>
+              <w:rPr>
+                <w:b w:val="0"/>
+                <w:bCs w:val="0"/>
+              </w:rPr>
+              <w:t xml:space="preserve">Registrazione </w:t>
+            </w:r>
+            <w:r>
+              <w:rPr>
+                <w:b w:val="0"/>
+                <w:bCs w:val="0"/>
+              </w:rPr>
+              <w:t xml:space="preserve">nuovo </w:t>
+            </w:r>
+            <w:proofErr w:type="spellStart"/>
+            <w:r>
+              <w:rPr>
+                <w:b w:val="0"/>
+                <w:bCs w:val="0"/>
+              </w:rPr>
+              <w:t>padeleur</w:t>
+            </w:r>
+            <w:proofErr w:type="spellEnd"/>
+            <w:r>
+              <w:rPr>
+                <w:b w:val="0"/>
+                <w:bCs w:val="0"/>
+              </w:rPr>
+              <w:t>.</w:t>
+            </w:r>
+          </w:p>
+        </w:tc>
+      </w:tr>
+      <w:tr>
+        <w:trPr>
+          <w:cnfStyle w:val="000000100000" w:firstRow="0" w:lastRow="0" w:firstColumn="0" w:lastColumn="0" w:oddVBand="0" w:evenVBand="0" w:oddHBand="1" w:evenHBand="0" w:firstRowFirstColumn="0" w:firstRowLastColumn="0" w:lastRowFirstColumn="0" w:lastRowLastColumn="0"/>
+        </w:trPr>
+        <w:tc>
+          <w:tcPr>
+            <w:cnfStyle w:val="001000000000" w:firstRow="0" w:lastRow="0" w:firstColumn="1" w:lastColumn="0" w:oddVBand="0" w:evenVBand="0" w:oddHBand="0" w:evenHBand="0" w:firstRowFirstColumn="0" w:firstRowLastColumn="0" w:lastRowFirstColumn="0" w:lastRowLastColumn="0"/>
+            <w:tcW w:w="4814" w:type="dxa"/>
+          </w:tcPr>
+          <w:p>
+            <w:r>
+              <w:t>Portata</w:t>
+            </w:r>
+          </w:p>
+        </w:tc>
+        <w:tc>
+          <w:tcPr>
+            <w:tcW w:w="4814" w:type="dxa"/>
+          </w:tcPr>
+          <w:p>
+            <w:pPr>
+              <w:cnfStyle w:val="000000100000" w:firstRow="0" w:lastRow="0" w:firstColumn="0" w:lastColumn="0" w:oddVBand="0" w:evenVBand="0" w:oddHBand="1" w:evenHBand="0" w:firstRowFirstColumn="0" w:firstRowLastColumn="0" w:lastRowFirstColumn="0" w:lastRowLastColumn="0"/>
+            </w:pPr>
+            <w:r>
+              <w:t xml:space="preserve">Applicazione </w:t>
+            </w:r>
+            <w:proofErr w:type="spellStart"/>
+            <w:r>
+              <w:t>GiocoPadel</w:t>
+            </w:r>
+            <w:proofErr w:type="spellEnd"/>
+            <w:r>
+              <w:t>.</w:t>
+            </w:r>
+          </w:p>
+        </w:tc>
+      </w:tr>
+      <w:tr>
+        <w:tc>
+          <w:tcPr>
+            <w:cnfStyle w:val="001000000000" w:firstRow="0" w:lastRow="0" w:firstColumn="1" w:lastColumn="0" w:oddVBand="0" w:evenVBand="0" w:oddHBand="0" w:evenHBand="0" w:firstRowFirstColumn="0" w:firstRowLastColumn="0" w:lastRowFirstColumn="0" w:lastRowLastColumn="0"/>
+            <w:tcW w:w="4814" w:type="dxa"/>
+          </w:tcPr>
+          <w:p>
+            <w:r>
+              <w:t>Livello</w:t>
+            </w:r>
+          </w:p>
+        </w:tc>
+        <w:tc>
+          <w:tcPr>
+            <w:tcW w:w="4814" w:type="dxa"/>
+          </w:tcPr>
+          <w:p>
+            <w:pPr>
+              <w:cnfStyle w:val="000000000000" w:firstRow="0" w:lastRow="0" w:firstColumn="0" w:lastColumn="0" w:oddVBand="0" w:evenVBand="0" w:oddHBand="0" w:evenHBand="0" w:firstRowFirstColumn="0" w:firstRowLastColumn="0" w:lastRowFirstColumn="0" w:lastRowLastColumn="0"/>
+            </w:pPr>
+            <w:r>
+              <w:t>Obiettivo utente.</w:t>
+            </w:r>
+          </w:p>
+        </w:tc>
+      </w:tr>
+      <w:tr>
+        <w:trPr>
+          <w:cnfStyle w:val="000000100000" w:firstRow="0" w:lastRow="0" w:firstColumn="0" w:lastColumn="0" w:oddVBand="0" w:evenVBand="0" w:oddHBand="1" w:evenHBand="0" w:firstRowFirstColumn="0" w:firstRowLastColumn="0" w:lastRowFirstColumn="0" w:lastRowLastColumn="0"/>
+        </w:trPr>
+        <w:tc>
+          <w:tcPr>
+            <w:cnfStyle w:val="001000000000" w:firstRow="0" w:lastRow="0" w:firstColumn="1" w:lastColumn="0" w:oddVBand="0" w:evenVBand="0" w:oddHBand="0" w:evenHBand="0" w:firstRowFirstColumn="0" w:firstRowLastColumn="0" w:lastRowFirstColumn="0" w:lastRowLastColumn="0"/>
+            <w:tcW w:w="4814" w:type="dxa"/>
+          </w:tcPr>
+          <w:p>
+            <w:r>
+              <w:t>Attore primario</w:t>
+            </w:r>
+          </w:p>
+        </w:tc>
+        <w:tc>
+          <w:tcPr>
+            <w:tcW w:w="4814" w:type="dxa"/>
+          </w:tcPr>
+          <w:p>
+            <w:pPr>
+              <w:cnfStyle w:val="000000100000" w:firstRow="0" w:lastRow="0" w:firstColumn="0" w:lastColumn="0" w:oddVBand="0" w:evenVBand="0" w:oddHBand="1" w:evenHBand="0" w:firstRowFirstColumn="0" w:firstRowLastColumn="0" w:lastRowFirstColumn="0" w:lastRowLastColumn="0"/>
+            </w:pPr>
+            <w:r>
+              <w:t>Amministratore.</w:t>
+            </w:r>
+          </w:p>
+        </w:tc>
+      </w:tr>
+      <w:tr>
+        <w:tc>
+          <w:tcPr>
+            <w:cnfStyle w:val="001000000000" w:firstRow="0" w:lastRow="0" w:firstColumn="1" w:lastColumn="0" w:oddVBand="0" w:evenVBand="0" w:oddHBand="0" w:evenHBand="0" w:firstRowFirstColumn="0" w:firstRowLastColumn="0" w:lastRowFirstColumn="0" w:lastRowLastColumn="0"/>
+            <w:tcW w:w="4814" w:type="dxa"/>
+          </w:tcPr>
+          <w:p>
+            <w:r>
+              <w:t>Parti interessate e interessi</w:t>
+            </w:r>
+          </w:p>
+        </w:tc>
+        <w:tc>
+          <w:tcPr>
+            <w:tcW w:w="4814" w:type="dxa"/>
+          </w:tcPr>
+          <w:p>
+            <w:pPr>
+              <w:pStyle w:val="Paragrafoelenco"/>
+              <w:numPr>
+                <w:ilvl w:val="0"/>
+                <w:numId w:val="3"/>
+              </w:numPr>
+              <w:cnfStyle w:val="000000000000" w:firstRow="0" w:lastRow="0" w:firstColumn="0" w:lastColumn="0" w:oddVBand="0" w:evenVBand="0" w:oddHBand="0" w:evenHBand="0" w:firstRowFirstColumn="0" w:firstRowLastColumn="0" w:lastRowFirstColumn="0" w:lastRowLastColumn="0"/>
+            </w:pPr>
+            <w:r>
+              <w:t xml:space="preserve">Amministratore: vuole gestire l’inserimento di un nuovo </w:t>
+            </w:r>
+            <w:proofErr w:type="spellStart"/>
+            <w:r>
+              <w:t>padeleur</w:t>
+            </w:r>
+            <w:proofErr w:type="spellEnd"/>
+            <w:r>
+              <w:t xml:space="preserve"> nel sistema;</w:t>
+            </w:r>
+          </w:p>
+          <w:p>
+            <w:pPr>
+              <w:pStyle w:val="Paragrafoelenco"/>
+              <w:numPr>
+                <w:ilvl w:val="0"/>
+                <w:numId w:val="3"/>
+              </w:numPr>
+              <w:cnfStyle w:val="000000000000" w:firstRow="0" w:lastRow="0" w:firstColumn="0" w:lastColumn="0" w:oddVBand="0" w:evenVBand="0" w:oddHBand="0" w:evenHBand="0" w:firstRowFirstColumn="0" w:firstRowLastColumn="0" w:lastRowFirstColumn="0" w:lastRowLastColumn="0"/>
+            </w:pPr>
+            <w:r>
+              <w:t>Utente (</w:t>
+            </w:r>
+            <w:proofErr w:type="spellStart"/>
+            <w:r>
+              <w:t>Padeleur</w:t>
+            </w:r>
+            <w:proofErr w:type="spellEnd"/>
+            <w:r>
+              <w:t xml:space="preserve">): vuole essere inserito nel sistema </w:t>
+            </w:r>
+            <w:proofErr w:type="spellStart"/>
+            <w:r>
+              <w:t>GiocoPadel</w:t>
+            </w:r>
+            <w:proofErr w:type="spellEnd"/>
+            <w:r>
+              <w:t xml:space="preserve"> per poter prenotare un campo di gioco.</w:t>
+            </w:r>
+          </w:p>
+        </w:tc>
+      </w:tr>
+      <w:tr>
+        <w:trPr>
+          <w:cnfStyle w:val="000000100000" w:firstRow="0" w:lastRow="0" w:firstColumn="0" w:lastColumn="0" w:oddVBand="0" w:evenVBand="0" w:oddHBand="1" w:evenHBand="0" w:firstRowFirstColumn="0" w:firstRowLastColumn="0" w:lastRowFirstColumn="0" w:lastRowLastColumn="0"/>
+        </w:trPr>
+        <w:tc>
+          <w:tcPr>
+            <w:cnfStyle w:val="001000000000" w:firstRow="0" w:lastRow="0" w:firstColumn="1" w:lastColumn="0" w:oddVBand="0" w:evenVBand="0" w:oddHBand="0" w:evenHBand="0" w:firstRowFirstColumn="0" w:firstRowLastColumn="0" w:lastRowFirstColumn="0" w:lastRowLastColumn="0"/>
+            <w:tcW w:w="4814" w:type="dxa"/>
+          </w:tcPr>
+          <w:p>
+            <w:r>
+              <w:t>Pre-condizioni</w:t>
+            </w:r>
+          </w:p>
+        </w:tc>
+        <w:tc>
+          <w:tcPr>
+            <w:tcW w:w="4814" w:type="dxa"/>
+          </w:tcPr>
+          <w:p>
+            <w:pPr>
+              <w:cnfStyle w:val="000000100000" w:firstRow="0" w:lastRow="0" w:firstColumn="0" w:lastColumn="0" w:oddVBand="0" w:evenVBand="0" w:oddHBand="1" w:evenHBand="0" w:firstRowFirstColumn="0" w:firstRowLastColumn="0" w:lastRowFirstColumn="0" w:lastRowLastColumn="0"/>
+            </w:pPr>
+            <w:r>
+              <w:t>Nessuna precondizione.</w:t>
+            </w:r>
+          </w:p>
+        </w:tc>
+      </w:tr>
+      <w:tr>
+        <w:tc>
+          <w:tcPr>
+            <w:cnfStyle w:val="001000000000" w:firstRow="0" w:lastRow="0" w:firstColumn="1" w:lastColumn="0" w:oddVBand="0" w:evenVBand="0" w:oddHBand="0" w:evenHBand="0" w:firstRowFirstColumn="0" w:firstRowLastColumn="0" w:lastRowFirstColumn="0" w:lastRowLastColumn="0"/>
+            <w:tcW w:w="4814" w:type="dxa"/>
+          </w:tcPr>
+          <w:p>
+            <w:r>
+              <w:t>Garanzia di successo</w:t>
+            </w:r>
+          </w:p>
+        </w:tc>
+        <w:tc>
+          <w:tcPr>
+            <w:tcW w:w="4814" w:type="dxa"/>
+          </w:tcPr>
+          <w:p>
+            <w:pPr>
+              <w:cnfStyle w:val="000000000000" w:firstRow="0" w:lastRow="0" w:firstColumn="0" w:lastColumn="0" w:oddVBand="0" w:evenVBand="0" w:oddHBand="0" w:evenHBand="0" w:firstRowFirstColumn="0" w:firstRowLastColumn="0" w:lastRowFirstColumn="0" w:lastRowLastColumn="0"/>
+            </w:pPr>
+            <w:r>
+              <w:t>Le informazioni relative all’Utente (</w:t>
+            </w:r>
+            <w:proofErr w:type="spellStart"/>
+            <w:r>
+              <w:t>Padeleur</w:t>
+            </w:r>
+            <w:proofErr w:type="spellEnd"/>
+            <w:r>
+              <w:t>) sono inserite con successo nel Sistema.</w:t>
+            </w:r>
+          </w:p>
+        </w:tc>
+      </w:tr>
+      <w:tr>
+        <w:trPr>
+          <w:cnfStyle w:val="000000100000" w:firstRow="0" w:lastRow="0" w:firstColumn="0" w:lastColumn="0" w:oddVBand="0" w:evenVBand="0" w:oddHBand="1" w:evenHBand="0" w:firstRowFirstColumn="0" w:firstRowLastColumn="0" w:lastRowFirstColumn="0" w:lastRowLastColumn="0"/>
+        </w:trPr>
+        <w:tc>
+          <w:tcPr>
+            <w:cnfStyle w:val="001000000000" w:firstRow="0" w:lastRow="0" w:firstColumn="1" w:lastColumn="0" w:oddVBand="0" w:evenVBand="0" w:oddHBand="0" w:evenHBand="0" w:firstRowFirstColumn="0" w:firstRowLastColumn="0" w:lastRowFirstColumn="0" w:lastRowLastColumn="0"/>
+            <w:tcW w:w="4814" w:type="dxa"/>
+          </w:tcPr>
+          <w:p>
+            <w:r>
+              <w:t>Scenario principale di successo</w:t>
+            </w:r>
+          </w:p>
+        </w:tc>
+        <w:tc>
+          <w:tcPr>
+            <w:tcW w:w="4814" w:type="dxa"/>
+          </w:tcPr>
+          <w:p>
+            <w:pPr>
+              <w:pStyle w:val="Paragrafoelenco"/>
+              <w:numPr>
+                <w:ilvl w:val="0"/>
+                <w:numId w:val="4"/>
+              </w:numPr>
+              <w:cnfStyle w:val="000000100000" w:firstRow="0" w:lastRow="0" w:firstColumn="0" w:lastColumn="0" w:oddVBand="0" w:evenVBand="0" w:oddHBand="1" w:evenHBand="0" w:firstRowFirstColumn="0" w:firstRowLastColumn="0" w:lastRowFirstColumn="0" w:lastRowLastColumn="0"/>
+            </w:pPr>
+            <w:r>
+              <w:t>L’amministratore vuole inserire un nuovo Utente (</w:t>
+            </w:r>
+            <w:proofErr w:type="spellStart"/>
+            <w:r>
+              <w:t>Padeleur</w:t>
+            </w:r>
+            <w:proofErr w:type="spellEnd"/>
+            <w:r>
+              <w:t>) nel sistema;</w:t>
+            </w:r>
+          </w:p>
+          <w:p>
+            <w:pPr>
+              <w:pStyle w:val="Paragrafoelenco"/>
+              <w:numPr>
+                <w:ilvl w:val="0"/>
+                <w:numId w:val="4"/>
+              </w:numPr>
+              <w:cnfStyle w:val="000000100000" w:firstRow="0" w:lastRow="0" w:firstColumn="0" w:lastColumn="0" w:oddVBand="0" w:evenVBand="0" w:oddHBand="1" w:evenHBand="0" w:firstRowFirstColumn="0" w:firstRowLastColumn="0" w:lastRowFirstColumn="0" w:lastRowLastColumn="0"/>
+            </w:pPr>
+            <w:r>
+              <w:t xml:space="preserve">L’amministratore sceglie l’attività “Inserisci nuovo </w:t>
+            </w:r>
+            <w:proofErr w:type="spellStart"/>
+            <w:r>
+              <w:t>padeleur</w:t>
+            </w:r>
+            <w:proofErr w:type="spellEnd"/>
+            <w:r>
+              <w:t>”;</w:t>
+            </w:r>
+          </w:p>
+          <w:p>
+            <w:pPr>
+              <w:pStyle w:val="Paragrafoelenco"/>
+              <w:numPr>
+                <w:ilvl w:val="0"/>
+                <w:numId w:val="4"/>
+              </w:numPr>
+              <w:cnfStyle w:val="000000100000" w:firstRow="0" w:lastRow="0" w:firstColumn="0" w:lastColumn="0" w:oddVBand="0" w:evenVBand="0" w:oddHBand="1" w:evenHBand="0" w:firstRowFirstColumn="0" w:firstRowLastColumn="0" w:lastRowFirstColumn="0" w:lastRowLastColumn="0"/>
+            </w:pPr>
+            <w:r>
+              <w:t xml:space="preserve">L’amministratore inserisce l’e-mail del </w:t>
+            </w:r>
+            <w:proofErr w:type="spellStart"/>
+            <w:r>
+              <w:t>padeleur</w:t>
+            </w:r>
+            <w:proofErr w:type="spellEnd"/>
+            <w:r>
+              <w:t xml:space="preserve"> da registrare per verificare che l’utente sia effettivamente nuovo;</w:t>
+            </w:r>
+          </w:p>
+          <w:p>
+            <w:pPr>
+              <w:pStyle w:val="Paragrafoelenco"/>
+              <w:numPr>
+                <w:ilvl w:val="0"/>
+                <w:numId w:val="4"/>
+              </w:numPr>
+              <w:cnfStyle w:val="000000100000" w:firstRow="0" w:lastRow="0" w:firstColumn="0" w:lastColumn="0" w:oddVBand="0" w:evenVBand="0" w:oddHBand="1" w:evenHBand="0" w:firstRowFirstColumn="0" w:firstRowLastColumn="0" w:lastRowFirstColumn="0" w:lastRowLastColumn="0"/>
+            </w:pPr>
+            <w:r>
+              <w:t xml:space="preserve">L’amministratore </w:t>
+            </w:r>
+            <w:r>
+              <w:t>inserisce successivamente</w:t>
+            </w:r>
+            <w:r>
+              <w:t xml:space="preserve"> i dati anagrafici del </w:t>
+            </w:r>
+            <w:proofErr w:type="spellStart"/>
+            <w:r>
+              <w:t>padeleur</w:t>
+            </w:r>
+            <w:proofErr w:type="spellEnd"/>
+            <w:r>
+              <w:t xml:space="preserve"> (nome, cognome, codice fiscale, data di nascita</w:t>
+            </w:r>
+            <w:r>
+              <w:t xml:space="preserve">) </w:t>
+            </w:r>
+            <w:r>
+              <w:t>e li inserisce nel sistema;</w:t>
+            </w:r>
+          </w:p>
+          <w:p>
+            <w:pPr>
+              <w:pStyle w:val="Paragrafoelenco"/>
+              <w:numPr>
+                <w:ilvl w:val="0"/>
+                <w:numId w:val="4"/>
+              </w:numPr>
+              <w:cnfStyle w:val="000000100000" w:firstRow="0" w:lastRow="0" w:firstColumn="0" w:lastColumn="0" w:oddVBand="0" w:evenVBand="0" w:oddHBand="1" w:evenHBand="0" w:firstRowFirstColumn="0" w:firstRowLastColumn="0" w:lastRowFirstColumn="0" w:lastRowLastColumn="0"/>
+            </w:pPr>
+            <w:r>
+              <w:t>L’amministratore indica di avere finito.</w:t>
+            </w:r>
+          </w:p>
+        </w:tc>
+      </w:tr>
+      <w:tr>
+        <w:tc>
+          <w:tcPr>
+            <w:cnfStyle w:val="001000000000" w:firstRow="0" w:lastRow="0" w:firstColumn="1" w:lastColumn="0" w:oddVBand="0" w:evenVBand="0" w:oddHBand="0" w:evenHBand="0" w:firstRowFirstColumn="0" w:firstRowLastColumn="0" w:lastRowFirstColumn="0" w:lastRowLastColumn="0"/>
+            <w:tcW w:w="4814" w:type="dxa"/>
+          </w:tcPr>
+          <w:p>
+            <w:r>
+              <w:t>Estensioni</w:t>
+            </w:r>
+          </w:p>
+        </w:tc>
+        <w:tc>
+          <w:tcPr>
+            <w:tcW w:w="4814" w:type="dxa"/>
+          </w:tcPr>
+          <w:p>
+            <w:pPr>
+              <w:cnfStyle w:val="000000000000" w:firstRow="0" w:lastRow="0" w:firstColumn="0" w:lastColumn="0" w:oddVBand="0" w:evenVBand="0" w:oddHBand="0" w:evenHBand="0" w:firstRowFirstColumn="0" w:firstRowLastColumn="0" w:lastRowFirstColumn="0" w:lastRowLastColumn="0"/>
+            </w:pPr>
+            <w:r>
+              <w:rPr>
+                <w:b/>
+                <w:bCs/>
+              </w:rPr>
+              <w:t>*a</w:t>
+            </w:r>
+            <w:r>
+              <w:t xml:space="preserve">. In un qualsiasi momento il Sistema fallisce e si arresta improvvisamente. </w:t>
+            </w:r>
+          </w:p>
+          <w:p>
+            <w:pPr>
+              <w:pStyle w:val="Paragrafoelenco"/>
+              <w:numPr>
+                <w:ilvl w:val="0"/>
+                <w:numId w:val="6"/>
+              </w:numPr>
+              <w:cnfStyle w:val="000000000000" w:firstRow="0" w:lastRow="0" w:firstColumn="0" w:lastColumn="0" w:oddVBand="0" w:evenVBand="0" w:oddHBand="0" w:evenHBand="0" w:firstRowFirstColumn="0" w:firstRowLastColumn="0" w:lastRowFirstColumn="0" w:lastRowLastColumn="0"/>
+            </w:pPr>
+            <w:r>
+              <w:t>L’amministratore riavvia il software e ripristina lo stato precedente del Sistema;</w:t>
+            </w:r>
+          </w:p>
+          <w:p>
+            <w:pPr>
+              <w:pStyle w:val="Paragrafoelenco"/>
+              <w:numPr>
+                <w:ilvl w:val="0"/>
+                <w:numId w:val="6"/>
+              </w:numPr>
+              <w:cnfStyle w:val="000000000000" w:firstRow="0" w:lastRow="0" w:firstColumn="0" w:lastColumn="0" w:oddVBand="0" w:evenVBand="0" w:oddHBand="0" w:evenHBand="0" w:firstRowFirstColumn="0" w:firstRowLastColumn="0" w:lastRowFirstColumn="0" w:lastRowLastColumn="0"/>
+            </w:pPr>
+            <w:r>
+              <w:t>Il sistema ripristina lo stato.</w:t>
+            </w:r>
+          </w:p>
+          <w:p>
+            <w:pPr>
+              <w:cnfStyle w:val="000000000000" w:firstRow="0" w:lastRow="0" w:firstColumn="0" w:lastColumn="0" w:oddVBand="0" w:evenVBand="0" w:oddHBand="0" w:evenHBand="0" w:firstRowFirstColumn="0" w:firstRowLastColumn="0" w:lastRowFirstColumn="0" w:lastRowLastColumn="0"/>
+            </w:pPr>
+            <w:r>
+              <w:rPr>
+                <w:b/>
+                <w:bCs/>
+              </w:rPr>
+              <w:t>3a.</w:t>
+            </w:r>
+            <w:r>
+              <w:t xml:space="preserve"> L’amministratore inserisce un</w:t>
+            </w:r>
+            <w:r>
+              <w:t>a e-mail relativa ad un Utente (</w:t>
+            </w:r>
+            <w:proofErr w:type="spellStart"/>
+            <w:r>
+              <w:t>Padeleur</w:t>
+            </w:r>
+            <w:proofErr w:type="spellEnd"/>
+            <w:r>
+              <w:t xml:space="preserve">) </w:t>
+            </w:r>
+            <w:r>
+              <w:t>già inserit</w:t>
+            </w:r>
+            <w:r>
+              <w:t>o</w:t>
+            </w:r>
+            <w:r>
+              <w:t xml:space="preserve"> nel Sistema.</w:t>
+            </w:r>
+          </w:p>
+          <w:p>
+            <w:pPr>
+              <w:pStyle w:val="Paragrafoelenco"/>
+              <w:numPr>
+                <w:ilvl w:val="0"/>
+                <w:numId w:val="5"/>
+              </w:numPr>
+              <w:cnfStyle w:val="000000000000" w:firstRow="0" w:lastRow="0" w:firstColumn="0" w:lastColumn="0" w:oddVBand="0" w:evenVBand="0" w:oddHBand="0" w:evenHBand="0" w:firstRowFirstColumn="0" w:firstRowLastColumn="0" w:lastRowFirstColumn="0" w:lastRowLastColumn="0"/>
+            </w:pPr>
+            <w:r>
+              <w:t>Il Sistema genera un messaggio di errore;</w:t>
+            </w:r>
+          </w:p>
+          <w:p>
+            <w:pPr>
+              <w:pStyle w:val="Paragrafoelenco"/>
+              <w:numPr>
+                <w:ilvl w:val="0"/>
+                <w:numId w:val="5"/>
+              </w:numPr>
+              <w:cnfStyle w:val="000000000000" w:firstRow="0" w:lastRow="0" w:firstColumn="0" w:lastColumn="0" w:oddVBand="0" w:evenVBand="0" w:oddHBand="0" w:evenHBand="0" w:firstRowFirstColumn="0" w:firstRowLastColumn="0" w:lastRowFirstColumn="0" w:lastRowLastColumn="0"/>
+            </w:pPr>
+            <w:r>
+              <w:t>Il Sistema riporta l’Amministratore al menu principale.</w:t>
+            </w:r>
+          </w:p>
+          <w:p>
+            <w:pPr>
+              <w:pStyle w:val="Paragrafoelenco"/>
+              <w:cnfStyle w:val="000000000000" w:firstRow="0" w:lastRow="0" w:firstColumn="0" w:lastColumn="0" w:oddVBand="0" w:evenVBand="0" w:oddHBand="0" w:evenHBand="0" w:firstRowFirstColumn="0" w:firstRowLastColumn="0" w:lastRowFirstColumn="0" w:lastRowLastColumn="0"/>
+            </w:pPr>
+          </w:p>
+        </w:tc>
+      </w:tr>
+      <w:tr>
+        <w:trPr>
+          <w:cnfStyle w:val="000000100000" w:firstRow="0" w:lastRow="0" w:firstColumn="0" w:lastColumn="0" w:oddVBand="0" w:evenVBand="0" w:oddHBand="1" w:evenHBand="0" w:firstRowFirstColumn="0" w:firstRowLastColumn="0" w:lastRowFirstColumn="0" w:lastRowLastColumn="0"/>
+        </w:trPr>
+        <w:tc>
+          <w:tcPr>
+            <w:cnfStyle w:val="001000000000" w:firstRow="0" w:lastRow="0" w:firstColumn="1" w:lastColumn="0" w:oddVBand="0" w:evenVBand="0" w:oddHBand="0" w:evenHBand="0" w:firstRowFirstColumn="0" w:firstRowLastColumn="0" w:lastRowFirstColumn="0" w:lastRowLastColumn="0"/>
+            <w:tcW w:w="4814" w:type="dxa"/>
+          </w:tcPr>
+          <w:p>
+            <w:r>
+              <w:t>Requisiti speciali</w:t>
+            </w:r>
+          </w:p>
+        </w:tc>
+        <w:tc>
+          <w:tcPr>
+            <w:tcW w:w="4814" w:type="dxa"/>
+          </w:tcPr>
+          <w:p>
+            <w:pPr>
+              <w:cnfStyle w:val="000000100000" w:firstRow="0" w:lastRow="0" w:firstColumn="0" w:lastColumn="0" w:oddVBand="0" w:evenVBand="0" w:oddHBand="1" w:evenHBand="0" w:firstRowFirstColumn="0" w:firstRowLastColumn="0" w:lastRowFirstColumn="0" w:lastRowLastColumn="0"/>
+            </w:pPr>
+            <w:r>
+              <w:t xml:space="preserve">L’Amministratore deve conoscere la password per accedere all’app </w:t>
+            </w:r>
+            <w:proofErr w:type="spellStart"/>
+            <w:r>
+              <w:t>GiocoPadel</w:t>
+            </w:r>
+            <w:proofErr w:type="spellEnd"/>
+            <w:r>
+              <w:t xml:space="preserve"> lato Amministratore.</w:t>
+            </w:r>
+          </w:p>
+        </w:tc>
+      </w:tr>
+      <w:tr>
+        <w:tc>
+          <w:tcPr>
+            <w:cnfStyle w:val="001000000000" w:firstRow="0" w:lastRow="0" w:firstColumn="1" w:lastColumn="0" w:oddVBand="0" w:evenVBand="0" w:oddHBand="0" w:evenHBand="0" w:firstRowFirstColumn="0" w:firstRowLastColumn="0" w:lastRowFirstColumn="0" w:lastRowLastColumn="0"/>
+            <w:tcW w:w="4814" w:type="dxa"/>
+          </w:tcPr>
+          <w:p>
+            <w:r>
+              <w:t>Elenco delle varianti tecnologiche e dei dati</w:t>
+            </w:r>
+          </w:p>
+        </w:tc>
+        <w:tc>
+          <w:tcPr>
+            <w:tcW w:w="4814" w:type="dxa"/>
+          </w:tcPr>
+          <w:p>
+            <w:pPr>
+              <w:cnfStyle w:val="000000000000" w:firstRow="0" w:lastRow="0" w:firstColumn="0" w:lastColumn="0" w:oddVBand="0" w:evenVBand="0" w:oddHBand="0" w:evenHBand="0" w:firstRowFirstColumn="0" w:firstRowLastColumn="0" w:lastRowFirstColumn="0" w:lastRowLastColumn="0"/>
+            </w:pPr>
+            <w:r>
+              <w:t>Assenti.</w:t>
+            </w:r>
+          </w:p>
+        </w:tc>
+      </w:tr>
+      <w:tr>
+        <w:trPr>
+          <w:cnfStyle w:val="000000100000" w:firstRow="0" w:lastRow="0" w:firstColumn="0" w:lastColumn="0" w:oddVBand="0" w:evenVBand="0" w:oddHBand="1" w:evenHBand="0" w:firstRowFirstColumn="0" w:firstRowLastColumn="0" w:lastRowFirstColumn="0" w:lastRowLastColumn="0"/>
+        </w:trPr>
+        <w:tc>
+          <w:tcPr>
+            <w:cnfStyle w:val="001000000000" w:firstRow="0" w:lastRow="0" w:firstColumn="1" w:lastColumn="0" w:oddVBand="0" w:evenVBand="0" w:oddHBand="0" w:evenHBand="0" w:firstRowFirstColumn="0" w:firstRowLastColumn="0" w:lastRowFirstColumn="0" w:lastRowLastColumn="0"/>
+            <w:tcW w:w="4814" w:type="dxa"/>
+          </w:tcPr>
+          <w:p>
+            <w:r>
+              <w:lastRenderedPageBreak/>
+              <w:t>Frequenza di ripetizioni</w:t>
+            </w:r>
+          </w:p>
+        </w:tc>
+        <w:tc>
+          <w:tcPr>
+            <w:tcW w:w="4814" w:type="dxa"/>
+          </w:tcPr>
+          <w:p>
+            <w:pPr>
+              <w:cnfStyle w:val="000000100000" w:firstRow="0" w:lastRow="0" w:firstColumn="0" w:lastColumn="0" w:oddVBand="0" w:evenVBand="0" w:oddHBand="1" w:evenHBand="0" w:firstRowFirstColumn="0" w:firstRowLastColumn="0" w:lastRowFirstColumn="0" w:lastRowLastColumn="0"/>
+            </w:pPr>
+            <w:r>
+              <w:t>Illimitata.</w:t>
+            </w:r>
+          </w:p>
+        </w:tc>
+      </w:tr>
+      <w:tr>
+        <w:tc>
+          <w:tcPr>
+            <w:cnfStyle w:val="001000000000" w:firstRow="0" w:lastRow="0" w:firstColumn="1" w:lastColumn="0" w:oddVBand="0" w:evenVBand="0" w:oddHBand="0" w:evenHBand="0" w:firstRowFirstColumn="0" w:firstRowLastColumn="0" w:lastRowFirstColumn="0" w:lastRowLastColumn="0"/>
+            <w:tcW w:w="4814" w:type="dxa"/>
+          </w:tcPr>
+          <w:p>
+            <w:r>
+              <w:t>Varie</w:t>
+            </w:r>
+          </w:p>
+        </w:tc>
+        <w:tc>
+          <w:tcPr>
+            <w:tcW w:w="4814" w:type="dxa"/>
+          </w:tcPr>
+          <w:p>
+            <w:pPr>
+              <w:cnfStyle w:val="000000000000" w:firstRow="0" w:lastRow="0" w:firstColumn="0" w:lastColumn="0" w:oddVBand="0" w:evenVBand="0" w:oddHBand="0" w:evenHBand="0" w:firstRowFirstColumn="0" w:firstRowLastColumn="0" w:lastRowFirstColumn="0" w:lastRowLastColumn="0"/>
+            </w:pPr>
+            <w:r>
+              <w:t>Assenti.</w:t>
+            </w:r>
+          </w:p>
+        </w:tc>
+      </w:tr>
+    </w:tbl>
+    <w:p>
+      <w:pPr>
+        <w:pStyle w:val="Titolo3"/>
+      </w:pPr>
+      <w:bookmarkStart w:id="2" w:name="_Hlk129027628"/>
+    </w:p>
+    <w:p>
+      <w:pPr>
+        <w:pStyle w:val="Titolo3"/>
+      </w:pPr>
+      <w:r>
+        <w:t>UC2: Inserimento e pagamento di una prenotazione</w:t>
+      </w:r>
+    </w:p>
+    <w:p>
+      <w:r>
+        <w:t>L’Utente (</w:t>
+      </w:r>
+      <w:proofErr w:type="spellStart"/>
+      <w:r>
+        <w:t>Padeleur</w:t>
+      </w:r>
+      <w:proofErr w:type="spellEnd"/>
+      <w:r>
+        <w:t>) vuole inserire una nuova prenotazione e procedere al pagamento.</w:t>
       </w:r>
     </w:p>
     <w:tbl>
@@ -666,118 +1443,223 @@
                 <w:b w:val="0"/>
                 <w:bCs w:val="0"/>
               </w:rPr>
-              <w:t xml:space="preserve">UC1: </w:t>
-            </w:r>
-            <w:r>
+              <w:t>UC2: Inserimento e pagamento di una prenotazione.</w:t>
+            </w:r>
+          </w:p>
+        </w:tc>
+      </w:tr>
+      <w:tr>
+        <w:trPr>
+          <w:cnfStyle w:val="000000100000" w:firstRow="0" w:lastRow="0" w:firstColumn="0" w:lastColumn="0" w:oddVBand="0" w:evenVBand="0" w:oddHBand="1" w:evenHBand="0" w:firstRowFirstColumn="0" w:firstRowLastColumn="0" w:lastRowFirstColumn="0" w:lastRowLastColumn="0"/>
+        </w:trPr>
+        <w:tc>
+          <w:tcPr>
+            <w:cnfStyle w:val="001000000000" w:firstRow="0" w:lastRow="0" w:firstColumn="1" w:lastColumn="0" w:oddVBand="0" w:evenVBand="0" w:oddHBand="0" w:evenHBand="0" w:firstRowFirstColumn="0" w:firstRowLastColumn="0" w:lastRowFirstColumn="0" w:lastRowLastColumn="0"/>
+            <w:tcW w:w="4814" w:type="dxa"/>
+          </w:tcPr>
+          <w:p>
+            <w:r>
+              <w:t>Portata</w:t>
+            </w:r>
+          </w:p>
+        </w:tc>
+        <w:tc>
+          <w:tcPr>
+            <w:tcW w:w="4814" w:type="dxa"/>
+          </w:tcPr>
+          <w:p>
+            <w:pPr>
+              <w:cnfStyle w:val="000000100000" w:firstRow="0" w:lastRow="0" w:firstColumn="0" w:lastColumn="0" w:oddVBand="0" w:evenVBand="0" w:oddHBand="1" w:evenHBand="0" w:firstRowFirstColumn="0" w:firstRowLastColumn="0" w:lastRowFirstColumn="0" w:lastRowLastColumn="0"/>
+            </w:pPr>
+            <w:r>
+              <w:t xml:space="preserve">Applicazione </w:t>
+            </w:r>
+            <w:proofErr w:type="spellStart"/>
+            <w:r>
+              <w:t>GiocoPadel</w:t>
+            </w:r>
+            <w:proofErr w:type="spellEnd"/>
+            <w:r>
+              <w:t>.</w:t>
+            </w:r>
+          </w:p>
+        </w:tc>
+      </w:tr>
+      <w:tr>
+        <w:tc>
+          <w:tcPr>
+            <w:cnfStyle w:val="001000000000" w:firstRow="0" w:lastRow="0" w:firstColumn="1" w:lastColumn="0" w:oddVBand="0" w:evenVBand="0" w:oddHBand="0" w:evenHBand="0" w:firstRowFirstColumn="0" w:firstRowLastColumn="0" w:lastRowFirstColumn="0" w:lastRowLastColumn="0"/>
+            <w:tcW w:w="4814" w:type="dxa"/>
+          </w:tcPr>
+          <w:p>
+            <w:r>
+              <w:t>Livello</w:t>
+            </w:r>
+          </w:p>
+        </w:tc>
+        <w:tc>
+          <w:tcPr>
+            <w:tcW w:w="4814" w:type="dxa"/>
+          </w:tcPr>
+          <w:p>
+            <w:pPr>
+              <w:cnfStyle w:val="000000000000" w:firstRow="0" w:lastRow="0" w:firstColumn="0" w:lastColumn="0" w:oddVBand="0" w:evenVBand="0" w:oddHBand="0" w:evenHBand="0" w:firstRowFirstColumn="0" w:firstRowLastColumn="0" w:lastRowFirstColumn="0" w:lastRowLastColumn="0"/>
+            </w:pPr>
+            <w:r>
+              <w:t>Obiettivo utente.</w:t>
+            </w:r>
+          </w:p>
+        </w:tc>
+      </w:tr>
+      <w:tr>
+        <w:trPr>
+          <w:cnfStyle w:val="000000100000" w:firstRow="0" w:lastRow="0" w:firstColumn="0" w:lastColumn="0" w:oddVBand="0" w:evenVBand="0" w:oddHBand="1" w:evenHBand="0" w:firstRowFirstColumn="0" w:firstRowLastColumn="0" w:lastRowFirstColumn="0" w:lastRowLastColumn="0"/>
+        </w:trPr>
+        <w:tc>
+          <w:tcPr>
+            <w:cnfStyle w:val="001000000000" w:firstRow="0" w:lastRow="0" w:firstColumn="1" w:lastColumn="0" w:oddVBand="0" w:evenVBand="0" w:oddHBand="0" w:evenHBand="0" w:firstRowFirstColumn="0" w:firstRowLastColumn="0" w:lastRowFirstColumn="0" w:lastRowLastColumn="0"/>
+            <w:tcW w:w="4814" w:type="dxa"/>
+          </w:tcPr>
+          <w:p>
+            <w:r>
+              <w:t>Attore primario</w:t>
+            </w:r>
+          </w:p>
+        </w:tc>
+        <w:tc>
+          <w:tcPr>
+            <w:tcW w:w="4814" w:type="dxa"/>
+          </w:tcPr>
+          <w:p>
+            <w:pPr>
+              <w:cnfStyle w:val="000000100000" w:firstRow="0" w:lastRow="0" w:firstColumn="0" w:lastColumn="0" w:oddVBand="0" w:evenVBand="0" w:oddHBand="1" w:evenHBand="0" w:firstRowFirstColumn="0" w:firstRowLastColumn="0" w:lastRowFirstColumn="0" w:lastRowLastColumn="0"/>
+            </w:pPr>
+            <w:r>
+              <w:t>Utente (</w:t>
+            </w:r>
+            <w:proofErr w:type="spellStart"/>
+            <w:r>
+              <w:t>Padeleur</w:t>
+            </w:r>
+            <w:proofErr w:type="spellEnd"/>
+            <w:r>
+              <w:t>).</w:t>
+            </w:r>
+          </w:p>
+        </w:tc>
+      </w:tr>
+      <w:tr>
+        <w:tc>
+          <w:tcPr>
+            <w:cnfStyle w:val="001000000000" w:firstRow="0" w:lastRow="0" w:firstColumn="1" w:lastColumn="0" w:oddVBand="0" w:evenVBand="0" w:oddHBand="0" w:evenHBand="0" w:firstRowFirstColumn="0" w:firstRowLastColumn="0" w:lastRowFirstColumn="0" w:lastRowLastColumn="0"/>
+            <w:tcW w:w="4814" w:type="dxa"/>
+          </w:tcPr>
+          <w:p>
+            <w:r>
+              <w:t>Parti interessate e interessi</w:t>
+            </w:r>
+          </w:p>
+        </w:tc>
+        <w:tc>
+          <w:tcPr>
+            <w:tcW w:w="4814" w:type="dxa"/>
+          </w:tcPr>
+          <w:p>
+            <w:pPr>
+              <w:pStyle w:val="Paragrafoelenco"/>
+              <w:numPr>
+                <w:ilvl w:val="0"/>
+                <w:numId w:val="7"/>
+              </w:numPr>
+              <w:cnfStyle w:val="000000000000" w:firstRow="0" w:lastRow="0" w:firstColumn="0" w:lastColumn="0" w:oddVBand="0" w:evenVBand="0" w:oddHBand="0" w:evenHBand="0" w:firstRowFirstColumn="0" w:firstRowLastColumn="0" w:lastRowFirstColumn="0" w:lastRowLastColumn="0"/>
+            </w:pPr>
+            <w:r>
+              <w:t>Utente (</w:t>
+            </w:r>
+            <w:proofErr w:type="spellStart"/>
+            <w:r>
+              <w:t>Padeleur</w:t>
+            </w:r>
+            <w:proofErr w:type="spellEnd"/>
+            <w:r>
+              <w:t>): vuole inserire una nuova prenotazione.</w:t>
+            </w:r>
+          </w:p>
+        </w:tc>
+      </w:tr>
+      <w:tr>
+        <w:trPr>
+          <w:cnfStyle w:val="000000100000" w:firstRow="0" w:lastRow="0" w:firstColumn="0" w:lastColumn="0" w:oddVBand="0" w:evenVBand="0" w:oddHBand="1" w:evenHBand="0" w:firstRowFirstColumn="0" w:firstRowLastColumn="0" w:lastRowFirstColumn="0" w:lastRowLastColumn="0"/>
+        </w:trPr>
+        <w:tc>
+          <w:tcPr>
+            <w:cnfStyle w:val="001000000000" w:firstRow="0" w:lastRow="0" w:firstColumn="1" w:lastColumn="0" w:oddVBand="0" w:evenVBand="0" w:oddHBand="0" w:evenHBand="0" w:firstRowFirstColumn="0" w:firstRowLastColumn="0" w:lastRowFirstColumn="0" w:lastRowLastColumn="0"/>
+            <w:tcW w:w="4814" w:type="dxa"/>
+          </w:tcPr>
+          <w:p>
+            <w:r>
+              <w:t>Pre-condizioni</w:t>
+            </w:r>
+          </w:p>
+        </w:tc>
+        <w:tc>
+          <w:tcPr>
+            <w:tcW w:w="4814" w:type="dxa"/>
+          </w:tcPr>
+          <w:p>
+            <w:pPr>
+              <w:cnfStyle w:val="000000100000" w:firstRow="0" w:lastRow="0" w:firstColumn="0" w:lastColumn="0" w:oddVBand="0" w:evenVBand="0" w:oddHBand="1" w:evenHBand="0" w:firstRowFirstColumn="0" w:firstRowLastColumn="0" w:lastRowFirstColumn="0" w:lastRowLastColumn="0"/>
+            </w:pPr>
+            <w:r>
+              <w:t>L’utente che effettua la prenotazione deve essere registrato nel Sistema e deve avere i soldi necessari per la prenotazione del campo.</w:t>
+            </w:r>
+          </w:p>
+        </w:tc>
+      </w:tr>
+      <w:tr>
+        <w:tc>
+          <w:tcPr>
+            <w:cnfStyle w:val="001000000000" w:firstRow="0" w:lastRow="0" w:firstColumn="1" w:lastColumn="0" w:oddVBand="0" w:evenVBand="0" w:oddHBand="0" w:evenHBand="0" w:firstRowFirstColumn="0" w:firstRowLastColumn="0" w:lastRowFirstColumn="0" w:lastRowLastColumn="0"/>
+            <w:tcW w:w="4814" w:type="dxa"/>
+          </w:tcPr>
+          <w:p>
+            <w:r>
+              <w:t>Garanzia di successo</w:t>
+            </w:r>
+          </w:p>
+        </w:tc>
+        <w:tc>
+          <w:tcPr>
+            <w:tcW w:w="4814" w:type="dxa"/>
+          </w:tcPr>
+          <w:p>
+            <w:pPr>
+              <w:cnfStyle w:val="000000000000" w:firstRow="0" w:lastRow="0" w:firstColumn="0" w:lastColumn="0" w:oddVBand="0" w:evenVBand="0" w:oddHBand="0" w:evenHBand="0" w:firstRowFirstColumn="0" w:firstRowLastColumn="0" w:lastRowFirstColumn="0" w:lastRowLastColumn="0"/>
+            </w:pPr>
+            <w:r>
+              <w:t>La prenotazione del campo è stata registrata con successo nel Sistema.</w:t>
+            </w:r>
+          </w:p>
+        </w:tc>
+      </w:tr>
+      <w:tr>
+        <w:trPr>
+          <w:cnfStyle w:val="000000100000" w:firstRow="0" w:lastRow="0" w:firstColumn="0" w:lastColumn="0" w:oddVBand="0" w:evenVBand="0" w:oddHBand="1" w:evenHBand="0" w:firstRowFirstColumn="0" w:firstRowLastColumn="0" w:lastRowFirstColumn="0" w:lastRowLastColumn="0"/>
+        </w:trPr>
+        <w:tc>
+          <w:tcPr>
+            <w:cnfStyle w:val="001000000000" w:firstRow="0" w:lastRow="0" w:firstColumn="1" w:lastColumn="0" w:oddVBand="0" w:evenVBand="0" w:oddHBand="0" w:evenHBand="0" w:firstRowFirstColumn="0" w:firstRowLastColumn="0" w:lastRowFirstColumn="0" w:lastRowLastColumn="0"/>
+            <w:tcW w:w="4814" w:type="dxa"/>
+          </w:tcPr>
+          <w:p>
+            <w:pPr>
               <w:rPr>
                 <w:b w:val="0"/>
                 <w:bCs w:val="0"/>
               </w:rPr>
-              <w:t xml:space="preserve">Registrazione </w:t>
-            </w:r>
-            <w:r>
-              <w:rPr>
-                <w:b w:val="0"/>
-                <w:bCs w:val="0"/>
-              </w:rPr>
-              <w:t>nuovo padeleur.</w:t>
-            </w:r>
-          </w:p>
-        </w:tc>
-      </w:tr>
-      <w:tr>
-        <w:trPr>
-          <w:cnfStyle w:val="000000100000" w:firstRow="0" w:lastRow="0" w:firstColumn="0" w:lastColumn="0" w:oddVBand="0" w:evenVBand="0" w:oddHBand="1" w:evenHBand="0" w:firstRowFirstColumn="0" w:firstRowLastColumn="0" w:lastRowFirstColumn="0" w:lastRowLastColumn="0"/>
-        </w:trPr>
-        <w:tc>
-          <w:tcPr>
-            <w:cnfStyle w:val="001000000000" w:firstRow="0" w:lastRow="0" w:firstColumn="1" w:lastColumn="0" w:oddVBand="0" w:evenVBand="0" w:oddHBand="0" w:evenHBand="0" w:firstRowFirstColumn="0" w:firstRowLastColumn="0" w:lastRowFirstColumn="0" w:lastRowLastColumn="0"/>
-            <w:tcW w:w="4814" w:type="dxa"/>
-          </w:tcPr>
-          <w:p>
-            <w:r>
-              <w:t>Portata</w:t>
-            </w:r>
-          </w:p>
-        </w:tc>
-        <w:tc>
-          <w:tcPr>
-            <w:tcW w:w="4814" w:type="dxa"/>
-          </w:tcPr>
-          <w:p>
-            <w:pPr>
-              <w:cnfStyle w:val="000000100000" w:firstRow="0" w:lastRow="0" w:firstColumn="0" w:lastColumn="0" w:oddVBand="0" w:evenVBand="0" w:oddHBand="1" w:evenHBand="0" w:firstRowFirstColumn="0" w:firstRowLastColumn="0" w:lastRowFirstColumn="0" w:lastRowLastColumn="0"/>
-            </w:pPr>
-            <w:r>
-              <w:t>Applicazione GiocoPadel.</w:t>
-            </w:r>
-          </w:p>
-        </w:tc>
-      </w:tr>
-      <w:tr>
-        <w:tc>
-          <w:tcPr>
-            <w:cnfStyle w:val="001000000000" w:firstRow="0" w:lastRow="0" w:firstColumn="1" w:lastColumn="0" w:oddVBand="0" w:evenVBand="0" w:oddHBand="0" w:evenHBand="0" w:firstRowFirstColumn="0" w:firstRowLastColumn="0" w:lastRowFirstColumn="0" w:lastRowLastColumn="0"/>
-            <w:tcW w:w="4814" w:type="dxa"/>
-          </w:tcPr>
-          <w:p>
-            <w:r>
-              <w:t>Livello</w:t>
-            </w:r>
-          </w:p>
-        </w:tc>
-        <w:tc>
-          <w:tcPr>
-            <w:tcW w:w="4814" w:type="dxa"/>
-          </w:tcPr>
-          <w:p>
-            <w:pPr>
-              <w:cnfStyle w:val="000000000000" w:firstRow="0" w:lastRow="0" w:firstColumn="0" w:lastColumn="0" w:oddVBand="0" w:evenVBand="0" w:oddHBand="0" w:evenHBand="0" w:firstRowFirstColumn="0" w:firstRowLastColumn="0" w:lastRowFirstColumn="0" w:lastRowLastColumn="0"/>
-            </w:pPr>
-            <w:r>
-              <w:t>Obiettivo utente.</w:t>
-            </w:r>
-          </w:p>
-        </w:tc>
-      </w:tr>
-      <w:tr>
-        <w:trPr>
-          <w:cnfStyle w:val="000000100000" w:firstRow="0" w:lastRow="0" w:firstColumn="0" w:lastColumn="0" w:oddVBand="0" w:evenVBand="0" w:oddHBand="1" w:evenHBand="0" w:firstRowFirstColumn="0" w:firstRowLastColumn="0" w:lastRowFirstColumn="0" w:lastRowLastColumn="0"/>
-        </w:trPr>
-        <w:tc>
-          <w:tcPr>
-            <w:cnfStyle w:val="001000000000" w:firstRow="0" w:lastRow="0" w:firstColumn="1" w:lastColumn="0" w:oddVBand="0" w:evenVBand="0" w:oddHBand="0" w:evenHBand="0" w:firstRowFirstColumn="0" w:firstRowLastColumn="0" w:lastRowFirstColumn="0" w:lastRowLastColumn="0"/>
-            <w:tcW w:w="4814" w:type="dxa"/>
-          </w:tcPr>
-          <w:p>
-            <w:r>
-              <w:t>Attore primario</w:t>
-            </w:r>
-          </w:p>
-        </w:tc>
-        <w:tc>
-          <w:tcPr>
-            <w:tcW w:w="4814" w:type="dxa"/>
-          </w:tcPr>
-          <w:p>
-            <w:pPr>
-              <w:cnfStyle w:val="000000100000" w:firstRow="0" w:lastRow="0" w:firstColumn="0" w:lastColumn="0" w:oddVBand="0" w:evenVBand="0" w:oddHBand="1" w:evenHBand="0" w:firstRowFirstColumn="0" w:firstRowLastColumn="0" w:lastRowFirstColumn="0" w:lastRowLastColumn="0"/>
-            </w:pPr>
-            <w:r>
-              <w:t>Amministratore.</w:t>
-            </w:r>
-          </w:p>
-        </w:tc>
-      </w:tr>
-      <w:tr>
-        <w:tc>
-          <w:tcPr>
-            <w:cnfStyle w:val="001000000000" w:firstRow="0" w:lastRow="0" w:firstColumn="1" w:lastColumn="0" w:oddVBand="0" w:evenVBand="0" w:oddHBand="0" w:evenHBand="0" w:firstRowFirstColumn="0" w:firstRowLastColumn="0" w:lastRowFirstColumn="0" w:lastRowLastColumn="0"/>
-            <w:tcW w:w="4814" w:type="dxa"/>
-          </w:tcPr>
-          <w:p>
-            <w:r>
-              <w:t>Parti interessate e interessi</w:t>
+            </w:pPr>
+            <w:r>
+              <w:t>Scenario principale di successo</w:t>
             </w:r>
           </w:p>
         </w:tc>
@@ -790,12 +1672,20 @@
               <w:pStyle w:val="Paragrafoelenco"/>
               <w:numPr>
                 <w:ilvl w:val="0"/>
-                <w:numId w:val="3"/>
+                <w:numId w:val="8"/>
               </w:numPr>
-              <w:cnfStyle w:val="000000000000" w:firstRow="0" w:lastRow="0" w:firstColumn="0" w:lastColumn="0" w:oddVBand="0" w:evenVBand="0" w:oddHBand="0" w:evenHBand="0" w:firstRowFirstColumn="0" w:firstRowLastColumn="0" w:lastRowFirstColumn="0" w:lastRowLastColumn="0"/>
-            </w:pPr>
-            <w:r>
-              <w:t>Amministratore: vuole gestire l’inserimento di un nuovo padeleur nel sistema;</w:t>
+              <w:cnfStyle w:val="000000100000" w:firstRow="0" w:lastRow="0" w:firstColumn="0" w:lastColumn="0" w:oddVBand="0" w:evenVBand="0" w:oddHBand="1" w:evenHBand="0" w:firstRowFirstColumn="0" w:firstRowLastColumn="0" w:lastRowFirstColumn="0" w:lastRowLastColumn="0"/>
+            </w:pPr>
+            <w:r>
+              <w:t>L’Utente (</w:t>
+            </w:r>
+            <w:proofErr w:type="spellStart"/>
+            <w:r>
+              <w:t>Padeleur</w:t>
+            </w:r>
+            <w:proofErr w:type="spellEnd"/>
+            <w:r>
+              <w:t>) vuole inserire una nuova prenotazione per un campo di padel.</w:t>
             </w:r>
           </w:p>
           <w:p>
@@ -803,101 +1693,41 @@
               <w:pStyle w:val="Paragrafoelenco"/>
               <w:numPr>
                 <w:ilvl w:val="0"/>
-                <w:numId w:val="3"/>
+                <w:numId w:val="8"/>
               </w:numPr>
-              <w:cnfStyle w:val="000000000000" w:firstRow="0" w:lastRow="0" w:firstColumn="0" w:lastColumn="0" w:oddVBand="0" w:evenVBand="0" w:oddHBand="0" w:evenHBand="0" w:firstRowFirstColumn="0" w:firstRowLastColumn="0" w:lastRowFirstColumn="0" w:lastRowLastColumn="0"/>
-            </w:pPr>
-            <w:r>
-              <w:t>Utente (Padeleur): vuole essere inserito nel sistema GiocoPadel per poter prenotare un campo di gioco.</w:t>
-            </w:r>
-          </w:p>
-        </w:tc>
-      </w:tr>
-      <w:tr>
-        <w:trPr>
-          <w:cnfStyle w:val="000000100000" w:firstRow="0" w:lastRow="0" w:firstColumn="0" w:lastColumn="0" w:oddVBand="0" w:evenVBand="0" w:oddHBand="1" w:evenHBand="0" w:firstRowFirstColumn="0" w:firstRowLastColumn="0" w:lastRowFirstColumn="0" w:lastRowLastColumn="0"/>
-        </w:trPr>
-        <w:tc>
-          <w:tcPr>
-            <w:cnfStyle w:val="001000000000" w:firstRow="0" w:lastRow="0" w:firstColumn="1" w:lastColumn="0" w:oddVBand="0" w:evenVBand="0" w:oddHBand="0" w:evenHBand="0" w:firstRowFirstColumn="0" w:firstRowLastColumn="0" w:lastRowFirstColumn="0" w:lastRowLastColumn="0"/>
-            <w:tcW w:w="4814" w:type="dxa"/>
-          </w:tcPr>
-          <w:p>
-            <w:r>
-              <w:t>Pre-condizioni</w:t>
-            </w:r>
-          </w:p>
-        </w:tc>
-        <w:tc>
-          <w:tcPr>
-            <w:tcW w:w="4814" w:type="dxa"/>
-          </w:tcPr>
-          <w:p>
-            <w:pPr>
               <w:cnfStyle w:val="000000100000" w:firstRow="0" w:lastRow="0" w:firstColumn="0" w:lastColumn="0" w:oddVBand="0" w:evenVBand="0" w:oddHBand="1" w:evenHBand="0" w:firstRowFirstColumn="0" w:firstRowLastColumn="0" w:lastRowFirstColumn="0" w:lastRowLastColumn="0"/>
             </w:pPr>
             <w:r>
-              <w:t>Nessuna precondizione.</w:t>
-            </w:r>
-          </w:p>
-        </w:tc>
-      </w:tr>
-      <w:tr>
-        <w:tc>
-          <w:tcPr>
-            <w:cnfStyle w:val="001000000000" w:firstRow="0" w:lastRow="0" w:firstColumn="1" w:lastColumn="0" w:oddVBand="0" w:evenVBand="0" w:oddHBand="0" w:evenHBand="0" w:firstRowFirstColumn="0" w:firstRowLastColumn="0" w:lastRowFirstColumn="0" w:lastRowLastColumn="0"/>
-            <w:tcW w:w="4814" w:type="dxa"/>
-          </w:tcPr>
-          <w:p>
-            <w:r>
-              <w:t>Garanzia di successo</w:t>
-            </w:r>
-          </w:p>
-        </w:tc>
-        <w:tc>
-          <w:tcPr>
-            <w:tcW w:w="4814" w:type="dxa"/>
-          </w:tcPr>
-          <w:p>
-            <w:pPr>
-              <w:cnfStyle w:val="000000000000" w:firstRow="0" w:lastRow="0" w:firstColumn="0" w:lastColumn="0" w:oddVBand="0" w:evenVBand="0" w:oddHBand="0" w:evenHBand="0" w:firstRowFirstColumn="0" w:firstRowLastColumn="0" w:lastRowFirstColumn="0" w:lastRowLastColumn="0"/>
-            </w:pPr>
-            <w:r>
-              <w:t>Le informazioni relative all’Utente (Padeleur) sono inserite con successo nel Sistema.</w:t>
-            </w:r>
-          </w:p>
-        </w:tc>
-      </w:tr>
-      <w:tr>
-        <w:trPr>
-          <w:cnfStyle w:val="000000100000" w:firstRow="0" w:lastRow="0" w:firstColumn="0" w:lastColumn="0" w:oddVBand="0" w:evenVBand="0" w:oddHBand="1" w:evenHBand="0" w:firstRowFirstColumn="0" w:firstRowLastColumn="0" w:lastRowFirstColumn="0" w:lastRowLastColumn="0"/>
-        </w:trPr>
-        <w:tc>
-          <w:tcPr>
-            <w:cnfStyle w:val="001000000000" w:firstRow="0" w:lastRow="0" w:firstColumn="1" w:lastColumn="0" w:oddVBand="0" w:evenVBand="0" w:oddHBand="0" w:evenHBand="0" w:firstRowFirstColumn="0" w:firstRowLastColumn="0" w:lastRowFirstColumn="0" w:lastRowLastColumn="0"/>
-            <w:tcW w:w="4814" w:type="dxa"/>
-          </w:tcPr>
-          <w:p>
-            <w:r>
-              <w:t>Scenario principale di successo</w:t>
-            </w:r>
-          </w:p>
-        </w:tc>
-        <w:tc>
-          <w:tcPr>
-            <w:tcW w:w="4814" w:type="dxa"/>
-          </w:tcPr>
+              <w:t>L’Utente (</w:t>
+            </w:r>
+            <w:proofErr w:type="spellStart"/>
+            <w:r>
+              <w:t>Padeleur</w:t>
+            </w:r>
+            <w:proofErr w:type="spellEnd"/>
+            <w:r>
+              <w:t>) sceglie l’attività “Inserimento nuova prenotazione”.</w:t>
+            </w:r>
+          </w:p>
           <w:p>
             <w:pPr>
               <w:pStyle w:val="Paragrafoelenco"/>
               <w:numPr>
                 <w:ilvl w:val="0"/>
-                <w:numId w:val="4"/>
+                <w:numId w:val="8"/>
               </w:numPr>
               <w:cnfStyle w:val="000000100000" w:firstRow="0" w:lastRow="0" w:firstColumn="0" w:lastColumn="0" w:oddVBand="0" w:evenVBand="0" w:oddHBand="1" w:evenHBand="0" w:firstRowFirstColumn="0" w:firstRowLastColumn="0" w:lastRowFirstColumn="0" w:lastRowLastColumn="0"/>
             </w:pPr>
             <w:r>
-              <w:t>L’amministratore vuole inserire un nuovo Utente (Padeleur) nel sistema;</w:t>
+              <w:t>L’Utente (</w:t>
+            </w:r>
+            <w:proofErr w:type="spellStart"/>
+            <w:r>
+              <w:t>Padeleur</w:t>
+            </w:r>
+            <w:proofErr w:type="spellEnd"/>
+            <w:r>
+              <w:t>) inserisce il giorno, la fascia oraria e il campo in cui si vuole effettuare la partita.</w:t>
             </w:r>
           </w:p>
           <w:p>
@@ -905,12 +1735,28 @@
               <w:pStyle w:val="Paragrafoelenco"/>
               <w:numPr>
                 <w:ilvl w:val="0"/>
-                <w:numId w:val="4"/>
+                <w:numId w:val="8"/>
               </w:numPr>
               <w:cnfStyle w:val="000000100000" w:firstRow="0" w:lastRow="0" w:firstColumn="0" w:lastColumn="0" w:oddVBand="0" w:evenVBand="0" w:oddHBand="1" w:evenHBand="0" w:firstRowFirstColumn="0" w:firstRowLastColumn="0" w:lastRowFirstColumn="0" w:lastRowLastColumn="0"/>
             </w:pPr>
             <w:r>
-              <w:t>L’amministratore sceglie l’attività “Inserisci nuovo padeleur”;</w:t>
+              <w:t>L’Utente (</w:t>
+            </w:r>
+            <w:proofErr w:type="spellStart"/>
+            <w:r>
+              <w:t>Padeleur</w:t>
+            </w:r>
+            <w:proofErr w:type="spellEnd"/>
+            <w:r>
+              <w:t xml:space="preserve">) inserisce i dati degli altri tre </w:t>
+            </w:r>
+            <w:proofErr w:type="spellStart"/>
+            <w:r>
+              <w:t>padeleur</w:t>
+            </w:r>
+            <w:proofErr w:type="spellEnd"/>
+            <w:r>
+              <w:t xml:space="preserve"> che vogliono giocare assieme a lui.</w:t>
             </w:r>
           </w:p>
           <w:p>
@@ -918,12 +1764,20 @@
               <w:pStyle w:val="Paragrafoelenco"/>
               <w:numPr>
                 <w:ilvl w:val="0"/>
-                <w:numId w:val="4"/>
+                <w:numId w:val="8"/>
               </w:numPr>
               <w:cnfStyle w:val="000000100000" w:firstRow="0" w:lastRow="0" w:firstColumn="0" w:lastColumn="0" w:oddVBand="0" w:evenVBand="0" w:oddHBand="1" w:evenHBand="0" w:firstRowFirstColumn="0" w:firstRowLastColumn="0" w:lastRowFirstColumn="0" w:lastRowLastColumn="0"/>
             </w:pPr>
             <w:r>
-              <w:t>L’amministratore inserisce l’e-mail del padeleur da registrare per verificare che l’utente sia effettivamente nuovo;</w:t>
+              <w:t>L’Utente (</w:t>
+            </w:r>
+            <w:proofErr w:type="spellStart"/>
+            <w:r>
+              <w:t>Padeleur</w:t>
+            </w:r>
+            <w:proofErr w:type="spellEnd"/>
+            <w:r>
+              <w:t xml:space="preserve">) sceglie se vuole aggiungere il noleggio dell’attrezzatura specificando di cosa ha bisogno con la relativa quantità. </w:t>
             </w:r>
           </w:p>
           <w:p>
@@ -931,24 +1785,18 @@
               <w:pStyle w:val="Paragrafoelenco"/>
               <w:numPr>
                 <w:ilvl w:val="0"/>
-                <w:numId w:val="4"/>
+                <w:numId w:val="8"/>
               </w:numPr>
               <w:cnfStyle w:val="000000100000" w:firstRow="0" w:lastRow="0" w:firstColumn="0" w:lastColumn="0" w:oddVBand="0" w:evenVBand="0" w:oddHBand="1" w:evenHBand="0" w:firstRowFirstColumn="0" w:firstRowLastColumn="0" w:lastRowFirstColumn="0" w:lastRowLastColumn="0"/>
             </w:pPr>
             <w:r>
-              <w:t xml:space="preserve">L’amministratore </w:t>
-            </w:r>
-            <w:r>
-              <w:t>inserisce successivamente</w:t>
-            </w:r>
-            <w:r>
-              <w:t xml:space="preserve"> i dati anagrafici del padeleur (nome, cognome, codice fiscale, data di nascita</w:t>
-            </w:r>
-            <w:r>
-              <w:t xml:space="preserve">) </w:t>
-            </w:r>
-            <w:r>
-              <w:t>e li inserisce nel sistema;</w:t>
+              <w:t>Il Sistema genera il prezzo totale della partita</w:t>
+            </w:r>
+            <w:r>
+              <w:t xml:space="preserve"> e l’id della prenotazione</w:t>
+            </w:r>
+            <w:r>
+              <w:t>.</w:t>
             </w:r>
           </w:p>
           <w:p>
@@ -956,12 +1804,20 @@
               <w:pStyle w:val="Paragrafoelenco"/>
               <w:numPr>
                 <w:ilvl w:val="0"/>
-                <w:numId w:val="4"/>
+                <w:numId w:val="8"/>
               </w:numPr>
               <w:cnfStyle w:val="000000100000" w:firstRow="0" w:lastRow="0" w:firstColumn="0" w:lastColumn="0" w:oddVBand="0" w:evenVBand="0" w:oddHBand="1" w:evenHBand="0" w:firstRowFirstColumn="0" w:firstRowLastColumn="0" w:lastRowFirstColumn="0" w:lastRowLastColumn="0"/>
             </w:pPr>
             <w:r>
-              <w:t>L’amministratore indica di avere finito.</w:t>
+              <w:t>L’Utente (</w:t>
+            </w:r>
+            <w:proofErr w:type="spellStart"/>
+            <w:r>
+              <w:t>Padeleur</w:t>
+            </w:r>
+            <w:proofErr w:type="spellEnd"/>
+            <w:r>
+              <w:t xml:space="preserve">) indica di aver finito e procede al pagamento. </w:t>
             </w:r>
           </w:p>
         </w:tc>
@@ -991,10 +1847,10 @@
                 <w:b/>
                 <w:bCs/>
               </w:rPr>
-              <w:t>*a</w:t>
-            </w:r>
-            <w:r>
-              <w:t xml:space="preserve">. In un qualsiasi momento il Sistema fallisce e si arresta improvvisamente. </w:t>
+              <w:t xml:space="preserve">*a. </w:t>
+            </w:r>
+            <w:r>
+              <w:t>In un qualsiasi momento il Sistema fallisce e si arresta improvvisamente.</w:t>
             </w:r>
           </w:p>
           <w:p>
@@ -1002,12 +1858,20 @@
               <w:pStyle w:val="Paragrafoelenco"/>
               <w:numPr>
                 <w:ilvl w:val="0"/>
-                <w:numId w:val="6"/>
+                <w:numId w:val="9"/>
               </w:numPr>
               <w:cnfStyle w:val="000000000000" w:firstRow="0" w:lastRow="0" w:firstColumn="0" w:lastColumn="0" w:oddVBand="0" w:evenVBand="0" w:oddHBand="0" w:evenHBand="0" w:firstRowFirstColumn="0" w:firstRowLastColumn="0" w:lastRowFirstColumn="0" w:lastRowLastColumn="0"/>
             </w:pPr>
             <w:r>
-              <w:t>L’amministratore riavvia il software e ripristina lo stato precedente del Sistema;</w:t>
+              <w:t>L’Utente (</w:t>
+            </w:r>
+            <w:proofErr w:type="spellStart"/>
+            <w:r>
+              <w:t>Padeleur</w:t>
+            </w:r>
+            <w:proofErr w:type="spellEnd"/>
+            <w:r>
+              <w:t>) riavvia il software e ripristina lo stato precedente del Sistema;</w:t>
             </w:r>
           </w:p>
           <w:p>
@@ -1015,12 +1879,12 @@
               <w:pStyle w:val="Paragrafoelenco"/>
               <w:numPr>
                 <w:ilvl w:val="0"/>
-                <w:numId w:val="6"/>
+                <w:numId w:val="9"/>
               </w:numPr>
               <w:cnfStyle w:val="000000000000" w:firstRow="0" w:lastRow="0" w:firstColumn="0" w:lastColumn="0" w:oddVBand="0" w:evenVBand="0" w:oddHBand="0" w:evenHBand="0" w:firstRowFirstColumn="0" w:firstRowLastColumn="0" w:lastRowFirstColumn="0" w:lastRowLastColumn="0"/>
             </w:pPr>
             <w:r>
-              <w:t>Il sistema ripristina lo stato.</w:t>
+              <w:t>2. Il Sistema ripristina lo stato.</w:t>
             </w:r>
           </w:p>
           <w:p>
@@ -1032,22 +1896,10 @@
                 <w:b/>
                 <w:bCs/>
               </w:rPr>
-              <w:t>3a.</w:t>
-            </w:r>
-            <w:r>
-              <w:t xml:space="preserve"> L’amministratore inserisce un</w:t>
-            </w:r>
-            <w:r>
-              <w:t xml:space="preserve">a e-mail relativa ad un Utente (Padeleur) </w:t>
-            </w:r>
-            <w:r>
-              <w:t>già inserit</w:t>
-            </w:r>
-            <w:r>
-              <w:t>o</w:t>
-            </w:r>
-            <w:r>
-              <w:t xml:space="preserve"> nel Sistema.</w:t>
+              <w:t xml:space="preserve">3a. </w:t>
+            </w:r>
+            <w:r>
+              <w:t xml:space="preserve">Il campo nel giorno e nella fascia inserita è già occupato. </w:t>
             </w:r>
           </w:p>
           <w:p>
@@ -1055,12 +1907,12 @@
               <w:pStyle w:val="Paragrafoelenco"/>
               <w:numPr>
                 <w:ilvl w:val="0"/>
-                <w:numId w:val="5"/>
+                <w:numId w:val="10"/>
               </w:numPr>
               <w:cnfStyle w:val="000000000000" w:firstRow="0" w:lastRow="0" w:firstColumn="0" w:lastColumn="0" w:oddVBand="0" w:evenVBand="0" w:oddHBand="0" w:evenHBand="0" w:firstRowFirstColumn="0" w:firstRowLastColumn="0" w:lastRowFirstColumn="0" w:lastRowLastColumn="0"/>
             </w:pPr>
             <w:r>
-              <w:t>Il Sistema genera un messaggio di errore;</w:t>
+              <w:t>Il Sistema genera un messaggio in cui specifica che il campo non può essere prenotato.</w:t>
             </w:r>
           </w:p>
           <w:p>
@@ -1068,17 +1920,206 @@
               <w:pStyle w:val="Paragrafoelenco"/>
               <w:numPr>
                 <w:ilvl w:val="0"/>
-                <w:numId w:val="5"/>
+                <w:numId w:val="10"/>
               </w:numPr>
               <w:cnfStyle w:val="000000000000" w:firstRow="0" w:lastRow="0" w:firstColumn="0" w:lastColumn="0" w:oddVBand="0" w:evenVBand="0" w:oddHBand="0" w:evenHBand="0" w:firstRowFirstColumn="0" w:firstRowLastColumn="0" w:lastRowFirstColumn="0" w:lastRowLastColumn="0"/>
             </w:pPr>
             <w:r>
-              <w:t>Il Sistema riporta l’Amministratore al menu principale.</w:t>
+              <w:t>Il Sistema chiede all’Utente (</w:t>
+            </w:r>
+            <w:proofErr w:type="spellStart"/>
+            <w:r>
+              <w:t>Padeleur</w:t>
+            </w:r>
+            <w:proofErr w:type="spellEnd"/>
+            <w:r>
+              <w:t>) di selezionare un altro campo/un altro giorno/un’altra fascia oraria.</w:t>
+            </w:r>
+          </w:p>
+          <w:p>
+            <w:pPr>
+              <w:cnfStyle w:val="000000000000" w:firstRow="0" w:lastRow="0" w:firstColumn="0" w:lastColumn="0" w:oddVBand="0" w:evenVBand="0" w:oddHBand="0" w:evenHBand="0" w:firstRowFirstColumn="0" w:firstRowLastColumn="0" w:lastRowFirstColumn="0" w:lastRowLastColumn="0"/>
+            </w:pPr>
+            <w:r>
+              <w:rPr>
+                <w:b/>
+                <w:bCs/>
+              </w:rPr>
+              <w:t xml:space="preserve">3b. </w:t>
+            </w:r>
+            <w:r>
+              <w:t xml:space="preserve">L’Utente prova a prenotare per più di due ore consecutive lo stesso campo. </w:t>
             </w:r>
           </w:p>
           <w:p>
             <w:pPr>
               <w:pStyle w:val="Paragrafoelenco"/>
+              <w:numPr>
+                <w:ilvl w:val="0"/>
+                <w:numId w:val="11"/>
+              </w:numPr>
+              <w:cnfStyle w:val="000000000000" w:firstRow="0" w:lastRow="0" w:firstColumn="0" w:lastColumn="0" w:oddVBand="0" w:evenVBand="0" w:oddHBand="0" w:evenHBand="0" w:firstRowFirstColumn="0" w:firstRowLastColumn="0" w:lastRowFirstColumn="0" w:lastRowLastColumn="0"/>
+            </w:pPr>
+            <w:r>
+              <w:lastRenderedPageBreak/>
+              <w:t>Il Sistema genera un messaggio in cui viene specificato che un campo può essere prenotato per un massimo di due ore consecutive.</w:t>
+            </w:r>
+          </w:p>
+          <w:p>
+            <w:pPr>
+              <w:pStyle w:val="Paragrafoelenco"/>
+              <w:numPr>
+                <w:ilvl w:val="0"/>
+                <w:numId w:val="11"/>
+              </w:numPr>
+              <w:cnfStyle w:val="000000000000" w:firstRow="0" w:lastRow="0" w:firstColumn="0" w:lastColumn="0" w:oddVBand="0" w:evenVBand="0" w:oddHBand="0" w:evenHBand="0" w:firstRowFirstColumn="0" w:firstRowLastColumn="0" w:lastRowFirstColumn="0" w:lastRowLastColumn="0"/>
+            </w:pPr>
+            <w:r>
+              <w:t>Il Sistema chiede all’Utente (</w:t>
+            </w:r>
+            <w:proofErr w:type="spellStart"/>
+            <w:r>
+              <w:t>Padeleur</w:t>
+            </w:r>
+            <w:proofErr w:type="spellEnd"/>
+            <w:r>
+              <w:t>) di modificare la fascia oraria.</w:t>
+            </w:r>
+          </w:p>
+          <w:p>
+            <w:pPr>
+              <w:cnfStyle w:val="000000000000" w:firstRow="0" w:lastRow="0" w:firstColumn="0" w:lastColumn="0" w:oddVBand="0" w:evenVBand="0" w:oddHBand="0" w:evenHBand="0" w:firstRowFirstColumn="0" w:firstRowLastColumn="0" w:lastRowFirstColumn="0" w:lastRowLastColumn="0"/>
+            </w:pPr>
+            <w:r>
+              <w:rPr>
+                <w:b/>
+                <w:bCs/>
+              </w:rPr>
+              <w:t xml:space="preserve">4a. </w:t>
+            </w:r>
+            <w:r>
+              <w:t xml:space="preserve">Uno o più </w:t>
+            </w:r>
+            <w:proofErr w:type="spellStart"/>
+            <w:r>
+              <w:t>padeleur</w:t>
+            </w:r>
+            <w:proofErr w:type="spellEnd"/>
+            <w:r>
+              <w:t xml:space="preserve"> inseriti dall’Utente (</w:t>
+            </w:r>
+            <w:proofErr w:type="spellStart"/>
+            <w:r>
+              <w:t>Padeleur</w:t>
+            </w:r>
+            <w:proofErr w:type="spellEnd"/>
+            <w:r>
+              <w:t xml:space="preserve">) non </w:t>
+            </w:r>
+            <w:r>
+              <w:t>sono</w:t>
+            </w:r>
+            <w:r>
+              <w:t xml:space="preserve"> registrat</w:t>
+            </w:r>
+            <w:r>
+              <w:t>i</w:t>
+            </w:r>
+            <w:r>
+              <w:t xml:space="preserve"> </w:t>
+            </w:r>
+            <w:r>
+              <w:t>ne</w:t>
+            </w:r>
+            <w:r>
+              <w:t>l Sistema.</w:t>
+            </w:r>
+          </w:p>
+          <w:p>
+            <w:pPr>
+              <w:pStyle w:val="Paragrafoelenco"/>
+              <w:numPr>
+                <w:ilvl w:val="0"/>
+                <w:numId w:val="12"/>
+              </w:numPr>
+              <w:cnfStyle w:val="000000000000" w:firstRow="0" w:lastRow="0" w:firstColumn="0" w:lastColumn="0" w:oddVBand="0" w:evenVBand="0" w:oddHBand="0" w:evenHBand="0" w:firstRowFirstColumn="0" w:firstRowLastColumn="0" w:lastRowFirstColumn="0" w:lastRowLastColumn="0"/>
+            </w:pPr>
+            <w:r>
+              <w:t>Il Sistema genera un messaggio in cui specifica chi non è registrato.</w:t>
+            </w:r>
+          </w:p>
+          <w:p>
+            <w:pPr>
+              <w:pStyle w:val="Paragrafoelenco"/>
+              <w:numPr>
+                <w:ilvl w:val="0"/>
+                <w:numId w:val="12"/>
+              </w:numPr>
+              <w:cnfStyle w:val="000000000000" w:firstRow="0" w:lastRow="0" w:firstColumn="0" w:lastColumn="0" w:oddVBand="0" w:evenVBand="0" w:oddHBand="0" w:evenHBand="0" w:firstRowFirstColumn="0" w:firstRowLastColumn="0" w:lastRowFirstColumn="0" w:lastRowLastColumn="0"/>
+            </w:pPr>
+            <w:r>
+              <w:t>Il Sistema ritorna al menu.</w:t>
+            </w:r>
+          </w:p>
+          <w:p>
+            <w:pPr>
+              <w:cnfStyle w:val="000000000000" w:firstRow="0" w:lastRow="0" w:firstColumn="0" w:lastColumn="0" w:oddVBand="0" w:evenVBand="0" w:oddHBand="0" w:evenHBand="0" w:firstRowFirstColumn="0" w:firstRowLastColumn="0" w:lastRowFirstColumn="0" w:lastRowLastColumn="0"/>
+            </w:pPr>
+            <w:r>
+              <w:rPr>
+                <w:b/>
+                <w:bCs/>
+              </w:rPr>
+              <w:t xml:space="preserve">5a. </w:t>
+            </w:r>
+            <w:r>
+              <w:t>L’attrezzatura richiesta non è disponibile al noleggio.</w:t>
+            </w:r>
+          </w:p>
+          <w:p>
+            <w:pPr>
+              <w:pStyle w:val="Paragrafoelenco"/>
+              <w:numPr>
+                <w:ilvl w:val="0"/>
+                <w:numId w:val="13"/>
+              </w:numPr>
+              <w:cnfStyle w:val="000000000000" w:firstRow="0" w:lastRow="0" w:firstColumn="0" w:lastColumn="0" w:oddVBand="0" w:evenVBand="0" w:oddHBand="0" w:evenHBand="0" w:firstRowFirstColumn="0" w:firstRowLastColumn="0" w:lastRowFirstColumn="0" w:lastRowLastColumn="0"/>
+            </w:pPr>
+            <w:r>
+              <w:t>Il Sistema chiede all’Utente (</w:t>
+            </w:r>
+            <w:proofErr w:type="spellStart"/>
+            <w:r>
+              <w:t>Padeleur</w:t>
+            </w:r>
+            <w:proofErr w:type="spellEnd"/>
+            <w:r>
+              <w:t>) se vuole ugualmente prenotare il campo.</w:t>
+            </w:r>
+          </w:p>
+          <w:p>
+            <w:pPr>
+              <w:pStyle w:val="Paragrafoelenco"/>
+              <w:numPr>
+                <w:ilvl w:val="0"/>
+                <w:numId w:val="13"/>
+              </w:numPr>
+              <w:cnfStyle w:val="000000000000" w:firstRow="0" w:lastRow="0" w:firstColumn="0" w:lastColumn="0" w:oddVBand="0" w:evenVBand="0" w:oddHBand="0" w:evenHBand="0" w:firstRowFirstColumn="0" w:firstRowLastColumn="0" w:lastRowFirstColumn="0" w:lastRowLastColumn="0"/>
+            </w:pPr>
+            <w:r>
+              <w:t>L’Utente (</w:t>
+            </w:r>
+            <w:proofErr w:type="spellStart"/>
+            <w:r>
+              <w:t>Padeleur</w:t>
+            </w:r>
+            <w:proofErr w:type="spellEnd"/>
+            <w:r>
+              <w:t>) continua nella prenotazione oppure ritorna al menu.</w:t>
+            </w:r>
+          </w:p>
+          <w:p>
+            <w:pPr>
               <w:cnfStyle w:val="000000000000" w:firstRow="0" w:lastRow="0" w:firstColumn="0" w:lastColumn="0" w:oddVBand="0" w:evenVBand="0" w:oddHBand="0" w:evenHBand="0" w:firstRowFirstColumn="0" w:firstRowLastColumn="0" w:lastRowFirstColumn="0" w:lastRowLastColumn="0"/>
             </w:pPr>
           </w:p>
@@ -1094,8 +2135,14 @@
             <w:tcW w:w="4814" w:type="dxa"/>
           </w:tcPr>
           <w:p>
-            <w:r>
-              <w:t>Requisiti speciali</w:t>
+            <w:proofErr w:type="spellStart"/>
+            <w:r>
+              <w:lastRenderedPageBreak/>
+              <w:t>Requisti</w:t>
+            </w:r>
+            <w:proofErr w:type="spellEnd"/>
+            <w:r>
+              <w:t xml:space="preserve"> speciali</w:t>
             </w:r>
           </w:p>
         </w:tc>
@@ -1176,7 +2223,6 @@
           </w:tcPr>
           <w:p>
             <w:r>
-              <w:lastRenderedPageBreak/>
               <w:t>Varie</w:t>
             </w:r>
           </w:p>
@@ -1196,23 +2242,32 @@
         </w:tc>
       </w:tr>
     </w:tbl>
+    <w:p/>
     <w:p>
       <w:pPr>
         <w:pStyle w:val="Titolo3"/>
       </w:pPr>
-      <w:bookmarkStart w:id="2" w:name="_Hlk129027628"/>
     </w:p>
     <w:p>
       <w:pPr>
         <w:pStyle w:val="Titolo3"/>
       </w:pPr>
       <w:r>
-        <w:t>UC2: Inserimento e pagamento di una prenotazione</w:t>
+        <w:t>UC3: Modifica/Annullamento della prenotazione</w:t>
       </w:r>
+      <w:bookmarkEnd w:id="2"/>
     </w:p>
     <w:p>
       <w:r>
-        <w:t>L’Utente (Padeleur) vuole inserire una nuova prenotazione e procedere al pagamento.</w:t>
+        <w:t>L’Utente (</w:t>
+      </w:r>
+      <w:proofErr w:type="spellStart"/>
+      <w:r>
+        <w:t>Padeleur</w:t>
+      </w:r>
+      <w:proofErr w:type="spellEnd"/>
+      <w:r>
+        <w:t>) vuole modificare/annullare una prenotazione.</w:t>
       </w:r>
     </w:p>
     <w:tbl>
@@ -1257,7 +2312,7 @@
                 <w:b w:val="0"/>
                 <w:bCs w:val="0"/>
               </w:rPr>
-              <w:t>UC2: Inserimento e pagamento di una prenotazione.</w:t>
+              <w:t>UC3: Modifica/Annullamento della prenotazione.</w:t>
             </w:r>
           </w:p>
         </w:tc>
@@ -1286,7 +2341,15 @@
               <w:cnfStyle w:val="000000100000" w:firstRow="0" w:lastRow="0" w:firstColumn="0" w:lastColumn="0" w:oddVBand="0" w:evenVBand="0" w:oddHBand="1" w:evenHBand="0" w:firstRowFirstColumn="0" w:firstRowLastColumn="0" w:lastRowFirstColumn="0" w:lastRowLastColumn="0"/>
             </w:pPr>
             <w:r>
-              <w:t>Applicazione GiocoPadel.</w:t>
+              <w:t xml:space="preserve">Applicazione </w:t>
+            </w:r>
+            <w:proofErr w:type="spellStart"/>
+            <w:r>
+              <w:t>GiocoPadel</w:t>
+            </w:r>
+            <w:proofErr w:type="spellEnd"/>
+            <w:r>
+              <w:t>.</w:t>
             </w:r>
           </w:p>
         </w:tc>
@@ -1341,7 +2404,15 @@
               <w:cnfStyle w:val="000000100000" w:firstRow="0" w:lastRow="0" w:firstColumn="0" w:lastColumn="0" w:oddVBand="0" w:evenVBand="0" w:oddHBand="1" w:evenHBand="0" w:firstRowFirstColumn="0" w:firstRowLastColumn="0" w:lastRowFirstColumn="0" w:lastRowLastColumn="0"/>
             </w:pPr>
             <w:r>
-              <w:t>Utente (Padeleur).</w:t>
+              <w:t>Utente (</w:t>
+            </w:r>
+            <w:proofErr w:type="spellStart"/>
+            <w:r>
+              <w:t>Padeleur</w:t>
+            </w:r>
+            <w:proofErr w:type="spellEnd"/>
+            <w:r>
+              <w:t>).</w:t>
             </w:r>
           </w:p>
         </w:tc>
@@ -1372,722 +2443,15 @@
               <w:cnfStyle w:val="000000000000" w:firstRow="0" w:lastRow="0" w:firstColumn="0" w:lastColumn="0" w:oddVBand="0" w:evenVBand="0" w:oddHBand="0" w:evenHBand="0" w:firstRowFirstColumn="0" w:firstRowLastColumn="0" w:lastRowFirstColumn="0" w:lastRowLastColumn="0"/>
             </w:pPr>
             <w:r>
-              <w:t>Utente (Padeleur): vuole inserire una nuova prenotazione.</w:t>
-            </w:r>
-          </w:p>
-        </w:tc>
-      </w:tr>
-      <w:tr>
-        <w:trPr>
-          <w:cnfStyle w:val="000000100000" w:firstRow="0" w:lastRow="0" w:firstColumn="0" w:lastColumn="0" w:oddVBand="0" w:evenVBand="0" w:oddHBand="1" w:evenHBand="0" w:firstRowFirstColumn="0" w:firstRowLastColumn="0" w:lastRowFirstColumn="0" w:lastRowLastColumn="0"/>
-        </w:trPr>
-        <w:tc>
-          <w:tcPr>
-            <w:cnfStyle w:val="001000000000" w:firstRow="0" w:lastRow="0" w:firstColumn="1" w:lastColumn="0" w:oddVBand="0" w:evenVBand="0" w:oddHBand="0" w:evenHBand="0" w:firstRowFirstColumn="0" w:firstRowLastColumn="0" w:lastRowFirstColumn="0" w:lastRowLastColumn="0"/>
-            <w:tcW w:w="4814" w:type="dxa"/>
-          </w:tcPr>
-          <w:p>
-            <w:r>
-              <w:t>Pre-condizioni</w:t>
-            </w:r>
-          </w:p>
-        </w:tc>
-        <w:tc>
-          <w:tcPr>
-            <w:tcW w:w="4814" w:type="dxa"/>
-          </w:tcPr>
-          <w:p>
-            <w:pPr>
-              <w:cnfStyle w:val="000000100000" w:firstRow="0" w:lastRow="0" w:firstColumn="0" w:lastColumn="0" w:oddVBand="0" w:evenVBand="0" w:oddHBand="1" w:evenHBand="0" w:firstRowFirstColumn="0" w:firstRowLastColumn="0" w:lastRowFirstColumn="0" w:lastRowLastColumn="0"/>
-            </w:pPr>
-            <w:r>
-              <w:t>L’utente che effettua la prenotazione deve essere registrato nel Sistema e deve avere i soldi necessari per la prenotazione del campo.</w:t>
-            </w:r>
-          </w:p>
-        </w:tc>
-      </w:tr>
-      <w:tr>
-        <w:tc>
-          <w:tcPr>
-            <w:cnfStyle w:val="001000000000" w:firstRow="0" w:lastRow="0" w:firstColumn="1" w:lastColumn="0" w:oddVBand="0" w:evenVBand="0" w:oddHBand="0" w:evenHBand="0" w:firstRowFirstColumn="0" w:firstRowLastColumn="0" w:lastRowFirstColumn="0" w:lastRowLastColumn="0"/>
-            <w:tcW w:w="4814" w:type="dxa"/>
-          </w:tcPr>
-          <w:p>
-            <w:r>
-              <w:t>Garanzia di successo</w:t>
-            </w:r>
-          </w:p>
-        </w:tc>
-        <w:tc>
-          <w:tcPr>
-            <w:tcW w:w="4814" w:type="dxa"/>
-          </w:tcPr>
-          <w:p>
-            <w:pPr>
-              <w:cnfStyle w:val="000000000000" w:firstRow="0" w:lastRow="0" w:firstColumn="0" w:lastColumn="0" w:oddVBand="0" w:evenVBand="0" w:oddHBand="0" w:evenHBand="0" w:firstRowFirstColumn="0" w:firstRowLastColumn="0" w:lastRowFirstColumn="0" w:lastRowLastColumn="0"/>
-            </w:pPr>
-            <w:r>
-              <w:t>La prenotazione del campo è stata registrata con successo nel Sistema.</w:t>
-            </w:r>
-          </w:p>
-        </w:tc>
-      </w:tr>
-      <w:tr>
-        <w:trPr>
-          <w:cnfStyle w:val="000000100000" w:firstRow="0" w:lastRow="0" w:firstColumn="0" w:lastColumn="0" w:oddVBand="0" w:evenVBand="0" w:oddHBand="1" w:evenHBand="0" w:firstRowFirstColumn="0" w:firstRowLastColumn="0" w:lastRowFirstColumn="0" w:lastRowLastColumn="0"/>
-        </w:trPr>
-        <w:tc>
-          <w:tcPr>
-            <w:cnfStyle w:val="001000000000" w:firstRow="0" w:lastRow="0" w:firstColumn="1" w:lastColumn="0" w:oddVBand="0" w:evenVBand="0" w:oddHBand="0" w:evenHBand="0" w:firstRowFirstColumn="0" w:firstRowLastColumn="0" w:lastRowFirstColumn="0" w:lastRowLastColumn="0"/>
-            <w:tcW w:w="4814" w:type="dxa"/>
-          </w:tcPr>
-          <w:p>
-            <w:pPr>
-              <w:rPr>
-                <w:b w:val="0"/>
-                <w:bCs w:val="0"/>
-              </w:rPr>
-            </w:pPr>
-            <w:r>
-              <w:t>Scenario principale di successo</w:t>
-            </w:r>
-          </w:p>
-        </w:tc>
-        <w:tc>
-          <w:tcPr>
-            <w:tcW w:w="4814" w:type="dxa"/>
-          </w:tcPr>
-          <w:p>
-            <w:pPr>
-              <w:pStyle w:val="Paragrafoelenco"/>
-              <w:numPr>
-                <w:ilvl w:val="0"/>
-                <w:numId w:val="8"/>
-              </w:numPr>
-              <w:cnfStyle w:val="000000100000" w:firstRow="0" w:lastRow="0" w:firstColumn="0" w:lastColumn="0" w:oddVBand="0" w:evenVBand="0" w:oddHBand="1" w:evenHBand="0" w:firstRowFirstColumn="0" w:firstRowLastColumn="0" w:lastRowFirstColumn="0" w:lastRowLastColumn="0"/>
-            </w:pPr>
-            <w:r>
-              <w:t>L’Utente (Padeleur) vuole inserire una nuova prenotazione per un campo di padel.</w:t>
-            </w:r>
-          </w:p>
-          <w:p>
-            <w:pPr>
-              <w:pStyle w:val="Paragrafoelenco"/>
-              <w:numPr>
-                <w:ilvl w:val="0"/>
-                <w:numId w:val="8"/>
-              </w:numPr>
-              <w:cnfStyle w:val="000000100000" w:firstRow="0" w:lastRow="0" w:firstColumn="0" w:lastColumn="0" w:oddVBand="0" w:evenVBand="0" w:oddHBand="1" w:evenHBand="0" w:firstRowFirstColumn="0" w:firstRowLastColumn="0" w:lastRowFirstColumn="0" w:lastRowLastColumn="0"/>
-            </w:pPr>
-            <w:r>
-              <w:t>L’Utente (Padeleur) sceglie l’attività “Inserimento nuova prenotazione”.</w:t>
-            </w:r>
-          </w:p>
-          <w:p>
-            <w:pPr>
-              <w:pStyle w:val="Paragrafoelenco"/>
-              <w:numPr>
-                <w:ilvl w:val="0"/>
-                <w:numId w:val="8"/>
-              </w:numPr>
-              <w:cnfStyle w:val="000000100000" w:firstRow="0" w:lastRow="0" w:firstColumn="0" w:lastColumn="0" w:oddVBand="0" w:evenVBand="0" w:oddHBand="1" w:evenHBand="0" w:firstRowFirstColumn="0" w:firstRowLastColumn="0" w:lastRowFirstColumn="0" w:lastRowLastColumn="0"/>
-            </w:pPr>
-            <w:r>
-              <w:t>L’Utente (Padeleur) inserisce il giorno, la fascia oraria e il campo in cui si vuole effettuare la partita.</w:t>
-            </w:r>
-          </w:p>
-          <w:p>
-            <w:pPr>
-              <w:pStyle w:val="Paragrafoelenco"/>
-              <w:numPr>
-                <w:ilvl w:val="0"/>
-                <w:numId w:val="8"/>
-              </w:numPr>
-              <w:cnfStyle w:val="000000100000" w:firstRow="0" w:lastRow="0" w:firstColumn="0" w:lastColumn="0" w:oddVBand="0" w:evenVBand="0" w:oddHBand="1" w:evenHBand="0" w:firstRowFirstColumn="0" w:firstRowLastColumn="0" w:lastRowFirstColumn="0" w:lastRowLastColumn="0"/>
-            </w:pPr>
-            <w:r>
-              <w:t>L’Utente (Padeleur) inserisce i dati degli altri tre padeleur che vogliono giocare assieme a lui.</w:t>
-            </w:r>
-          </w:p>
-          <w:p>
-            <w:pPr>
-              <w:pStyle w:val="Paragrafoelenco"/>
-              <w:numPr>
-                <w:ilvl w:val="0"/>
-                <w:numId w:val="8"/>
-              </w:numPr>
-              <w:cnfStyle w:val="000000100000" w:firstRow="0" w:lastRow="0" w:firstColumn="0" w:lastColumn="0" w:oddVBand="0" w:evenVBand="0" w:oddHBand="1" w:evenHBand="0" w:firstRowFirstColumn="0" w:firstRowLastColumn="0" w:lastRowFirstColumn="0" w:lastRowLastColumn="0"/>
-            </w:pPr>
-            <w:r>
-              <w:t xml:space="preserve">L’Utente (Padeleur) sceglie se vuole aggiungere il noleggio dell’attrezzatura specificando di cosa ha bisogno con la relativa quantità. </w:t>
-            </w:r>
-          </w:p>
-          <w:p>
-            <w:pPr>
-              <w:pStyle w:val="Paragrafoelenco"/>
-              <w:numPr>
-                <w:ilvl w:val="0"/>
-                <w:numId w:val="8"/>
-              </w:numPr>
-              <w:cnfStyle w:val="000000100000" w:firstRow="0" w:lastRow="0" w:firstColumn="0" w:lastColumn="0" w:oddVBand="0" w:evenVBand="0" w:oddHBand="1" w:evenHBand="0" w:firstRowFirstColumn="0" w:firstRowLastColumn="0" w:lastRowFirstColumn="0" w:lastRowLastColumn="0"/>
-            </w:pPr>
-            <w:r>
-              <w:t>Il Sistema genera il prezzo totale della partita</w:t>
-            </w:r>
-            <w:r>
-              <w:t xml:space="preserve"> e l’id della prenotazione</w:t>
-            </w:r>
-            <w:r>
-              <w:t>.</w:t>
-            </w:r>
-          </w:p>
-          <w:p>
-            <w:pPr>
-              <w:pStyle w:val="Paragrafoelenco"/>
-              <w:numPr>
-                <w:ilvl w:val="0"/>
-                <w:numId w:val="8"/>
-              </w:numPr>
-              <w:cnfStyle w:val="000000100000" w:firstRow="0" w:lastRow="0" w:firstColumn="0" w:lastColumn="0" w:oddVBand="0" w:evenVBand="0" w:oddHBand="1" w:evenHBand="0" w:firstRowFirstColumn="0" w:firstRowLastColumn="0" w:lastRowFirstColumn="0" w:lastRowLastColumn="0"/>
-            </w:pPr>
-            <w:r>
-              <w:t xml:space="preserve">L’Utente (Padeleur) indica di aver finito e procede al pagamento. </w:t>
-            </w:r>
-          </w:p>
-        </w:tc>
-      </w:tr>
-      <w:tr>
-        <w:tc>
-          <w:tcPr>
-            <w:cnfStyle w:val="001000000000" w:firstRow="0" w:lastRow="0" w:firstColumn="1" w:lastColumn="0" w:oddVBand="0" w:evenVBand="0" w:oddHBand="0" w:evenHBand="0" w:firstRowFirstColumn="0" w:firstRowLastColumn="0" w:lastRowFirstColumn="0" w:lastRowLastColumn="0"/>
-            <w:tcW w:w="4814" w:type="dxa"/>
-          </w:tcPr>
-          <w:p>
-            <w:r>
-              <w:t>Estensioni</w:t>
-            </w:r>
-          </w:p>
-        </w:tc>
-        <w:tc>
-          <w:tcPr>
-            <w:tcW w:w="4814" w:type="dxa"/>
-          </w:tcPr>
-          <w:p>
-            <w:pPr>
-              <w:cnfStyle w:val="000000000000" w:firstRow="0" w:lastRow="0" w:firstColumn="0" w:lastColumn="0" w:oddVBand="0" w:evenVBand="0" w:oddHBand="0" w:evenHBand="0" w:firstRowFirstColumn="0" w:firstRowLastColumn="0" w:lastRowFirstColumn="0" w:lastRowLastColumn="0"/>
-            </w:pPr>
-            <w:r>
-              <w:rPr>
-                <w:b/>
-                <w:bCs/>
-              </w:rPr>
-              <w:t xml:space="preserve">*a. </w:t>
-            </w:r>
-            <w:r>
-              <w:t>In un qualsiasi momento il Sistema fallisce e si arresta improvvisamente.</w:t>
-            </w:r>
-          </w:p>
-          <w:p>
-            <w:pPr>
-              <w:pStyle w:val="Paragrafoelenco"/>
-              <w:numPr>
-                <w:ilvl w:val="0"/>
-                <w:numId w:val="9"/>
-              </w:numPr>
-              <w:cnfStyle w:val="000000000000" w:firstRow="0" w:lastRow="0" w:firstColumn="0" w:lastColumn="0" w:oddVBand="0" w:evenVBand="0" w:oddHBand="0" w:evenHBand="0" w:firstRowFirstColumn="0" w:firstRowLastColumn="0" w:lastRowFirstColumn="0" w:lastRowLastColumn="0"/>
-            </w:pPr>
-            <w:r>
-              <w:t>L’Utente (Padeleur) riavvia il software e ripristina lo stato precedente del Sistema;</w:t>
-            </w:r>
-          </w:p>
-          <w:p>
-            <w:pPr>
-              <w:pStyle w:val="Paragrafoelenco"/>
-              <w:numPr>
-                <w:ilvl w:val="0"/>
-                <w:numId w:val="9"/>
-              </w:numPr>
-              <w:cnfStyle w:val="000000000000" w:firstRow="0" w:lastRow="0" w:firstColumn="0" w:lastColumn="0" w:oddVBand="0" w:evenVBand="0" w:oddHBand="0" w:evenHBand="0" w:firstRowFirstColumn="0" w:firstRowLastColumn="0" w:lastRowFirstColumn="0" w:lastRowLastColumn="0"/>
-            </w:pPr>
-            <w:r>
-              <w:t>2. Il Sistema ripristina lo stato.</w:t>
-            </w:r>
-          </w:p>
-          <w:p>
-            <w:pPr>
-              <w:cnfStyle w:val="000000000000" w:firstRow="0" w:lastRow="0" w:firstColumn="0" w:lastColumn="0" w:oddVBand="0" w:evenVBand="0" w:oddHBand="0" w:evenHBand="0" w:firstRowFirstColumn="0" w:firstRowLastColumn="0" w:lastRowFirstColumn="0" w:lastRowLastColumn="0"/>
-            </w:pPr>
-            <w:r>
-              <w:rPr>
-                <w:b/>
-                <w:bCs/>
-              </w:rPr>
-              <w:t xml:space="preserve">3a. </w:t>
-            </w:r>
-            <w:r>
-              <w:t xml:space="preserve">Il campo nel giorno e nella fascia inserita è già occupato. </w:t>
-            </w:r>
-          </w:p>
-          <w:p>
-            <w:pPr>
-              <w:pStyle w:val="Paragrafoelenco"/>
-              <w:numPr>
-                <w:ilvl w:val="0"/>
-                <w:numId w:val="10"/>
-              </w:numPr>
-              <w:cnfStyle w:val="000000000000" w:firstRow="0" w:lastRow="0" w:firstColumn="0" w:lastColumn="0" w:oddVBand="0" w:evenVBand="0" w:oddHBand="0" w:evenHBand="0" w:firstRowFirstColumn="0" w:firstRowLastColumn="0" w:lastRowFirstColumn="0" w:lastRowLastColumn="0"/>
-            </w:pPr>
-            <w:r>
-              <w:t>Il Sistema genera un messaggio in cui specifica che il campo non può essere prenotato.</w:t>
-            </w:r>
-          </w:p>
-          <w:p>
-            <w:pPr>
-              <w:pStyle w:val="Paragrafoelenco"/>
-              <w:numPr>
-                <w:ilvl w:val="0"/>
-                <w:numId w:val="10"/>
-              </w:numPr>
-              <w:cnfStyle w:val="000000000000" w:firstRow="0" w:lastRow="0" w:firstColumn="0" w:lastColumn="0" w:oddVBand="0" w:evenVBand="0" w:oddHBand="0" w:evenHBand="0" w:firstRowFirstColumn="0" w:firstRowLastColumn="0" w:lastRowFirstColumn="0" w:lastRowLastColumn="0"/>
-            </w:pPr>
-            <w:r>
-              <w:t>Il Sistema chiede all’Utente (Padeleur) di selezionare un altro campo/un altro giorno/un’altra fascia oraria.</w:t>
-            </w:r>
-          </w:p>
-          <w:p>
-            <w:pPr>
-              <w:cnfStyle w:val="000000000000" w:firstRow="0" w:lastRow="0" w:firstColumn="0" w:lastColumn="0" w:oddVBand="0" w:evenVBand="0" w:oddHBand="0" w:evenHBand="0" w:firstRowFirstColumn="0" w:firstRowLastColumn="0" w:lastRowFirstColumn="0" w:lastRowLastColumn="0"/>
-            </w:pPr>
-            <w:r>
-              <w:rPr>
-                <w:b/>
-                <w:bCs/>
-              </w:rPr>
-              <w:t xml:space="preserve">3b. </w:t>
-            </w:r>
-            <w:r>
-              <w:t xml:space="preserve">L’Utente prova a prenotare per più di due ore consecutive lo stesso campo. </w:t>
-            </w:r>
-          </w:p>
-          <w:p>
-            <w:pPr>
-              <w:pStyle w:val="Paragrafoelenco"/>
-              <w:numPr>
-                <w:ilvl w:val="0"/>
-                <w:numId w:val="11"/>
-              </w:numPr>
-              <w:cnfStyle w:val="000000000000" w:firstRow="0" w:lastRow="0" w:firstColumn="0" w:lastColumn="0" w:oddVBand="0" w:evenVBand="0" w:oddHBand="0" w:evenHBand="0" w:firstRowFirstColumn="0" w:firstRowLastColumn="0" w:lastRowFirstColumn="0" w:lastRowLastColumn="0"/>
-            </w:pPr>
-            <w:r>
-              <w:lastRenderedPageBreak/>
-              <w:t>Il Sistema genera un messaggio in cui viene specificato che un campo può essere prenotato per un massimo di due ore consecutive.</w:t>
-            </w:r>
-          </w:p>
-          <w:p>
-            <w:pPr>
-              <w:pStyle w:val="Paragrafoelenco"/>
-              <w:numPr>
-                <w:ilvl w:val="0"/>
-                <w:numId w:val="11"/>
-              </w:numPr>
-              <w:cnfStyle w:val="000000000000" w:firstRow="0" w:lastRow="0" w:firstColumn="0" w:lastColumn="0" w:oddVBand="0" w:evenVBand="0" w:oddHBand="0" w:evenHBand="0" w:firstRowFirstColumn="0" w:firstRowLastColumn="0" w:lastRowFirstColumn="0" w:lastRowLastColumn="0"/>
-            </w:pPr>
-            <w:r>
-              <w:t>Il Sistema chiede all’Utente (Padeleur) di modificare la fascia oraria.</w:t>
-            </w:r>
-          </w:p>
-          <w:p>
-            <w:pPr>
-              <w:cnfStyle w:val="000000000000" w:firstRow="0" w:lastRow="0" w:firstColumn="0" w:lastColumn="0" w:oddVBand="0" w:evenVBand="0" w:oddHBand="0" w:evenHBand="0" w:firstRowFirstColumn="0" w:firstRowLastColumn="0" w:lastRowFirstColumn="0" w:lastRowLastColumn="0"/>
-            </w:pPr>
-            <w:r>
-              <w:rPr>
-                <w:b/>
-                <w:bCs/>
-              </w:rPr>
-              <w:t xml:space="preserve">4a. </w:t>
-            </w:r>
-            <w:r>
-              <w:t xml:space="preserve">Uno o più padeleur inseriti dall’Utente (Padeleur) non </w:t>
-            </w:r>
-            <w:r>
-              <w:t>sono</w:t>
-            </w:r>
-            <w:r>
-              <w:t xml:space="preserve"> registrat</w:t>
-            </w:r>
-            <w:r>
-              <w:t>i</w:t>
-            </w:r>
-            <w:r>
-              <w:t xml:space="preserve"> </w:t>
-            </w:r>
-            <w:r>
-              <w:t>ne</w:t>
-            </w:r>
-            <w:r>
-              <w:t>l Sistema.</w:t>
-            </w:r>
-          </w:p>
-          <w:p>
-            <w:pPr>
-              <w:pStyle w:val="Paragrafoelenco"/>
-              <w:numPr>
-                <w:ilvl w:val="0"/>
-                <w:numId w:val="12"/>
-              </w:numPr>
-              <w:cnfStyle w:val="000000000000" w:firstRow="0" w:lastRow="0" w:firstColumn="0" w:lastColumn="0" w:oddVBand="0" w:evenVBand="0" w:oddHBand="0" w:evenHBand="0" w:firstRowFirstColumn="0" w:firstRowLastColumn="0" w:lastRowFirstColumn="0" w:lastRowLastColumn="0"/>
-            </w:pPr>
-            <w:r>
-              <w:t>Il Sistema genera un messaggio in cui specifica chi non è registrato.</w:t>
-            </w:r>
-          </w:p>
-          <w:p>
-            <w:pPr>
-              <w:pStyle w:val="Paragrafoelenco"/>
-              <w:numPr>
-                <w:ilvl w:val="0"/>
-                <w:numId w:val="12"/>
-              </w:numPr>
-              <w:cnfStyle w:val="000000000000" w:firstRow="0" w:lastRow="0" w:firstColumn="0" w:lastColumn="0" w:oddVBand="0" w:evenVBand="0" w:oddHBand="0" w:evenHBand="0" w:firstRowFirstColumn="0" w:firstRowLastColumn="0" w:lastRowFirstColumn="0" w:lastRowLastColumn="0"/>
-            </w:pPr>
-            <w:r>
-              <w:t>Il Sistema ritorna al menu.</w:t>
-            </w:r>
-          </w:p>
-          <w:p>
-            <w:pPr>
-              <w:cnfStyle w:val="000000000000" w:firstRow="0" w:lastRow="0" w:firstColumn="0" w:lastColumn="0" w:oddVBand="0" w:evenVBand="0" w:oddHBand="0" w:evenHBand="0" w:firstRowFirstColumn="0" w:firstRowLastColumn="0" w:lastRowFirstColumn="0" w:lastRowLastColumn="0"/>
-            </w:pPr>
-            <w:r>
-              <w:rPr>
-                <w:b/>
-                <w:bCs/>
-              </w:rPr>
-              <w:t xml:space="preserve">5a. </w:t>
-            </w:r>
-            <w:r>
-              <w:t>L’attrezzatura richiesta non è disponibile al noleggio.</w:t>
-            </w:r>
-          </w:p>
-          <w:p>
-            <w:pPr>
-              <w:pStyle w:val="Paragrafoelenco"/>
-              <w:numPr>
-                <w:ilvl w:val="0"/>
-                <w:numId w:val="13"/>
-              </w:numPr>
-              <w:cnfStyle w:val="000000000000" w:firstRow="0" w:lastRow="0" w:firstColumn="0" w:lastColumn="0" w:oddVBand="0" w:evenVBand="0" w:oddHBand="0" w:evenHBand="0" w:firstRowFirstColumn="0" w:firstRowLastColumn="0" w:lastRowFirstColumn="0" w:lastRowLastColumn="0"/>
-            </w:pPr>
-            <w:r>
-              <w:t>Il Sistema chiede all’Utente (Padeleur) se vuole ugualmente prenotare il campo.</w:t>
-            </w:r>
-          </w:p>
-          <w:p>
-            <w:pPr>
-              <w:pStyle w:val="Paragrafoelenco"/>
-              <w:numPr>
-                <w:ilvl w:val="0"/>
-                <w:numId w:val="13"/>
-              </w:numPr>
-              <w:cnfStyle w:val="000000000000" w:firstRow="0" w:lastRow="0" w:firstColumn="0" w:lastColumn="0" w:oddVBand="0" w:evenVBand="0" w:oddHBand="0" w:evenHBand="0" w:firstRowFirstColumn="0" w:firstRowLastColumn="0" w:lastRowFirstColumn="0" w:lastRowLastColumn="0"/>
-            </w:pPr>
-            <w:r>
-              <w:t>L’Utente (Padeleur) continua nella prenotazione oppure ritorna al menu.</w:t>
-            </w:r>
-          </w:p>
-          <w:p>
-            <w:pPr>
-              <w:cnfStyle w:val="000000000000" w:firstRow="0" w:lastRow="0" w:firstColumn="0" w:lastColumn="0" w:oddVBand="0" w:evenVBand="0" w:oddHBand="0" w:evenHBand="0" w:firstRowFirstColumn="0" w:firstRowLastColumn="0" w:lastRowFirstColumn="0" w:lastRowLastColumn="0"/>
-            </w:pPr>
-          </w:p>
-        </w:tc>
-      </w:tr>
-      <w:tr>
-        <w:trPr>
-          <w:cnfStyle w:val="000000100000" w:firstRow="0" w:lastRow="0" w:firstColumn="0" w:lastColumn="0" w:oddVBand="0" w:evenVBand="0" w:oddHBand="1" w:evenHBand="0" w:firstRowFirstColumn="0" w:firstRowLastColumn="0" w:lastRowFirstColumn="0" w:lastRowLastColumn="0"/>
-        </w:trPr>
-        <w:tc>
-          <w:tcPr>
-            <w:cnfStyle w:val="001000000000" w:firstRow="0" w:lastRow="0" w:firstColumn="1" w:lastColumn="0" w:oddVBand="0" w:evenVBand="0" w:oddHBand="0" w:evenHBand="0" w:firstRowFirstColumn="0" w:firstRowLastColumn="0" w:lastRowFirstColumn="0" w:lastRowLastColumn="0"/>
-            <w:tcW w:w="4814" w:type="dxa"/>
-          </w:tcPr>
-          <w:p>
-            <w:r>
-              <w:lastRenderedPageBreak/>
-              <w:t>Requisti speciali</w:t>
-            </w:r>
-          </w:p>
-        </w:tc>
-        <w:tc>
-          <w:tcPr>
-            <w:tcW w:w="4814" w:type="dxa"/>
-          </w:tcPr>
-          <w:p>
-            <w:pPr>
-              <w:cnfStyle w:val="000000100000" w:firstRow="0" w:lastRow="0" w:firstColumn="0" w:lastColumn="0" w:oddVBand="0" w:evenVBand="0" w:oddHBand="1" w:evenHBand="0" w:firstRowFirstColumn="0" w:firstRowLastColumn="0" w:lastRowFirstColumn="0" w:lastRowLastColumn="0"/>
-            </w:pPr>
-            <w:r>
-              <w:t>L’Amministratore deve conoscere la password per accedere all’app GiocoPadel lato Amministratore.</w:t>
-            </w:r>
-          </w:p>
-        </w:tc>
-      </w:tr>
-      <w:tr>
-        <w:tc>
-          <w:tcPr>
-            <w:cnfStyle w:val="001000000000" w:firstRow="0" w:lastRow="0" w:firstColumn="1" w:lastColumn="0" w:oddVBand="0" w:evenVBand="0" w:oddHBand="0" w:evenHBand="0" w:firstRowFirstColumn="0" w:firstRowLastColumn="0" w:lastRowFirstColumn="0" w:lastRowLastColumn="0"/>
-            <w:tcW w:w="4814" w:type="dxa"/>
-          </w:tcPr>
-          <w:p>
-            <w:r>
-              <w:t>Elenco delle varianti tecnologiche e dei dati</w:t>
-            </w:r>
-          </w:p>
-        </w:tc>
-        <w:tc>
-          <w:tcPr>
-            <w:tcW w:w="4814" w:type="dxa"/>
-          </w:tcPr>
-          <w:p>
-            <w:pPr>
-              <w:cnfStyle w:val="000000000000" w:firstRow="0" w:lastRow="0" w:firstColumn="0" w:lastColumn="0" w:oddVBand="0" w:evenVBand="0" w:oddHBand="0" w:evenHBand="0" w:firstRowFirstColumn="0" w:firstRowLastColumn="0" w:lastRowFirstColumn="0" w:lastRowLastColumn="0"/>
-            </w:pPr>
-            <w:r>
-              <w:t>Assenti.</w:t>
-            </w:r>
-          </w:p>
-        </w:tc>
-      </w:tr>
-      <w:tr>
-        <w:trPr>
-          <w:cnfStyle w:val="000000100000" w:firstRow="0" w:lastRow="0" w:firstColumn="0" w:lastColumn="0" w:oddVBand="0" w:evenVBand="0" w:oddHBand="1" w:evenHBand="0" w:firstRowFirstColumn="0" w:firstRowLastColumn="0" w:lastRowFirstColumn="0" w:lastRowLastColumn="0"/>
-        </w:trPr>
-        <w:tc>
-          <w:tcPr>
-            <w:cnfStyle w:val="001000000000" w:firstRow="0" w:lastRow="0" w:firstColumn="1" w:lastColumn="0" w:oddVBand="0" w:evenVBand="0" w:oddHBand="0" w:evenHBand="0" w:firstRowFirstColumn="0" w:firstRowLastColumn="0" w:lastRowFirstColumn="0" w:lastRowLastColumn="0"/>
-            <w:tcW w:w="4814" w:type="dxa"/>
-          </w:tcPr>
-          <w:p>
-            <w:r>
-              <w:t>Frequenza di ripetizioni</w:t>
-            </w:r>
-          </w:p>
-        </w:tc>
-        <w:tc>
-          <w:tcPr>
-            <w:tcW w:w="4814" w:type="dxa"/>
-          </w:tcPr>
-          <w:p>
-            <w:pPr>
-              <w:cnfStyle w:val="000000100000" w:firstRow="0" w:lastRow="0" w:firstColumn="0" w:lastColumn="0" w:oddVBand="0" w:evenVBand="0" w:oddHBand="1" w:evenHBand="0" w:firstRowFirstColumn="0" w:firstRowLastColumn="0" w:lastRowFirstColumn="0" w:lastRowLastColumn="0"/>
-            </w:pPr>
-            <w:r>
-              <w:t>Legata ad ogni prenotazione.</w:t>
-            </w:r>
-          </w:p>
-        </w:tc>
-      </w:tr>
-      <w:tr>
-        <w:tc>
-          <w:tcPr>
-            <w:cnfStyle w:val="001000000000" w:firstRow="0" w:lastRow="0" w:firstColumn="1" w:lastColumn="0" w:oddVBand="0" w:evenVBand="0" w:oddHBand="0" w:evenHBand="0" w:firstRowFirstColumn="0" w:firstRowLastColumn="0" w:lastRowFirstColumn="0" w:lastRowLastColumn="0"/>
-            <w:tcW w:w="4814" w:type="dxa"/>
-          </w:tcPr>
-          <w:p>
-            <w:r>
-              <w:t>Varie</w:t>
-            </w:r>
-          </w:p>
-        </w:tc>
-        <w:tc>
-          <w:tcPr>
-            <w:tcW w:w="4814" w:type="dxa"/>
-          </w:tcPr>
-          <w:p>
-            <w:pPr>
-              <w:cnfStyle w:val="000000000000" w:firstRow="0" w:lastRow="0" w:firstColumn="0" w:lastColumn="0" w:oddVBand="0" w:evenVBand="0" w:oddHBand="0" w:evenHBand="0" w:firstRowFirstColumn="0" w:firstRowLastColumn="0" w:lastRowFirstColumn="0" w:lastRowLastColumn="0"/>
-            </w:pPr>
-            <w:r>
-              <w:t>Assenti.</w:t>
-            </w:r>
-          </w:p>
-        </w:tc>
-      </w:tr>
-    </w:tbl>
-    <w:p/>
-    <w:p>
-      <w:pPr>
-        <w:pStyle w:val="Titolo3"/>
-      </w:pPr>
-    </w:p>
-    <w:p>
-      <w:pPr>
-        <w:pStyle w:val="Titolo3"/>
-      </w:pPr>
-      <w:r>
-        <w:t>UC3: Modifica/Annullamento della prenotazione</w:t>
-      </w:r>
-      <w:bookmarkEnd w:id="2"/>
-    </w:p>
-    <w:tbl>
-      <w:tblPr>
-        <w:tblStyle w:val="Tabellasemplice-1"/>
-        <w:tblW w:w="0" w:type="auto"/>
-        <w:tblLook w:val="04A0" w:firstRow="1" w:lastRow="0" w:firstColumn="1" w:lastColumn="0" w:noHBand="0" w:noVBand="1"/>
-      </w:tblPr>
-      <w:tblGrid>
-        <w:gridCol w:w="4814"/>
-        <w:gridCol w:w="4814"/>
-      </w:tblGrid>
-      <w:tr>
-        <w:trPr>
-          <w:cnfStyle w:val="100000000000" w:firstRow="1" w:lastRow="0" w:firstColumn="0" w:lastColumn="0" w:oddVBand="0" w:evenVBand="0" w:oddHBand="0" w:evenHBand="0" w:firstRowFirstColumn="0" w:firstRowLastColumn="0" w:lastRowFirstColumn="0" w:lastRowLastColumn="0"/>
-        </w:trPr>
-        <w:tc>
-          <w:tcPr>
-            <w:cnfStyle w:val="001000000000" w:firstRow="0" w:lastRow="0" w:firstColumn="1" w:lastColumn="0" w:oddVBand="0" w:evenVBand="0" w:oddHBand="0" w:evenHBand="0" w:firstRowFirstColumn="0" w:firstRowLastColumn="0" w:lastRowFirstColumn="0" w:lastRowLastColumn="0"/>
-            <w:tcW w:w="4814" w:type="dxa"/>
-          </w:tcPr>
-          <w:p>
-            <w:r>
-              <w:t>Nome del caso d’uso</w:t>
-            </w:r>
-          </w:p>
-        </w:tc>
-        <w:tc>
-          <w:tcPr>
-            <w:tcW w:w="4814" w:type="dxa"/>
-          </w:tcPr>
-          <w:p>
-            <w:pPr>
-              <w:cnfStyle w:val="100000000000" w:firstRow="1" w:lastRow="0" w:firstColumn="0" w:lastColumn="0" w:oddVBand="0" w:evenVBand="0" w:oddHBand="0" w:evenHBand="0" w:firstRowFirstColumn="0" w:firstRowLastColumn="0" w:lastRowFirstColumn="0" w:lastRowLastColumn="0"/>
-              <w:rPr>
-                <w:b w:val="0"/>
-                <w:bCs w:val="0"/>
-              </w:rPr>
-            </w:pPr>
-            <w:r>
-              <w:rPr>
-                <w:b w:val="0"/>
-                <w:bCs w:val="0"/>
-              </w:rPr>
-              <w:t>UC3: Modifica/Annullamento della prenotazione.</w:t>
-            </w:r>
-          </w:p>
-        </w:tc>
-      </w:tr>
-      <w:tr>
-        <w:trPr>
-          <w:cnfStyle w:val="000000100000" w:firstRow="0" w:lastRow="0" w:firstColumn="0" w:lastColumn="0" w:oddVBand="0" w:evenVBand="0" w:oddHBand="1" w:evenHBand="0" w:firstRowFirstColumn="0" w:firstRowLastColumn="0" w:lastRowFirstColumn="0" w:lastRowLastColumn="0"/>
-        </w:trPr>
-        <w:tc>
-          <w:tcPr>
-            <w:cnfStyle w:val="001000000000" w:firstRow="0" w:lastRow="0" w:firstColumn="1" w:lastColumn="0" w:oddVBand="0" w:evenVBand="0" w:oddHBand="0" w:evenHBand="0" w:firstRowFirstColumn="0" w:firstRowLastColumn="0" w:lastRowFirstColumn="0" w:lastRowLastColumn="0"/>
-            <w:tcW w:w="4814" w:type="dxa"/>
-          </w:tcPr>
-          <w:p>
-            <w:r>
-              <w:t>Portata</w:t>
-            </w:r>
-          </w:p>
-        </w:tc>
-        <w:tc>
-          <w:tcPr>
-            <w:tcW w:w="4814" w:type="dxa"/>
-          </w:tcPr>
-          <w:p>
-            <w:pPr>
-              <w:cnfStyle w:val="000000100000" w:firstRow="0" w:lastRow="0" w:firstColumn="0" w:lastColumn="0" w:oddVBand="0" w:evenVBand="0" w:oddHBand="1" w:evenHBand="0" w:firstRowFirstColumn="0" w:firstRowLastColumn="0" w:lastRowFirstColumn="0" w:lastRowLastColumn="0"/>
-            </w:pPr>
-            <w:r>
-              <w:t>Applicazione GiocoPadel.</w:t>
-            </w:r>
-          </w:p>
-        </w:tc>
-      </w:tr>
-      <w:tr>
-        <w:tc>
-          <w:tcPr>
-            <w:cnfStyle w:val="001000000000" w:firstRow="0" w:lastRow="0" w:firstColumn="1" w:lastColumn="0" w:oddVBand="0" w:evenVBand="0" w:oddHBand="0" w:evenHBand="0" w:firstRowFirstColumn="0" w:firstRowLastColumn="0" w:lastRowFirstColumn="0" w:lastRowLastColumn="0"/>
-            <w:tcW w:w="4814" w:type="dxa"/>
-          </w:tcPr>
-          <w:p>
-            <w:r>
-              <w:t>Livello</w:t>
-            </w:r>
-          </w:p>
-        </w:tc>
-        <w:tc>
-          <w:tcPr>
-            <w:tcW w:w="4814" w:type="dxa"/>
-          </w:tcPr>
-          <w:p>
-            <w:pPr>
-              <w:cnfStyle w:val="000000000000" w:firstRow="0" w:lastRow="0" w:firstColumn="0" w:lastColumn="0" w:oddVBand="0" w:evenVBand="0" w:oddHBand="0" w:evenHBand="0" w:firstRowFirstColumn="0" w:firstRowLastColumn="0" w:lastRowFirstColumn="0" w:lastRowLastColumn="0"/>
-            </w:pPr>
-            <w:r>
-              <w:t>Obiettivo utente.</w:t>
-            </w:r>
-          </w:p>
-        </w:tc>
-      </w:tr>
-      <w:tr>
-        <w:trPr>
-          <w:cnfStyle w:val="000000100000" w:firstRow="0" w:lastRow="0" w:firstColumn="0" w:lastColumn="0" w:oddVBand="0" w:evenVBand="0" w:oddHBand="1" w:evenHBand="0" w:firstRowFirstColumn="0" w:firstRowLastColumn="0" w:lastRowFirstColumn="0" w:lastRowLastColumn="0"/>
-        </w:trPr>
-        <w:tc>
-          <w:tcPr>
-            <w:cnfStyle w:val="001000000000" w:firstRow="0" w:lastRow="0" w:firstColumn="1" w:lastColumn="0" w:oddVBand="0" w:evenVBand="0" w:oddHBand="0" w:evenHBand="0" w:firstRowFirstColumn="0" w:firstRowLastColumn="0" w:lastRowFirstColumn="0" w:lastRowLastColumn="0"/>
-            <w:tcW w:w="4814" w:type="dxa"/>
-          </w:tcPr>
-          <w:p>
-            <w:r>
-              <w:t>Attore primario</w:t>
-            </w:r>
-          </w:p>
-        </w:tc>
-        <w:tc>
-          <w:tcPr>
-            <w:tcW w:w="4814" w:type="dxa"/>
-          </w:tcPr>
-          <w:p>
-            <w:pPr>
-              <w:cnfStyle w:val="000000100000" w:firstRow="0" w:lastRow="0" w:firstColumn="0" w:lastColumn="0" w:oddVBand="0" w:evenVBand="0" w:oddHBand="1" w:evenHBand="0" w:firstRowFirstColumn="0" w:firstRowLastColumn="0" w:lastRowFirstColumn="0" w:lastRowLastColumn="0"/>
-            </w:pPr>
-            <w:r>
-              <w:t>Utente (Padeleur).</w:t>
-            </w:r>
-          </w:p>
-        </w:tc>
-      </w:tr>
-      <w:tr>
-        <w:tc>
-          <w:tcPr>
-            <w:cnfStyle w:val="001000000000" w:firstRow="0" w:lastRow="0" w:firstColumn="1" w:lastColumn="0" w:oddVBand="0" w:evenVBand="0" w:oddHBand="0" w:evenHBand="0" w:firstRowFirstColumn="0" w:firstRowLastColumn="0" w:lastRowFirstColumn="0" w:lastRowLastColumn="0"/>
-            <w:tcW w:w="4814" w:type="dxa"/>
-          </w:tcPr>
-          <w:p>
-            <w:r>
-              <w:t>Parti interessate e interessi</w:t>
-            </w:r>
-          </w:p>
-        </w:tc>
-        <w:tc>
-          <w:tcPr>
-            <w:tcW w:w="4814" w:type="dxa"/>
-          </w:tcPr>
-          <w:p>
-            <w:pPr>
-              <w:pStyle w:val="Paragrafoelenco"/>
-              <w:numPr>
-                <w:ilvl w:val="0"/>
-                <w:numId w:val="7"/>
-              </w:numPr>
-              <w:cnfStyle w:val="000000000000" w:firstRow="0" w:lastRow="0" w:firstColumn="0" w:lastColumn="0" w:oddVBand="0" w:evenVBand="0" w:oddHBand="0" w:evenHBand="0" w:firstRowFirstColumn="0" w:firstRowLastColumn="0" w:lastRowFirstColumn="0" w:lastRowLastColumn="0"/>
-            </w:pPr>
-            <w:r>
-              <w:t>Utente (Padeleur): vuole modificare/annullare una prenotazione effettuata in precedenza.</w:t>
+              <w:t>Utente (</w:t>
+            </w:r>
+            <w:proofErr w:type="spellStart"/>
+            <w:r>
+              <w:t>Padeleur</w:t>
+            </w:r>
+            <w:proofErr w:type="spellEnd"/>
+            <w:r>
+              <w:t>): vuole modificare/annullare una prenotazione effettuata in precedenza.</w:t>
             </w:r>
           </w:p>
         </w:tc>
@@ -2182,7 +2546,15 @@
               <w:cnfStyle w:val="000000100000" w:firstRow="0" w:lastRow="0" w:firstColumn="0" w:lastColumn="0" w:oddVBand="0" w:evenVBand="0" w:oddHBand="1" w:evenHBand="0" w:firstRowFirstColumn="0" w:firstRowLastColumn="0" w:lastRowFirstColumn="0" w:lastRowLastColumn="0"/>
             </w:pPr>
             <w:r>
-              <w:t>L’Utente (Padeleur) sceglie se vuole modificare o annullare una prenotazione.</w:t>
+              <w:t>L’Utente (</w:t>
+            </w:r>
+            <w:proofErr w:type="spellStart"/>
+            <w:r>
+              <w:t>Padeleur</w:t>
+            </w:r>
+            <w:proofErr w:type="spellEnd"/>
+            <w:r>
+              <w:t>) sceglie se vuole modificare o annullare una prenotazione.</w:t>
             </w:r>
           </w:p>
           <w:p>
@@ -2195,10 +2567,26 @@
               <w:cnfStyle w:val="000000100000" w:firstRow="0" w:lastRow="0" w:firstColumn="0" w:lastColumn="0" w:oddVBand="0" w:evenVBand="0" w:oddHBand="1" w:evenHBand="0" w:firstRowFirstColumn="0" w:firstRowLastColumn="0" w:lastRowFirstColumn="0" w:lastRowLastColumn="0"/>
             </w:pPr>
             <w:r>
-              <w:t>L’Utente (Padeleur) inserisce l’identificativo della prenotazione di cui vuole effettuare la modifica o l’annullamento.</w:t>
-            </w:r>
-            <w:r>
-              <w:t xml:space="preserve"> In caso di modifica, il riinserimento della prenotazione segue la stessa logica dell’UC2.</w:t>
+              <w:t>L’Utente (</w:t>
+            </w:r>
+            <w:proofErr w:type="spellStart"/>
+            <w:r>
+              <w:t>Padeleur</w:t>
+            </w:r>
+            <w:proofErr w:type="spellEnd"/>
+            <w:r>
+              <w:t>) inserisce l’identificativo della prenotazione di cui vuole effettuare la modifica o l’annullamento.</w:t>
+            </w:r>
+            <w:r>
+              <w:t xml:space="preserve"> In caso di modifica, il </w:t>
+            </w:r>
+            <w:proofErr w:type="spellStart"/>
+            <w:r>
+              <w:t>riinserimento</w:t>
+            </w:r>
+            <w:proofErr w:type="spellEnd"/>
+            <w:r>
+              <w:t xml:space="preserve"> della prenotazione segue la stessa logica dell’UC2.</w:t>
             </w:r>
           </w:p>
           <w:p>
@@ -2211,7 +2599,11 @@
               <w:cnfStyle w:val="000000100000" w:firstRow="0" w:lastRow="0" w:firstColumn="0" w:lastColumn="0" w:oddVBand="0" w:evenVBand="0" w:oddHBand="1" w:evenHBand="0" w:firstRowFirstColumn="0" w:firstRowLastColumn="0" w:lastRowFirstColumn="0" w:lastRowLastColumn="0"/>
             </w:pPr>
             <w:r>
-              <w:t xml:space="preserve">Il Sistema genera il prezzo della rimodulazione del costo della prenotazione in caso di modifica o il valore del rimborso in caso di annullamento. </w:t>
+              <w:t xml:space="preserve">Il Sistema genera il prezzo della rimodulazione del costo della prenotazione </w:t>
+            </w:r>
+            <w:r>
+              <w:lastRenderedPageBreak/>
+              <w:t xml:space="preserve">in caso di modifica o il valore del rimborso in caso di annullamento. </w:t>
             </w:r>
           </w:p>
         </w:tc>
@@ -2258,7 +2650,15 @@
               <w:cnfStyle w:val="000000000000" w:firstRow="0" w:lastRow="0" w:firstColumn="0" w:lastColumn="0" w:oddVBand="0" w:evenVBand="0" w:oddHBand="0" w:evenHBand="0" w:firstRowFirstColumn="0" w:firstRowLastColumn="0" w:lastRowFirstColumn="0" w:lastRowLastColumn="0"/>
             </w:pPr>
             <w:r>
-              <w:t>L’Utente (Padeleur) riavvia il software e ripristina lo stato precedente del Sistema;</w:t>
+              <w:t>L’Utente (</w:t>
+            </w:r>
+            <w:proofErr w:type="spellStart"/>
+            <w:r>
+              <w:t>Padeleur</w:t>
+            </w:r>
+            <w:proofErr w:type="spellEnd"/>
+            <w:r>
+              <w:t>) riavvia il software e ripristina lo stato precedente del Sistema;</w:t>
             </w:r>
           </w:p>
           <w:p>
@@ -2286,7 +2686,15 @@
               <w:t xml:space="preserve">2a. </w:t>
             </w:r>
             <w:r>
-              <w:t>L’Utente (Padeleur) inserisce un identificativo di prenotazione sbagliato.</w:t>
+              <w:t>L’Utente (</w:t>
+            </w:r>
+            <w:proofErr w:type="spellStart"/>
+            <w:r>
+              <w:t>Padeleur</w:t>
+            </w:r>
+            <w:proofErr w:type="spellEnd"/>
+            <w:r>
+              <w:t>) inserisce un identificativo di prenotazione sbagliato.</w:t>
             </w:r>
           </w:p>
           <w:p>
@@ -2327,8 +2735,13 @@
             <w:tcW w:w="4814" w:type="dxa"/>
           </w:tcPr>
           <w:p>
-            <w:r>
-              <w:t>Requisti speciali</w:t>
+            <w:proofErr w:type="spellStart"/>
+            <w:r>
+              <w:t>Requisti</w:t>
+            </w:r>
+            <w:proofErr w:type="spellEnd"/>
+            <w:r>
+              <w:t xml:space="preserve"> speciali</w:t>
             </w:r>
           </w:p>
         </w:tc>
@@ -2396,7 +2809,7 @@
               <w:cnfStyle w:val="000000100000" w:firstRow="0" w:lastRow="0" w:firstColumn="0" w:lastColumn="0" w:oddVBand="0" w:evenVBand="0" w:oddHBand="1" w:evenHBand="0" w:firstRowFirstColumn="0" w:firstRowLastColumn="0" w:lastRowFirstColumn="0" w:lastRowLastColumn="0"/>
             </w:pPr>
             <w:r>
-              <w:t>Legata ad ogni prenotazione.</w:t>
+              <w:t>Illimitata.</w:t>
             </w:r>
           </w:p>
         </w:tc>
@@ -2455,9 +2868,525 @@
     </w:p>
     <w:p>
       <w:r>
-        <w:t>L’Amministratore del Sistema visualizza il numero di partite complessive effettuate in uno specifico campo di padel.</w:t>
+        <w:t>L’Amministratore del Sistema visualizza il numero di partite complessive effettuate</w:t>
+      </w:r>
+      <w:r>
+        <w:t xml:space="preserve"> e che verranno effettuate</w:t>
+      </w:r>
+      <w:r>
+        <w:t xml:space="preserve"> in uno specifico campo di padel</w:t>
+      </w:r>
+      <w:r>
+        <w:t>.</w:t>
       </w:r>
     </w:p>
+    <w:tbl>
+      <w:tblPr>
+        <w:tblStyle w:val="Tabellasemplice-1"/>
+        <w:tblW w:w="0" w:type="auto"/>
+        <w:tblLook w:val="04A0" w:firstRow="1" w:lastRow="0" w:firstColumn="1" w:lastColumn="0" w:noHBand="0" w:noVBand="1"/>
+      </w:tblPr>
+      <w:tblGrid>
+        <w:gridCol w:w="4814"/>
+        <w:gridCol w:w="4814"/>
+      </w:tblGrid>
+      <w:tr>
+        <w:trPr>
+          <w:cnfStyle w:val="100000000000" w:firstRow="1" w:lastRow="0" w:firstColumn="0" w:lastColumn="0" w:oddVBand="0" w:evenVBand="0" w:oddHBand="0" w:evenHBand="0" w:firstRowFirstColumn="0" w:firstRowLastColumn="0" w:lastRowFirstColumn="0" w:lastRowLastColumn="0"/>
+        </w:trPr>
+        <w:tc>
+          <w:tcPr>
+            <w:cnfStyle w:val="001000000000" w:firstRow="0" w:lastRow="0" w:firstColumn="1" w:lastColumn="0" w:oddVBand="0" w:evenVBand="0" w:oddHBand="0" w:evenHBand="0" w:firstRowFirstColumn="0" w:firstRowLastColumn="0" w:lastRowFirstColumn="0" w:lastRowLastColumn="0"/>
+            <w:tcW w:w="4814" w:type="dxa"/>
+          </w:tcPr>
+          <w:p>
+            <w:r>
+              <w:t>Nome del caso d’uso</w:t>
+            </w:r>
+          </w:p>
+        </w:tc>
+        <w:tc>
+          <w:tcPr>
+            <w:tcW w:w="4814" w:type="dxa"/>
+          </w:tcPr>
+          <w:p>
+            <w:pPr>
+              <w:cnfStyle w:val="100000000000" w:firstRow="1" w:lastRow="0" w:firstColumn="0" w:lastColumn="0" w:oddVBand="0" w:evenVBand="0" w:oddHBand="0" w:evenHBand="0" w:firstRowFirstColumn="0" w:firstRowLastColumn="0" w:lastRowFirstColumn="0" w:lastRowLastColumn="0"/>
+              <w:rPr>
+                <w:b w:val="0"/>
+                <w:bCs w:val="0"/>
+              </w:rPr>
+            </w:pPr>
+            <w:r>
+              <w:rPr>
+                <w:b w:val="0"/>
+                <w:bCs w:val="0"/>
+              </w:rPr>
+              <w:t>UC</w:t>
+            </w:r>
+            <w:r>
+              <w:rPr>
+                <w:b w:val="0"/>
+                <w:bCs w:val="0"/>
+              </w:rPr>
+              <w:t>5</w:t>
+            </w:r>
+            <w:r>
+              <w:rPr>
+                <w:b w:val="0"/>
+                <w:bCs w:val="0"/>
+              </w:rPr>
+              <w:t xml:space="preserve">: </w:t>
+            </w:r>
+            <w:r>
+              <w:rPr>
+                <w:b w:val="0"/>
+                <w:bCs w:val="0"/>
+              </w:rPr>
+              <w:t>Conteggio partite in un campo di padel.</w:t>
+            </w:r>
+          </w:p>
+        </w:tc>
+      </w:tr>
+      <w:tr>
+        <w:trPr>
+          <w:cnfStyle w:val="000000100000" w:firstRow="0" w:lastRow="0" w:firstColumn="0" w:lastColumn="0" w:oddVBand="0" w:evenVBand="0" w:oddHBand="1" w:evenHBand="0" w:firstRowFirstColumn="0" w:firstRowLastColumn="0" w:lastRowFirstColumn="0" w:lastRowLastColumn="0"/>
+        </w:trPr>
+        <w:tc>
+          <w:tcPr>
+            <w:cnfStyle w:val="001000000000" w:firstRow="0" w:lastRow="0" w:firstColumn="1" w:lastColumn="0" w:oddVBand="0" w:evenVBand="0" w:oddHBand="0" w:evenHBand="0" w:firstRowFirstColumn="0" w:firstRowLastColumn="0" w:lastRowFirstColumn="0" w:lastRowLastColumn="0"/>
+            <w:tcW w:w="4814" w:type="dxa"/>
+          </w:tcPr>
+          <w:p>
+            <w:r>
+              <w:t>Portata</w:t>
+            </w:r>
+          </w:p>
+        </w:tc>
+        <w:tc>
+          <w:tcPr>
+            <w:tcW w:w="4814" w:type="dxa"/>
+          </w:tcPr>
+          <w:p>
+            <w:pPr>
+              <w:cnfStyle w:val="000000100000" w:firstRow="0" w:lastRow="0" w:firstColumn="0" w:lastColumn="0" w:oddVBand="0" w:evenVBand="0" w:oddHBand="1" w:evenHBand="0" w:firstRowFirstColumn="0" w:firstRowLastColumn="0" w:lastRowFirstColumn="0" w:lastRowLastColumn="0"/>
+            </w:pPr>
+            <w:r>
+              <w:t xml:space="preserve">Applicazione </w:t>
+            </w:r>
+            <w:proofErr w:type="spellStart"/>
+            <w:r>
+              <w:t>GiocoPadel</w:t>
+            </w:r>
+            <w:proofErr w:type="spellEnd"/>
+            <w:r>
+              <w:t>.</w:t>
+            </w:r>
+          </w:p>
+        </w:tc>
+      </w:tr>
+      <w:tr>
+        <w:tc>
+          <w:tcPr>
+            <w:cnfStyle w:val="001000000000" w:firstRow="0" w:lastRow="0" w:firstColumn="1" w:lastColumn="0" w:oddVBand="0" w:evenVBand="0" w:oddHBand="0" w:evenHBand="0" w:firstRowFirstColumn="0" w:firstRowLastColumn="0" w:lastRowFirstColumn="0" w:lastRowLastColumn="0"/>
+            <w:tcW w:w="4814" w:type="dxa"/>
+          </w:tcPr>
+          <w:p>
+            <w:r>
+              <w:t>Livello</w:t>
+            </w:r>
+          </w:p>
+        </w:tc>
+        <w:tc>
+          <w:tcPr>
+            <w:tcW w:w="4814" w:type="dxa"/>
+          </w:tcPr>
+          <w:p>
+            <w:pPr>
+              <w:cnfStyle w:val="000000000000" w:firstRow="0" w:lastRow="0" w:firstColumn="0" w:lastColumn="0" w:oddVBand="0" w:evenVBand="0" w:oddHBand="0" w:evenHBand="0" w:firstRowFirstColumn="0" w:firstRowLastColumn="0" w:lastRowFirstColumn="0" w:lastRowLastColumn="0"/>
+            </w:pPr>
+            <w:r>
+              <w:t>Obiettivo utente.</w:t>
+            </w:r>
+          </w:p>
+        </w:tc>
+      </w:tr>
+      <w:tr>
+        <w:trPr>
+          <w:cnfStyle w:val="000000100000" w:firstRow="0" w:lastRow="0" w:firstColumn="0" w:lastColumn="0" w:oddVBand="0" w:evenVBand="0" w:oddHBand="1" w:evenHBand="0" w:firstRowFirstColumn="0" w:firstRowLastColumn="0" w:lastRowFirstColumn="0" w:lastRowLastColumn="0"/>
+        </w:trPr>
+        <w:tc>
+          <w:tcPr>
+            <w:cnfStyle w:val="001000000000" w:firstRow="0" w:lastRow="0" w:firstColumn="1" w:lastColumn="0" w:oddVBand="0" w:evenVBand="0" w:oddHBand="0" w:evenHBand="0" w:firstRowFirstColumn="0" w:firstRowLastColumn="0" w:lastRowFirstColumn="0" w:lastRowLastColumn="0"/>
+            <w:tcW w:w="4814" w:type="dxa"/>
+          </w:tcPr>
+          <w:p>
+            <w:r>
+              <w:t>Attore primario</w:t>
+            </w:r>
+          </w:p>
+        </w:tc>
+        <w:tc>
+          <w:tcPr>
+            <w:tcW w:w="4814" w:type="dxa"/>
+          </w:tcPr>
+          <w:p>
+            <w:pPr>
+              <w:cnfStyle w:val="000000100000" w:firstRow="0" w:lastRow="0" w:firstColumn="0" w:lastColumn="0" w:oddVBand="0" w:evenVBand="0" w:oddHBand="1" w:evenHBand="0" w:firstRowFirstColumn="0" w:firstRowLastColumn="0" w:lastRowFirstColumn="0" w:lastRowLastColumn="0"/>
+            </w:pPr>
+            <w:r>
+              <w:t>Amministratore</w:t>
+            </w:r>
+          </w:p>
+        </w:tc>
+      </w:tr>
+      <w:tr>
+        <w:tc>
+          <w:tcPr>
+            <w:cnfStyle w:val="001000000000" w:firstRow="0" w:lastRow="0" w:firstColumn="1" w:lastColumn="0" w:oddVBand="0" w:evenVBand="0" w:oddHBand="0" w:evenHBand="0" w:firstRowFirstColumn="0" w:firstRowLastColumn="0" w:lastRowFirstColumn="0" w:lastRowLastColumn="0"/>
+            <w:tcW w:w="4814" w:type="dxa"/>
+          </w:tcPr>
+          <w:p>
+            <w:r>
+              <w:t>Parti interessate e interessi</w:t>
+            </w:r>
+          </w:p>
+        </w:tc>
+        <w:tc>
+          <w:tcPr>
+            <w:tcW w:w="4814" w:type="dxa"/>
+          </w:tcPr>
+          <w:p>
+            <w:pPr>
+              <w:pStyle w:val="Paragrafoelenco"/>
+              <w:numPr>
+                <w:ilvl w:val="0"/>
+                <w:numId w:val="7"/>
+              </w:numPr>
+              <w:cnfStyle w:val="000000000000" w:firstRow="0" w:lastRow="0" w:firstColumn="0" w:lastColumn="0" w:oddVBand="0" w:evenVBand="0" w:oddHBand="0" w:evenHBand="0" w:firstRowFirstColumn="0" w:firstRowLastColumn="0" w:lastRowFirstColumn="0" w:lastRowLastColumn="0"/>
+            </w:pPr>
+            <w:r>
+              <w:t>Amministratore (</w:t>
+            </w:r>
+            <w:proofErr w:type="spellStart"/>
+            <w:r>
+              <w:t>Padeleur</w:t>
+            </w:r>
+            <w:proofErr w:type="spellEnd"/>
+            <w:r>
+              <w:t>): vuole contare il numero di partite effettuate e che verranno effettuate in un campo di padel.</w:t>
+            </w:r>
+          </w:p>
+        </w:tc>
+      </w:tr>
+      <w:tr>
+        <w:trPr>
+          <w:cnfStyle w:val="000000100000" w:firstRow="0" w:lastRow="0" w:firstColumn="0" w:lastColumn="0" w:oddVBand="0" w:evenVBand="0" w:oddHBand="1" w:evenHBand="0" w:firstRowFirstColumn="0" w:firstRowLastColumn="0" w:lastRowFirstColumn="0" w:lastRowLastColumn="0"/>
+        </w:trPr>
+        <w:tc>
+          <w:tcPr>
+            <w:cnfStyle w:val="001000000000" w:firstRow="0" w:lastRow="0" w:firstColumn="1" w:lastColumn="0" w:oddVBand="0" w:evenVBand="0" w:oddHBand="0" w:evenHBand="0" w:firstRowFirstColumn="0" w:firstRowLastColumn="0" w:lastRowFirstColumn="0" w:lastRowLastColumn="0"/>
+            <w:tcW w:w="4814" w:type="dxa"/>
+          </w:tcPr>
+          <w:p>
+            <w:r>
+              <w:t>Pre-condizioni</w:t>
+            </w:r>
+          </w:p>
+        </w:tc>
+        <w:tc>
+          <w:tcPr>
+            <w:tcW w:w="4814" w:type="dxa"/>
+          </w:tcPr>
+          <w:p>
+            <w:pPr>
+              <w:cnfStyle w:val="000000100000" w:firstRow="0" w:lastRow="0" w:firstColumn="0" w:lastColumn="0" w:oddVBand="0" w:evenVBand="0" w:oddHBand="1" w:evenHBand="0" w:firstRowFirstColumn="0" w:firstRowLastColumn="0" w:lastRowFirstColumn="0" w:lastRowLastColumn="0"/>
+            </w:pPr>
+            <w:r>
+              <w:t>Nessuna precondizione.</w:t>
+            </w:r>
+          </w:p>
+        </w:tc>
+      </w:tr>
+      <w:tr>
+        <w:tc>
+          <w:tcPr>
+            <w:cnfStyle w:val="001000000000" w:firstRow="0" w:lastRow="0" w:firstColumn="1" w:lastColumn="0" w:oddVBand="0" w:evenVBand="0" w:oddHBand="0" w:evenHBand="0" w:firstRowFirstColumn="0" w:firstRowLastColumn="0" w:lastRowFirstColumn="0" w:lastRowLastColumn="0"/>
+            <w:tcW w:w="4814" w:type="dxa"/>
+          </w:tcPr>
+          <w:p>
+            <w:r>
+              <w:t>Garanzia di successo</w:t>
+            </w:r>
+          </w:p>
+        </w:tc>
+        <w:tc>
+          <w:tcPr>
+            <w:tcW w:w="4814" w:type="dxa"/>
+          </w:tcPr>
+          <w:p>
+            <w:pPr>
+              <w:cnfStyle w:val="000000000000" w:firstRow="0" w:lastRow="0" w:firstColumn="0" w:lastColumn="0" w:oddVBand="0" w:evenVBand="0" w:oddHBand="0" w:evenHBand="0" w:firstRowFirstColumn="0" w:firstRowLastColumn="0" w:lastRowFirstColumn="0" w:lastRowLastColumn="0"/>
+            </w:pPr>
+            <w:r>
+              <w:t>Vengono visualizzate tutte le partite effettuate e che verranno effettuate in un campo di padel.</w:t>
+            </w:r>
+          </w:p>
+        </w:tc>
+      </w:tr>
+      <w:tr>
+        <w:trPr>
+          <w:cnfStyle w:val="000000100000" w:firstRow="0" w:lastRow="0" w:firstColumn="0" w:lastColumn="0" w:oddVBand="0" w:evenVBand="0" w:oddHBand="1" w:evenHBand="0" w:firstRowFirstColumn="0" w:firstRowLastColumn="0" w:lastRowFirstColumn="0" w:lastRowLastColumn="0"/>
+        </w:trPr>
+        <w:tc>
+          <w:tcPr>
+            <w:cnfStyle w:val="001000000000" w:firstRow="0" w:lastRow="0" w:firstColumn="1" w:lastColumn="0" w:oddVBand="0" w:evenVBand="0" w:oddHBand="0" w:evenHBand="0" w:firstRowFirstColumn="0" w:firstRowLastColumn="0" w:lastRowFirstColumn="0" w:lastRowLastColumn="0"/>
+            <w:tcW w:w="4814" w:type="dxa"/>
+          </w:tcPr>
+          <w:p>
+            <w:pPr>
+              <w:rPr>
+                <w:b w:val="0"/>
+                <w:bCs w:val="0"/>
+              </w:rPr>
+            </w:pPr>
+            <w:r>
+              <w:t>Scenario principale di successo</w:t>
+            </w:r>
+          </w:p>
+        </w:tc>
+        <w:tc>
+          <w:tcPr>
+            <w:tcW w:w="4814" w:type="dxa"/>
+          </w:tcPr>
+          <w:p>
+            <w:pPr>
+              <w:pStyle w:val="Paragrafoelenco"/>
+              <w:numPr>
+                <w:ilvl w:val="0"/>
+                <w:numId w:val="18"/>
+              </w:numPr>
+              <w:cnfStyle w:val="000000100000" w:firstRow="0" w:lastRow="0" w:firstColumn="0" w:lastColumn="0" w:oddVBand="0" w:evenVBand="0" w:oddHBand="1" w:evenHBand="0" w:firstRowFirstColumn="0" w:firstRowLastColumn="0" w:lastRowFirstColumn="0" w:lastRowLastColumn="0"/>
+            </w:pPr>
+            <w:r>
+              <w:t>L’amministratore inserisce l’id di un campo di Padel.</w:t>
+            </w:r>
+          </w:p>
+          <w:p>
+            <w:pPr>
+              <w:pStyle w:val="Paragrafoelenco"/>
+              <w:numPr>
+                <w:ilvl w:val="0"/>
+                <w:numId w:val="18"/>
+              </w:numPr>
+              <w:cnfStyle w:val="000000100000" w:firstRow="0" w:lastRow="0" w:firstColumn="0" w:lastColumn="0" w:oddVBand="0" w:evenVBand="0" w:oddHBand="1" w:evenHBand="0" w:firstRowFirstColumn="0" w:firstRowLastColumn="0" w:lastRowFirstColumn="0" w:lastRowLastColumn="0"/>
+            </w:pPr>
+            <w:r>
+              <w:t xml:space="preserve">Il Sistema restituisce il numero di partite che sono state/che verranno giocate in quel campo. </w:t>
+            </w:r>
+          </w:p>
+        </w:tc>
+      </w:tr>
+      <w:tr>
+        <w:tc>
+          <w:tcPr>
+            <w:cnfStyle w:val="001000000000" w:firstRow="0" w:lastRow="0" w:firstColumn="1" w:lastColumn="0" w:oddVBand="0" w:evenVBand="0" w:oddHBand="0" w:evenHBand="0" w:firstRowFirstColumn="0" w:firstRowLastColumn="0" w:lastRowFirstColumn="0" w:lastRowLastColumn="0"/>
+            <w:tcW w:w="4814" w:type="dxa"/>
+          </w:tcPr>
+          <w:p>
+            <w:r>
+              <w:t>Estensioni</w:t>
+            </w:r>
+          </w:p>
+        </w:tc>
+        <w:tc>
+          <w:tcPr>
+            <w:tcW w:w="4814" w:type="dxa"/>
+          </w:tcPr>
+          <w:p>
+            <w:pPr>
+              <w:cnfStyle w:val="000000000000" w:firstRow="0" w:lastRow="0" w:firstColumn="0" w:lastColumn="0" w:oddVBand="0" w:evenVBand="0" w:oddHBand="0" w:evenHBand="0" w:firstRowFirstColumn="0" w:firstRowLastColumn="0" w:lastRowFirstColumn="0" w:lastRowLastColumn="0"/>
+            </w:pPr>
+            <w:r>
+              <w:rPr>
+                <w:b/>
+                <w:bCs/>
+              </w:rPr>
+              <w:t xml:space="preserve">*a. </w:t>
+            </w:r>
+            <w:r>
+              <w:t>In un qualsiasi momento il Sistema fallisce e si arresta improvvisamente.</w:t>
+            </w:r>
+          </w:p>
+          <w:p>
+            <w:pPr>
+              <w:pStyle w:val="Paragrafoelenco"/>
+              <w:numPr>
+                <w:ilvl w:val="0"/>
+                <w:numId w:val="19"/>
+              </w:numPr>
+              <w:cnfStyle w:val="000000000000" w:firstRow="0" w:lastRow="0" w:firstColumn="0" w:lastColumn="0" w:oddVBand="0" w:evenVBand="0" w:oddHBand="0" w:evenHBand="0" w:firstRowFirstColumn="0" w:firstRowLastColumn="0" w:lastRowFirstColumn="0" w:lastRowLastColumn="0"/>
+            </w:pPr>
+            <w:r>
+              <w:t>L’Amministratore riavvia il software e ripristina lo stato precedente del Sistema;</w:t>
+            </w:r>
+          </w:p>
+          <w:p>
+            <w:pPr>
+              <w:pStyle w:val="Paragrafoelenco"/>
+              <w:numPr>
+                <w:ilvl w:val="0"/>
+                <w:numId w:val="19"/>
+              </w:numPr>
+              <w:cnfStyle w:val="000000000000" w:firstRow="0" w:lastRow="0" w:firstColumn="0" w:lastColumn="0" w:oddVBand="0" w:evenVBand="0" w:oddHBand="0" w:evenHBand="0" w:firstRowFirstColumn="0" w:firstRowLastColumn="0" w:lastRowFirstColumn="0" w:lastRowLastColumn="0"/>
+            </w:pPr>
+            <w:r>
+              <w:t>Il Sistema ripristina lo stato.</w:t>
+            </w:r>
+          </w:p>
+          <w:p>
+            <w:pPr>
+              <w:cnfStyle w:val="000000000000" w:firstRow="0" w:lastRow="0" w:firstColumn="0" w:lastColumn="0" w:oddVBand="0" w:evenVBand="0" w:oddHBand="0" w:evenHBand="0" w:firstRowFirstColumn="0" w:firstRowLastColumn="0" w:lastRowFirstColumn="0" w:lastRowLastColumn="0"/>
+            </w:pPr>
+            <w:r>
+              <w:rPr>
+                <w:b/>
+                <w:bCs/>
+              </w:rPr>
+              <w:t>1a.</w:t>
+            </w:r>
+            <w:r>
+              <w:t xml:space="preserve"> L’amministratore inserisce un id di campo errato. Il Sistema genera un messaggio di errore e riporta l’Amministratore al menù.</w:t>
+            </w:r>
+          </w:p>
+        </w:tc>
+      </w:tr>
+      <w:tr>
+        <w:trPr>
+          <w:cnfStyle w:val="000000100000" w:firstRow="0" w:lastRow="0" w:firstColumn="0" w:lastColumn="0" w:oddVBand="0" w:evenVBand="0" w:oddHBand="1" w:evenHBand="0" w:firstRowFirstColumn="0" w:firstRowLastColumn="0" w:lastRowFirstColumn="0" w:lastRowLastColumn="0"/>
+        </w:trPr>
+        <w:tc>
+          <w:tcPr>
+            <w:cnfStyle w:val="001000000000" w:firstRow="0" w:lastRow="0" w:firstColumn="1" w:lastColumn="0" w:oddVBand="0" w:evenVBand="0" w:oddHBand="0" w:evenHBand="0" w:firstRowFirstColumn="0" w:firstRowLastColumn="0" w:lastRowFirstColumn="0" w:lastRowLastColumn="0"/>
+            <w:tcW w:w="4814" w:type="dxa"/>
+          </w:tcPr>
+          <w:p>
+            <w:proofErr w:type="spellStart"/>
+            <w:r>
+              <w:t>Requisti</w:t>
+            </w:r>
+            <w:proofErr w:type="spellEnd"/>
+            <w:r>
+              <w:t xml:space="preserve"> speciali</w:t>
+            </w:r>
+          </w:p>
+        </w:tc>
+        <w:tc>
+          <w:tcPr>
+            <w:tcW w:w="4814" w:type="dxa"/>
+          </w:tcPr>
+          <w:p>
+            <w:pPr>
+              <w:cnfStyle w:val="000000100000" w:firstRow="0" w:lastRow="0" w:firstColumn="0" w:lastColumn="0" w:oddVBand="0" w:evenVBand="0" w:oddHBand="1" w:evenHBand="0" w:firstRowFirstColumn="0" w:firstRowLastColumn="0" w:lastRowFirstColumn="0" w:lastRowLastColumn="0"/>
+            </w:pPr>
+            <w:r>
+              <w:t xml:space="preserve">L’Amministratore deve conoscere la password per accedere all’app </w:t>
+            </w:r>
+            <w:proofErr w:type="spellStart"/>
+            <w:r>
+              <w:t>GiocoPadel</w:t>
+            </w:r>
+            <w:proofErr w:type="spellEnd"/>
+            <w:r>
+              <w:t xml:space="preserve"> lato Amministratore.</w:t>
+            </w:r>
+          </w:p>
+        </w:tc>
+      </w:tr>
+      <w:tr>
+        <w:tc>
+          <w:tcPr>
+            <w:cnfStyle w:val="001000000000" w:firstRow="0" w:lastRow="0" w:firstColumn="1" w:lastColumn="0" w:oddVBand="0" w:evenVBand="0" w:oddHBand="0" w:evenHBand="0" w:firstRowFirstColumn="0" w:firstRowLastColumn="0" w:lastRowFirstColumn="0" w:lastRowLastColumn="0"/>
+            <w:tcW w:w="4814" w:type="dxa"/>
+          </w:tcPr>
+          <w:p>
+            <w:r>
+              <w:lastRenderedPageBreak/>
+              <w:t>Elenco delle varianti tecnologiche e dei dati</w:t>
+            </w:r>
+          </w:p>
+        </w:tc>
+        <w:tc>
+          <w:tcPr>
+            <w:tcW w:w="4814" w:type="dxa"/>
+          </w:tcPr>
+          <w:p>
+            <w:pPr>
+              <w:cnfStyle w:val="000000000000" w:firstRow="0" w:lastRow="0" w:firstColumn="0" w:lastColumn="0" w:oddVBand="0" w:evenVBand="0" w:oddHBand="0" w:evenHBand="0" w:firstRowFirstColumn="0" w:firstRowLastColumn="0" w:lastRowFirstColumn="0" w:lastRowLastColumn="0"/>
+            </w:pPr>
+            <w:r>
+              <w:t>Assenti.</w:t>
+            </w:r>
+          </w:p>
+        </w:tc>
+      </w:tr>
+      <w:tr>
+        <w:trPr>
+          <w:cnfStyle w:val="000000100000" w:firstRow="0" w:lastRow="0" w:firstColumn="0" w:lastColumn="0" w:oddVBand="0" w:evenVBand="0" w:oddHBand="1" w:evenHBand="0" w:firstRowFirstColumn="0" w:firstRowLastColumn="0" w:lastRowFirstColumn="0" w:lastRowLastColumn="0"/>
+        </w:trPr>
+        <w:tc>
+          <w:tcPr>
+            <w:cnfStyle w:val="001000000000" w:firstRow="0" w:lastRow="0" w:firstColumn="1" w:lastColumn="0" w:oddVBand="0" w:evenVBand="0" w:oddHBand="0" w:evenHBand="0" w:firstRowFirstColumn="0" w:firstRowLastColumn="0" w:lastRowFirstColumn="0" w:lastRowLastColumn="0"/>
+            <w:tcW w:w="4814" w:type="dxa"/>
+          </w:tcPr>
+          <w:p>
+            <w:r>
+              <w:t>Frequenza di ripetizioni</w:t>
+            </w:r>
+          </w:p>
+        </w:tc>
+        <w:tc>
+          <w:tcPr>
+            <w:tcW w:w="4814" w:type="dxa"/>
+          </w:tcPr>
+          <w:p>
+            <w:pPr>
+              <w:cnfStyle w:val="000000100000" w:firstRow="0" w:lastRow="0" w:firstColumn="0" w:lastColumn="0" w:oddVBand="0" w:evenVBand="0" w:oddHBand="1" w:evenHBand="0" w:firstRowFirstColumn="0" w:firstRowLastColumn="0" w:lastRowFirstColumn="0" w:lastRowLastColumn="0"/>
+            </w:pPr>
+            <w:r>
+              <w:t>Illimitata.</w:t>
+            </w:r>
+          </w:p>
+        </w:tc>
+      </w:tr>
+      <w:tr>
+        <w:tc>
+          <w:tcPr>
+            <w:cnfStyle w:val="001000000000" w:firstRow="0" w:lastRow="0" w:firstColumn="1" w:lastColumn="0" w:oddVBand="0" w:evenVBand="0" w:oddHBand="0" w:evenHBand="0" w:firstRowFirstColumn="0" w:firstRowLastColumn="0" w:lastRowFirstColumn="0" w:lastRowLastColumn="0"/>
+            <w:tcW w:w="4814" w:type="dxa"/>
+          </w:tcPr>
+          <w:p>
+            <w:r>
+              <w:t>Varie</w:t>
+            </w:r>
+          </w:p>
+        </w:tc>
+        <w:tc>
+          <w:tcPr>
+            <w:tcW w:w="4814" w:type="dxa"/>
+          </w:tcPr>
+          <w:p>
+            <w:pPr>
+              <w:cnfStyle w:val="000000000000" w:firstRow="0" w:lastRow="0" w:firstColumn="0" w:lastColumn="0" w:oddVBand="0" w:evenVBand="0" w:oddHBand="0" w:evenHBand="0" w:firstRowFirstColumn="0" w:firstRowLastColumn="0" w:lastRowFirstColumn="0" w:lastRowLastColumn="0"/>
+            </w:pPr>
+            <w:r>
+              <w:t>Assenti.</w:t>
+            </w:r>
+          </w:p>
+        </w:tc>
+      </w:tr>
+    </w:tbl>
+    <w:p/>
     <w:p>
       <w:pPr>
         <w:pStyle w:val="Titolo3"/>
@@ -2471,6 +3400,536 @@
         <w:t>L’Amministratore del Sistema vuole modificare i prezzi dei campi di padel.</w:t>
       </w:r>
     </w:p>
+    <w:tbl>
+      <w:tblPr>
+        <w:tblStyle w:val="Tabellasemplice-1"/>
+        <w:tblW w:w="0" w:type="auto"/>
+        <w:tblLook w:val="04A0" w:firstRow="1" w:lastRow="0" w:firstColumn="1" w:lastColumn="0" w:noHBand="0" w:noVBand="1"/>
+      </w:tblPr>
+      <w:tblGrid>
+        <w:gridCol w:w="4814"/>
+        <w:gridCol w:w="4814"/>
+      </w:tblGrid>
+      <w:tr>
+        <w:trPr>
+          <w:cnfStyle w:val="100000000000" w:firstRow="1" w:lastRow="0" w:firstColumn="0" w:lastColumn="0" w:oddVBand="0" w:evenVBand="0" w:oddHBand="0" w:evenHBand="0" w:firstRowFirstColumn="0" w:firstRowLastColumn="0" w:lastRowFirstColumn="0" w:lastRowLastColumn="0"/>
+        </w:trPr>
+        <w:tc>
+          <w:tcPr>
+            <w:cnfStyle w:val="001000000000" w:firstRow="0" w:lastRow="0" w:firstColumn="1" w:lastColumn="0" w:oddVBand="0" w:evenVBand="0" w:oddHBand="0" w:evenHBand="0" w:firstRowFirstColumn="0" w:firstRowLastColumn="0" w:lastRowFirstColumn="0" w:lastRowLastColumn="0"/>
+            <w:tcW w:w="4814" w:type="dxa"/>
+          </w:tcPr>
+          <w:p>
+            <w:r>
+              <w:t>Nome del caso d’uso</w:t>
+            </w:r>
+          </w:p>
+        </w:tc>
+        <w:tc>
+          <w:tcPr>
+            <w:tcW w:w="4814" w:type="dxa"/>
+          </w:tcPr>
+          <w:p>
+            <w:pPr>
+              <w:cnfStyle w:val="100000000000" w:firstRow="1" w:lastRow="0" w:firstColumn="0" w:lastColumn="0" w:oddVBand="0" w:evenVBand="0" w:oddHBand="0" w:evenHBand="0" w:firstRowFirstColumn="0" w:firstRowLastColumn="0" w:lastRowFirstColumn="0" w:lastRowLastColumn="0"/>
+              <w:rPr>
+                <w:b w:val="0"/>
+                <w:bCs w:val="0"/>
+              </w:rPr>
+            </w:pPr>
+            <w:r>
+              <w:rPr>
+                <w:b w:val="0"/>
+                <w:bCs w:val="0"/>
+              </w:rPr>
+              <w:t>UC</w:t>
+            </w:r>
+            <w:r>
+              <w:rPr>
+                <w:b w:val="0"/>
+                <w:bCs w:val="0"/>
+              </w:rPr>
+              <w:t>6</w:t>
+            </w:r>
+            <w:r>
+              <w:rPr>
+                <w:b w:val="0"/>
+                <w:bCs w:val="0"/>
+              </w:rPr>
+              <w:t xml:space="preserve">: </w:t>
+            </w:r>
+            <w:r>
+              <w:rPr>
+                <w:b w:val="0"/>
+                <w:bCs w:val="0"/>
+              </w:rPr>
+              <w:t>Modifica prezzi.</w:t>
+            </w:r>
+          </w:p>
+        </w:tc>
+      </w:tr>
+      <w:tr>
+        <w:trPr>
+          <w:cnfStyle w:val="000000100000" w:firstRow="0" w:lastRow="0" w:firstColumn="0" w:lastColumn="0" w:oddVBand="0" w:evenVBand="0" w:oddHBand="1" w:evenHBand="0" w:firstRowFirstColumn="0" w:firstRowLastColumn="0" w:lastRowFirstColumn="0" w:lastRowLastColumn="0"/>
+        </w:trPr>
+        <w:tc>
+          <w:tcPr>
+            <w:cnfStyle w:val="001000000000" w:firstRow="0" w:lastRow="0" w:firstColumn="1" w:lastColumn="0" w:oddVBand="0" w:evenVBand="0" w:oddHBand="0" w:evenHBand="0" w:firstRowFirstColumn="0" w:firstRowLastColumn="0" w:lastRowFirstColumn="0" w:lastRowLastColumn="0"/>
+            <w:tcW w:w="4814" w:type="dxa"/>
+          </w:tcPr>
+          <w:p>
+            <w:r>
+              <w:t>Portata</w:t>
+            </w:r>
+          </w:p>
+        </w:tc>
+        <w:tc>
+          <w:tcPr>
+            <w:tcW w:w="4814" w:type="dxa"/>
+          </w:tcPr>
+          <w:p>
+            <w:pPr>
+              <w:cnfStyle w:val="000000100000" w:firstRow="0" w:lastRow="0" w:firstColumn="0" w:lastColumn="0" w:oddVBand="0" w:evenVBand="0" w:oddHBand="1" w:evenHBand="0" w:firstRowFirstColumn="0" w:firstRowLastColumn="0" w:lastRowFirstColumn="0" w:lastRowLastColumn="0"/>
+            </w:pPr>
+            <w:r>
+              <w:t xml:space="preserve">Applicazione </w:t>
+            </w:r>
+            <w:proofErr w:type="spellStart"/>
+            <w:r>
+              <w:t>GiocoPadel</w:t>
+            </w:r>
+            <w:proofErr w:type="spellEnd"/>
+            <w:r>
+              <w:t>.</w:t>
+            </w:r>
+          </w:p>
+        </w:tc>
+      </w:tr>
+      <w:tr>
+        <w:tc>
+          <w:tcPr>
+            <w:cnfStyle w:val="001000000000" w:firstRow="0" w:lastRow="0" w:firstColumn="1" w:lastColumn="0" w:oddVBand="0" w:evenVBand="0" w:oddHBand="0" w:evenHBand="0" w:firstRowFirstColumn="0" w:firstRowLastColumn="0" w:lastRowFirstColumn="0" w:lastRowLastColumn="0"/>
+            <w:tcW w:w="4814" w:type="dxa"/>
+          </w:tcPr>
+          <w:p>
+            <w:r>
+              <w:t>Livello</w:t>
+            </w:r>
+          </w:p>
+        </w:tc>
+        <w:tc>
+          <w:tcPr>
+            <w:tcW w:w="4814" w:type="dxa"/>
+          </w:tcPr>
+          <w:p>
+            <w:pPr>
+              <w:cnfStyle w:val="000000000000" w:firstRow="0" w:lastRow="0" w:firstColumn="0" w:lastColumn="0" w:oddVBand="0" w:evenVBand="0" w:oddHBand="0" w:evenHBand="0" w:firstRowFirstColumn="0" w:firstRowLastColumn="0" w:lastRowFirstColumn="0" w:lastRowLastColumn="0"/>
+            </w:pPr>
+            <w:r>
+              <w:t>Obiettivo utente.</w:t>
+            </w:r>
+          </w:p>
+        </w:tc>
+      </w:tr>
+      <w:tr>
+        <w:trPr>
+          <w:cnfStyle w:val="000000100000" w:firstRow="0" w:lastRow="0" w:firstColumn="0" w:lastColumn="0" w:oddVBand="0" w:evenVBand="0" w:oddHBand="1" w:evenHBand="0" w:firstRowFirstColumn="0" w:firstRowLastColumn="0" w:lastRowFirstColumn="0" w:lastRowLastColumn="0"/>
+        </w:trPr>
+        <w:tc>
+          <w:tcPr>
+            <w:cnfStyle w:val="001000000000" w:firstRow="0" w:lastRow="0" w:firstColumn="1" w:lastColumn="0" w:oddVBand="0" w:evenVBand="0" w:oddHBand="0" w:evenHBand="0" w:firstRowFirstColumn="0" w:firstRowLastColumn="0" w:lastRowFirstColumn="0" w:lastRowLastColumn="0"/>
+            <w:tcW w:w="4814" w:type="dxa"/>
+          </w:tcPr>
+          <w:p>
+            <w:r>
+              <w:t>Attore primario</w:t>
+            </w:r>
+          </w:p>
+        </w:tc>
+        <w:tc>
+          <w:tcPr>
+            <w:tcW w:w="4814" w:type="dxa"/>
+          </w:tcPr>
+          <w:p>
+            <w:pPr>
+              <w:cnfStyle w:val="000000100000" w:firstRow="0" w:lastRow="0" w:firstColumn="0" w:lastColumn="0" w:oddVBand="0" w:evenVBand="0" w:oddHBand="1" w:evenHBand="0" w:firstRowFirstColumn="0" w:firstRowLastColumn="0" w:lastRowFirstColumn="0" w:lastRowLastColumn="0"/>
+            </w:pPr>
+            <w:r>
+              <w:t>Amministratore</w:t>
+            </w:r>
+          </w:p>
+        </w:tc>
+      </w:tr>
+      <w:tr>
+        <w:tc>
+          <w:tcPr>
+            <w:cnfStyle w:val="001000000000" w:firstRow="0" w:lastRow="0" w:firstColumn="1" w:lastColumn="0" w:oddVBand="0" w:evenVBand="0" w:oddHBand="0" w:evenHBand="0" w:firstRowFirstColumn="0" w:firstRowLastColumn="0" w:lastRowFirstColumn="0" w:lastRowLastColumn="0"/>
+            <w:tcW w:w="4814" w:type="dxa"/>
+          </w:tcPr>
+          <w:p>
+            <w:r>
+              <w:t>Parti interessate e interessi</w:t>
+            </w:r>
+          </w:p>
+        </w:tc>
+        <w:tc>
+          <w:tcPr>
+            <w:tcW w:w="4814" w:type="dxa"/>
+          </w:tcPr>
+          <w:p>
+            <w:pPr>
+              <w:pStyle w:val="Paragrafoelenco"/>
+              <w:numPr>
+                <w:ilvl w:val="0"/>
+                <w:numId w:val="7"/>
+              </w:numPr>
+              <w:cnfStyle w:val="000000000000" w:firstRow="0" w:lastRow="0" w:firstColumn="0" w:lastColumn="0" w:oddVBand="0" w:evenVBand="0" w:oddHBand="0" w:evenHBand="0" w:firstRowFirstColumn="0" w:firstRowLastColumn="0" w:lastRowFirstColumn="0" w:lastRowLastColumn="0"/>
+            </w:pPr>
+            <w:r>
+              <w:t>Amministratore (</w:t>
+            </w:r>
+            <w:proofErr w:type="spellStart"/>
+            <w:r>
+              <w:t>Padeleur</w:t>
+            </w:r>
+            <w:proofErr w:type="spellEnd"/>
+            <w:r>
+              <w:t xml:space="preserve">): vuole </w:t>
+            </w:r>
+            <w:r>
+              <w:t>modificare i prezzi dei campi di padel.</w:t>
+            </w:r>
+          </w:p>
+        </w:tc>
+      </w:tr>
+      <w:tr>
+        <w:trPr>
+          <w:cnfStyle w:val="000000100000" w:firstRow="0" w:lastRow="0" w:firstColumn="0" w:lastColumn="0" w:oddVBand="0" w:evenVBand="0" w:oddHBand="1" w:evenHBand="0" w:firstRowFirstColumn="0" w:firstRowLastColumn="0" w:lastRowFirstColumn="0" w:lastRowLastColumn="0"/>
+        </w:trPr>
+        <w:tc>
+          <w:tcPr>
+            <w:cnfStyle w:val="001000000000" w:firstRow="0" w:lastRow="0" w:firstColumn="1" w:lastColumn="0" w:oddVBand="0" w:evenVBand="0" w:oddHBand="0" w:evenHBand="0" w:firstRowFirstColumn="0" w:firstRowLastColumn="0" w:lastRowFirstColumn="0" w:lastRowLastColumn="0"/>
+            <w:tcW w:w="4814" w:type="dxa"/>
+          </w:tcPr>
+          <w:p>
+            <w:r>
+              <w:t>Pre-condizioni</w:t>
+            </w:r>
+          </w:p>
+        </w:tc>
+        <w:tc>
+          <w:tcPr>
+            <w:tcW w:w="4814" w:type="dxa"/>
+          </w:tcPr>
+          <w:p>
+            <w:pPr>
+              <w:cnfStyle w:val="000000100000" w:firstRow="0" w:lastRow="0" w:firstColumn="0" w:lastColumn="0" w:oddVBand="0" w:evenVBand="0" w:oddHBand="1" w:evenHBand="0" w:firstRowFirstColumn="0" w:firstRowLastColumn="0" w:lastRowFirstColumn="0" w:lastRowLastColumn="0"/>
+            </w:pPr>
+            <w:r>
+              <w:t>Nessuna precondizione.</w:t>
+            </w:r>
+          </w:p>
+        </w:tc>
+      </w:tr>
+      <w:tr>
+        <w:tc>
+          <w:tcPr>
+            <w:cnfStyle w:val="001000000000" w:firstRow="0" w:lastRow="0" w:firstColumn="1" w:lastColumn="0" w:oddVBand="0" w:evenVBand="0" w:oddHBand="0" w:evenHBand="0" w:firstRowFirstColumn="0" w:firstRowLastColumn="0" w:lastRowFirstColumn="0" w:lastRowLastColumn="0"/>
+            <w:tcW w:w="4814" w:type="dxa"/>
+          </w:tcPr>
+          <w:p>
+            <w:r>
+              <w:t>Garanzia di successo</w:t>
+            </w:r>
+          </w:p>
+        </w:tc>
+        <w:tc>
+          <w:tcPr>
+            <w:tcW w:w="4814" w:type="dxa"/>
+          </w:tcPr>
+          <w:p>
+            <w:pPr>
+              <w:cnfStyle w:val="000000000000" w:firstRow="0" w:lastRow="0" w:firstColumn="0" w:lastColumn="0" w:oddVBand="0" w:evenVBand="0" w:oddHBand="0" w:evenHBand="0" w:firstRowFirstColumn="0" w:firstRowLastColumn="0" w:lastRowFirstColumn="0" w:lastRowLastColumn="0"/>
+            </w:pPr>
+            <w:r>
+              <w:t>Viene modificato il prezzo/i prezzi con successo.</w:t>
+            </w:r>
+          </w:p>
+        </w:tc>
+      </w:tr>
+      <w:tr>
+        <w:trPr>
+          <w:cnfStyle w:val="000000100000" w:firstRow="0" w:lastRow="0" w:firstColumn="0" w:lastColumn="0" w:oddVBand="0" w:evenVBand="0" w:oddHBand="1" w:evenHBand="0" w:firstRowFirstColumn="0" w:firstRowLastColumn="0" w:lastRowFirstColumn="0" w:lastRowLastColumn="0"/>
+        </w:trPr>
+        <w:tc>
+          <w:tcPr>
+            <w:cnfStyle w:val="001000000000" w:firstRow="0" w:lastRow="0" w:firstColumn="1" w:lastColumn="0" w:oddVBand="0" w:evenVBand="0" w:oddHBand="0" w:evenHBand="0" w:firstRowFirstColumn="0" w:firstRowLastColumn="0" w:lastRowFirstColumn="0" w:lastRowLastColumn="0"/>
+            <w:tcW w:w="4814" w:type="dxa"/>
+          </w:tcPr>
+          <w:p>
+            <w:pPr>
+              <w:rPr>
+                <w:b w:val="0"/>
+                <w:bCs w:val="0"/>
+              </w:rPr>
+            </w:pPr>
+            <w:r>
+              <w:t>Scenario principale di successo</w:t>
+            </w:r>
+          </w:p>
+        </w:tc>
+        <w:tc>
+          <w:tcPr>
+            <w:tcW w:w="4814" w:type="dxa"/>
+          </w:tcPr>
+          <w:p>
+            <w:pPr>
+              <w:pStyle w:val="Paragrafoelenco"/>
+              <w:numPr>
+                <w:ilvl w:val="0"/>
+                <w:numId w:val="20"/>
+              </w:numPr>
+              <w:cnfStyle w:val="000000100000" w:firstRow="0" w:lastRow="0" w:firstColumn="0" w:lastColumn="0" w:oddVBand="0" w:evenVBand="0" w:oddHBand="1" w:evenHBand="0" w:firstRowFirstColumn="0" w:firstRowLastColumn="0" w:lastRowFirstColumn="0" w:lastRowLastColumn="0"/>
+            </w:pPr>
+            <w:r>
+              <w:t>L’amministratore inserisce l’id di un campo di Padel.</w:t>
+            </w:r>
+          </w:p>
+          <w:p>
+            <w:pPr>
+              <w:pStyle w:val="Paragrafoelenco"/>
+              <w:numPr>
+                <w:ilvl w:val="0"/>
+                <w:numId w:val="20"/>
+              </w:numPr>
+              <w:cnfStyle w:val="000000100000" w:firstRow="0" w:lastRow="0" w:firstColumn="0" w:lastColumn="0" w:oddVBand="0" w:evenVBand="0" w:oddHBand="1" w:evenHBand="0" w:firstRowFirstColumn="0" w:firstRowLastColumn="0" w:lastRowFirstColumn="0" w:lastRowLastColumn="0"/>
+            </w:pPr>
+            <w:r>
+              <w:t>L’amministratore inserisce il nuovo prezzo del campo di Padel.</w:t>
+            </w:r>
+          </w:p>
+          <w:p>
+            <w:pPr>
+              <w:pStyle w:val="Paragrafoelenco"/>
+              <w:numPr>
+                <w:ilvl w:val="0"/>
+                <w:numId w:val="20"/>
+              </w:numPr>
+              <w:cnfStyle w:val="000000100000" w:firstRow="0" w:lastRow="0" w:firstColumn="0" w:lastColumn="0" w:oddVBand="0" w:evenVBand="0" w:oddHBand="1" w:evenHBand="0" w:firstRowFirstColumn="0" w:firstRowLastColumn="0" w:lastRowFirstColumn="0" w:lastRowLastColumn="0"/>
+            </w:pPr>
+            <w:r>
+              <w:t xml:space="preserve">Il Sistema </w:t>
+            </w:r>
+            <w:proofErr w:type="spellStart"/>
+            <w:r>
+              <w:t>aggiora</w:t>
+            </w:r>
+            <w:proofErr w:type="spellEnd"/>
+            <w:r>
+              <w:t xml:space="preserve"> il prezzo del campo di Padel.</w:t>
+            </w:r>
+          </w:p>
+        </w:tc>
+      </w:tr>
+      <w:tr>
+        <w:tc>
+          <w:tcPr>
+            <w:cnfStyle w:val="001000000000" w:firstRow="0" w:lastRow="0" w:firstColumn="1" w:lastColumn="0" w:oddVBand="0" w:evenVBand="0" w:oddHBand="0" w:evenHBand="0" w:firstRowFirstColumn="0" w:firstRowLastColumn="0" w:lastRowFirstColumn="0" w:lastRowLastColumn="0"/>
+            <w:tcW w:w="4814" w:type="dxa"/>
+          </w:tcPr>
+          <w:p>
+            <w:r>
+              <w:t>Estensioni</w:t>
+            </w:r>
+          </w:p>
+        </w:tc>
+        <w:tc>
+          <w:tcPr>
+            <w:tcW w:w="4814" w:type="dxa"/>
+          </w:tcPr>
+          <w:p>
+            <w:pPr>
+              <w:cnfStyle w:val="000000000000" w:firstRow="0" w:lastRow="0" w:firstColumn="0" w:lastColumn="0" w:oddVBand="0" w:evenVBand="0" w:oddHBand="0" w:evenHBand="0" w:firstRowFirstColumn="0" w:firstRowLastColumn="0" w:lastRowFirstColumn="0" w:lastRowLastColumn="0"/>
+            </w:pPr>
+            <w:r>
+              <w:rPr>
+                <w:b/>
+                <w:bCs/>
+              </w:rPr>
+              <w:t xml:space="preserve">*a. </w:t>
+            </w:r>
+            <w:r>
+              <w:t>In un qualsiasi momento il Sistema fallisce e si arresta improvvisamente.</w:t>
+            </w:r>
+          </w:p>
+          <w:p>
+            <w:pPr>
+              <w:pStyle w:val="Paragrafoelenco"/>
+              <w:numPr>
+                <w:ilvl w:val="0"/>
+                <w:numId w:val="21"/>
+              </w:numPr>
+              <w:cnfStyle w:val="000000000000" w:firstRow="0" w:lastRow="0" w:firstColumn="0" w:lastColumn="0" w:oddVBand="0" w:evenVBand="0" w:oddHBand="0" w:evenHBand="0" w:firstRowFirstColumn="0" w:firstRowLastColumn="0" w:lastRowFirstColumn="0" w:lastRowLastColumn="0"/>
+            </w:pPr>
+            <w:r>
+              <w:t>L’Amministratore riavvia il software e ripristina lo stato precedente del Sistema;</w:t>
+            </w:r>
+          </w:p>
+          <w:p>
+            <w:pPr>
+              <w:pStyle w:val="Paragrafoelenco"/>
+              <w:numPr>
+                <w:ilvl w:val="0"/>
+                <w:numId w:val="21"/>
+              </w:numPr>
+              <w:cnfStyle w:val="000000000000" w:firstRow="0" w:lastRow="0" w:firstColumn="0" w:lastColumn="0" w:oddVBand="0" w:evenVBand="0" w:oddHBand="0" w:evenHBand="0" w:firstRowFirstColumn="0" w:firstRowLastColumn="0" w:lastRowFirstColumn="0" w:lastRowLastColumn="0"/>
+            </w:pPr>
+            <w:r>
+              <w:t>Il Sistema ripristina lo stato.</w:t>
+            </w:r>
+          </w:p>
+          <w:p>
+            <w:pPr>
+              <w:cnfStyle w:val="000000000000" w:firstRow="0" w:lastRow="0" w:firstColumn="0" w:lastColumn="0" w:oddVBand="0" w:evenVBand="0" w:oddHBand="0" w:evenHBand="0" w:firstRowFirstColumn="0" w:firstRowLastColumn="0" w:lastRowFirstColumn="0" w:lastRowLastColumn="0"/>
+            </w:pPr>
+            <w:r>
+              <w:rPr>
+                <w:b/>
+                <w:bCs/>
+              </w:rPr>
+              <w:t>1a.</w:t>
+            </w:r>
+            <w:r>
+              <w:t xml:space="preserve"> L’amministratore inserisce un id di campo errato. Il Sistema genera un messaggio di errore e riporta l’Amministratore al menù.</w:t>
+            </w:r>
+          </w:p>
+        </w:tc>
+      </w:tr>
+      <w:tr>
+        <w:trPr>
+          <w:cnfStyle w:val="000000100000" w:firstRow="0" w:lastRow="0" w:firstColumn="0" w:lastColumn="0" w:oddVBand="0" w:evenVBand="0" w:oddHBand="1" w:evenHBand="0" w:firstRowFirstColumn="0" w:firstRowLastColumn="0" w:lastRowFirstColumn="0" w:lastRowLastColumn="0"/>
+        </w:trPr>
+        <w:tc>
+          <w:tcPr>
+            <w:cnfStyle w:val="001000000000" w:firstRow="0" w:lastRow="0" w:firstColumn="1" w:lastColumn="0" w:oddVBand="0" w:evenVBand="0" w:oddHBand="0" w:evenHBand="0" w:firstRowFirstColumn="0" w:firstRowLastColumn="0" w:lastRowFirstColumn="0" w:lastRowLastColumn="0"/>
+            <w:tcW w:w="4814" w:type="dxa"/>
+          </w:tcPr>
+          <w:p>
+            <w:proofErr w:type="spellStart"/>
+            <w:r>
+              <w:t>Requisti</w:t>
+            </w:r>
+            <w:proofErr w:type="spellEnd"/>
+            <w:r>
+              <w:t xml:space="preserve"> speciali</w:t>
+            </w:r>
+          </w:p>
+        </w:tc>
+        <w:tc>
+          <w:tcPr>
+            <w:tcW w:w="4814" w:type="dxa"/>
+          </w:tcPr>
+          <w:p>
+            <w:pPr>
+              <w:cnfStyle w:val="000000100000" w:firstRow="0" w:lastRow="0" w:firstColumn="0" w:lastColumn="0" w:oddVBand="0" w:evenVBand="0" w:oddHBand="1" w:evenHBand="0" w:firstRowFirstColumn="0" w:firstRowLastColumn="0" w:lastRowFirstColumn="0" w:lastRowLastColumn="0"/>
+            </w:pPr>
+            <w:r>
+              <w:t xml:space="preserve">L’Amministratore deve conoscere la password per accedere all’app </w:t>
+            </w:r>
+            <w:proofErr w:type="spellStart"/>
+            <w:r>
+              <w:t>GiocoPadel</w:t>
+            </w:r>
+            <w:proofErr w:type="spellEnd"/>
+            <w:r>
+              <w:t xml:space="preserve"> lato Amministratore.</w:t>
+            </w:r>
+          </w:p>
+        </w:tc>
+      </w:tr>
+      <w:tr>
+        <w:tc>
+          <w:tcPr>
+            <w:cnfStyle w:val="001000000000" w:firstRow="0" w:lastRow="0" w:firstColumn="1" w:lastColumn="0" w:oddVBand="0" w:evenVBand="0" w:oddHBand="0" w:evenHBand="0" w:firstRowFirstColumn="0" w:firstRowLastColumn="0" w:lastRowFirstColumn="0" w:lastRowLastColumn="0"/>
+            <w:tcW w:w="4814" w:type="dxa"/>
+          </w:tcPr>
+          <w:p>
+            <w:r>
+              <w:t>Elenco delle varianti tecnologiche e dei dati</w:t>
+            </w:r>
+          </w:p>
+        </w:tc>
+        <w:tc>
+          <w:tcPr>
+            <w:tcW w:w="4814" w:type="dxa"/>
+          </w:tcPr>
+          <w:p>
+            <w:pPr>
+              <w:cnfStyle w:val="000000000000" w:firstRow="0" w:lastRow="0" w:firstColumn="0" w:lastColumn="0" w:oddVBand="0" w:evenVBand="0" w:oddHBand="0" w:evenHBand="0" w:firstRowFirstColumn="0" w:firstRowLastColumn="0" w:lastRowFirstColumn="0" w:lastRowLastColumn="0"/>
+            </w:pPr>
+            <w:r>
+              <w:t>Assenti.</w:t>
+            </w:r>
+          </w:p>
+        </w:tc>
+      </w:tr>
+      <w:tr>
+        <w:trPr>
+          <w:cnfStyle w:val="000000100000" w:firstRow="0" w:lastRow="0" w:firstColumn="0" w:lastColumn="0" w:oddVBand="0" w:evenVBand="0" w:oddHBand="1" w:evenHBand="0" w:firstRowFirstColumn="0" w:firstRowLastColumn="0" w:lastRowFirstColumn="0" w:lastRowLastColumn="0"/>
+        </w:trPr>
+        <w:tc>
+          <w:tcPr>
+            <w:cnfStyle w:val="001000000000" w:firstRow="0" w:lastRow="0" w:firstColumn="1" w:lastColumn="0" w:oddVBand="0" w:evenVBand="0" w:oddHBand="0" w:evenHBand="0" w:firstRowFirstColumn="0" w:firstRowLastColumn="0" w:lastRowFirstColumn="0" w:lastRowLastColumn="0"/>
+            <w:tcW w:w="4814" w:type="dxa"/>
+          </w:tcPr>
+          <w:p>
+            <w:r>
+              <w:t>Frequenza di ripetizioni</w:t>
+            </w:r>
+          </w:p>
+        </w:tc>
+        <w:tc>
+          <w:tcPr>
+            <w:tcW w:w="4814" w:type="dxa"/>
+          </w:tcPr>
+          <w:p>
+            <w:pPr>
+              <w:cnfStyle w:val="000000100000" w:firstRow="0" w:lastRow="0" w:firstColumn="0" w:lastColumn="0" w:oddVBand="0" w:evenVBand="0" w:oddHBand="1" w:evenHBand="0" w:firstRowFirstColumn="0" w:firstRowLastColumn="0" w:lastRowFirstColumn="0" w:lastRowLastColumn="0"/>
+            </w:pPr>
+            <w:r>
+              <w:t>Illimitata.</w:t>
+            </w:r>
+          </w:p>
+        </w:tc>
+      </w:tr>
+      <w:tr>
+        <w:tc>
+          <w:tcPr>
+            <w:cnfStyle w:val="001000000000" w:firstRow="0" w:lastRow="0" w:firstColumn="1" w:lastColumn="0" w:oddVBand="0" w:evenVBand="0" w:oddHBand="0" w:evenHBand="0" w:firstRowFirstColumn="0" w:firstRowLastColumn="0" w:lastRowFirstColumn="0" w:lastRowLastColumn="0"/>
+            <w:tcW w:w="4814" w:type="dxa"/>
+          </w:tcPr>
+          <w:p>
+            <w:r>
+              <w:t>Varie</w:t>
+            </w:r>
+          </w:p>
+        </w:tc>
+        <w:tc>
+          <w:tcPr>
+            <w:tcW w:w="4814" w:type="dxa"/>
+          </w:tcPr>
+          <w:p>
+            <w:pPr>
+              <w:cnfStyle w:val="000000000000" w:firstRow="0" w:lastRow="0" w:firstColumn="0" w:lastColumn="0" w:oddVBand="0" w:evenVBand="0" w:oddHBand="0" w:evenHBand="0" w:firstRowFirstColumn="0" w:firstRowLastColumn="0" w:lastRowFirstColumn="0" w:lastRowLastColumn="0"/>
+            </w:pPr>
+            <w:r>
+              <w:t>Assenti.</w:t>
+            </w:r>
+          </w:p>
+        </w:tc>
+      </w:tr>
+    </w:tbl>
+    <w:p/>
     <w:p>
       <w:pPr>
         <w:pStyle w:val="Titolo3"/>
@@ -2700,6 +4159,95 @@
     </w:lvl>
   </w:abstractNum>
   <w:abstractNum w:abstractNumId="2" w15:restartNumberingAfterBreak="0">
+    <w:nsid w:val="0F5F74B7"/>
+    <w:multiLevelType w:val="hybridMultilevel"/>
+    <w:tmpl w:val="C186A7C4"/>
+    <w:lvl w:ilvl="0" w:tplc="0410000F">
+      <w:start w:val="1"/>
+      <w:numFmt w:val="decimal"/>
+      <w:lvlText w:val="%1."/>
+      <w:lvlJc w:val="left"/>
+      <w:pPr>
+        <w:ind w:left="720" w:hanging="360"/>
+      </w:pPr>
+      <w:rPr>
+        <w:rFonts w:hint="default"/>
+      </w:rPr>
+    </w:lvl>
+    <w:lvl w:ilvl="1" w:tplc="04100019" w:tentative="1">
+      <w:start w:val="1"/>
+      <w:numFmt w:val="lowerLetter"/>
+      <w:lvlText w:val="%2."/>
+      <w:lvlJc w:val="left"/>
+      <w:pPr>
+        <w:ind w:left="1440" w:hanging="360"/>
+      </w:pPr>
+    </w:lvl>
+    <w:lvl w:ilvl="2" w:tplc="0410001B" w:tentative="1">
+      <w:start w:val="1"/>
+      <w:numFmt w:val="lowerRoman"/>
+      <w:lvlText w:val="%3."/>
+      <w:lvlJc w:val="right"/>
+      <w:pPr>
+        <w:ind w:left="2160" w:hanging="180"/>
+      </w:pPr>
+    </w:lvl>
+    <w:lvl w:ilvl="3" w:tplc="0410000F" w:tentative="1">
+      <w:start w:val="1"/>
+      <w:numFmt w:val="decimal"/>
+      <w:lvlText w:val="%4."/>
+      <w:lvlJc w:val="left"/>
+      <w:pPr>
+        <w:ind w:left="2880" w:hanging="360"/>
+      </w:pPr>
+    </w:lvl>
+    <w:lvl w:ilvl="4" w:tplc="04100019" w:tentative="1">
+      <w:start w:val="1"/>
+      <w:numFmt w:val="lowerLetter"/>
+      <w:lvlText w:val="%5."/>
+      <w:lvlJc w:val="left"/>
+      <w:pPr>
+        <w:ind w:left="3600" w:hanging="360"/>
+      </w:pPr>
+    </w:lvl>
+    <w:lvl w:ilvl="5" w:tplc="0410001B" w:tentative="1">
+      <w:start w:val="1"/>
+      <w:numFmt w:val="lowerRoman"/>
+      <w:lvlText w:val="%6."/>
+      <w:lvlJc w:val="right"/>
+      <w:pPr>
+        <w:ind w:left="4320" w:hanging="180"/>
+      </w:pPr>
+    </w:lvl>
+    <w:lvl w:ilvl="6" w:tplc="0410000F" w:tentative="1">
+      <w:start w:val="1"/>
+      <w:numFmt w:val="decimal"/>
+      <w:lvlText w:val="%7."/>
+      <w:lvlJc w:val="left"/>
+      <w:pPr>
+        <w:ind w:left="5040" w:hanging="360"/>
+      </w:pPr>
+    </w:lvl>
+    <w:lvl w:ilvl="7" w:tplc="04100019" w:tentative="1">
+      <w:start w:val="1"/>
+      <w:numFmt w:val="lowerLetter"/>
+      <w:lvlText w:val="%8."/>
+      <w:lvlJc w:val="left"/>
+      <w:pPr>
+        <w:ind w:left="5760" w:hanging="360"/>
+      </w:pPr>
+    </w:lvl>
+    <w:lvl w:ilvl="8" w:tplc="0410001B" w:tentative="1">
+      <w:start w:val="1"/>
+      <w:numFmt w:val="lowerRoman"/>
+      <w:lvlText w:val="%9."/>
+      <w:lvlJc w:val="right"/>
+      <w:pPr>
+        <w:ind w:left="6480" w:hanging="180"/>
+      </w:pPr>
+    </w:lvl>
+  </w:abstractNum>
+  <w:abstractNum w:abstractNumId="3" w15:restartNumberingAfterBreak="0">
     <w:nsid w:val="103D2D72"/>
     <w:multiLevelType w:val="hybridMultilevel"/>
     <w:tmpl w:val="2DDCCFC8"/>
@@ -2788,7 +4336,7 @@
       </w:pPr>
     </w:lvl>
   </w:abstractNum>
-  <w:abstractNum w:abstractNumId="3" w15:restartNumberingAfterBreak="0">
+  <w:abstractNum w:abstractNumId="4" w15:restartNumberingAfterBreak="0">
     <w:nsid w:val="147A36DC"/>
     <w:multiLevelType w:val="hybridMultilevel"/>
     <w:tmpl w:val="FA0E8B14"/>
@@ -2877,7 +4425,96 @@
       </w:pPr>
     </w:lvl>
   </w:abstractNum>
-  <w:abstractNum w:abstractNumId="4" w15:restartNumberingAfterBreak="0">
+  <w:abstractNum w:abstractNumId="5" w15:restartNumberingAfterBreak="0">
+    <w:nsid w:val="18CD3461"/>
+    <w:multiLevelType w:val="hybridMultilevel"/>
+    <w:tmpl w:val="A46A086C"/>
+    <w:lvl w:ilvl="0" w:tplc="0410000F">
+      <w:start w:val="1"/>
+      <w:numFmt w:val="decimal"/>
+      <w:lvlText w:val="%1."/>
+      <w:lvlJc w:val="left"/>
+      <w:pPr>
+        <w:ind w:left="720" w:hanging="360"/>
+      </w:pPr>
+      <w:rPr>
+        <w:rFonts w:hint="default"/>
+      </w:rPr>
+    </w:lvl>
+    <w:lvl w:ilvl="1" w:tplc="04100019" w:tentative="1">
+      <w:start w:val="1"/>
+      <w:numFmt w:val="lowerLetter"/>
+      <w:lvlText w:val="%2."/>
+      <w:lvlJc w:val="left"/>
+      <w:pPr>
+        <w:ind w:left="1440" w:hanging="360"/>
+      </w:pPr>
+    </w:lvl>
+    <w:lvl w:ilvl="2" w:tplc="0410001B" w:tentative="1">
+      <w:start w:val="1"/>
+      <w:numFmt w:val="lowerRoman"/>
+      <w:lvlText w:val="%3."/>
+      <w:lvlJc w:val="right"/>
+      <w:pPr>
+        <w:ind w:left="2160" w:hanging="180"/>
+      </w:pPr>
+    </w:lvl>
+    <w:lvl w:ilvl="3" w:tplc="0410000F" w:tentative="1">
+      <w:start w:val="1"/>
+      <w:numFmt w:val="decimal"/>
+      <w:lvlText w:val="%4."/>
+      <w:lvlJc w:val="left"/>
+      <w:pPr>
+        <w:ind w:left="2880" w:hanging="360"/>
+      </w:pPr>
+    </w:lvl>
+    <w:lvl w:ilvl="4" w:tplc="04100019" w:tentative="1">
+      <w:start w:val="1"/>
+      <w:numFmt w:val="lowerLetter"/>
+      <w:lvlText w:val="%5."/>
+      <w:lvlJc w:val="left"/>
+      <w:pPr>
+        <w:ind w:left="3600" w:hanging="360"/>
+      </w:pPr>
+    </w:lvl>
+    <w:lvl w:ilvl="5" w:tplc="0410001B" w:tentative="1">
+      <w:start w:val="1"/>
+      <w:numFmt w:val="lowerRoman"/>
+      <w:lvlText w:val="%6."/>
+      <w:lvlJc w:val="right"/>
+      <w:pPr>
+        <w:ind w:left="4320" w:hanging="180"/>
+      </w:pPr>
+    </w:lvl>
+    <w:lvl w:ilvl="6" w:tplc="0410000F" w:tentative="1">
+      <w:start w:val="1"/>
+      <w:numFmt w:val="decimal"/>
+      <w:lvlText w:val="%7."/>
+      <w:lvlJc w:val="left"/>
+      <w:pPr>
+        <w:ind w:left="5040" w:hanging="360"/>
+      </w:pPr>
+    </w:lvl>
+    <w:lvl w:ilvl="7" w:tplc="04100019" w:tentative="1">
+      <w:start w:val="1"/>
+      <w:numFmt w:val="lowerLetter"/>
+      <w:lvlText w:val="%8."/>
+      <w:lvlJc w:val="left"/>
+      <w:pPr>
+        <w:ind w:left="5760" w:hanging="360"/>
+      </w:pPr>
+    </w:lvl>
+    <w:lvl w:ilvl="8" w:tplc="0410001B" w:tentative="1">
+      <w:start w:val="1"/>
+      <w:numFmt w:val="lowerRoman"/>
+      <w:lvlText w:val="%9."/>
+      <w:lvlJc w:val="right"/>
+      <w:pPr>
+        <w:ind w:left="6480" w:hanging="180"/>
+      </w:pPr>
+    </w:lvl>
+  </w:abstractNum>
+  <w:abstractNum w:abstractNumId="6" w15:restartNumberingAfterBreak="0">
     <w:nsid w:val="1C6E607B"/>
     <w:multiLevelType w:val="hybridMultilevel"/>
     <w:tmpl w:val="386AA8FA"/>
@@ -2966,7 +4603,7 @@
       </w:pPr>
     </w:lvl>
   </w:abstractNum>
-  <w:abstractNum w:abstractNumId="5" w15:restartNumberingAfterBreak="0">
+  <w:abstractNum w:abstractNumId="7" w15:restartNumberingAfterBreak="0">
     <w:nsid w:val="1F104E73"/>
     <w:multiLevelType w:val="hybridMultilevel"/>
     <w:tmpl w:val="43B02842"/>
@@ -3055,7 +4692,7 @@
       </w:pPr>
     </w:lvl>
   </w:abstractNum>
-  <w:abstractNum w:abstractNumId="6" w15:restartNumberingAfterBreak="0">
+  <w:abstractNum w:abstractNumId="8" w15:restartNumberingAfterBreak="0">
     <w:nsid w:val="29932C91"/>
     <w:multiLevelType w:val="hybridMultilevel"/>
     <w:tmpl w:val="DBB69498"/>
@@ -3168,7 +4805,96 @@
       </w:rPr>
     </w:lvl>
   </w:abstractNum>
-  <w:abstractNum w:abstractNumId="7" w15:restartNumberingAfterBreak="0">
+  <w:abstractNum w:abstractNumId="9" w15:restartNumberingAfterBreak="0">
+    <w:nsid w:val="2CD64BB0"/>
+    <w:multiLevelType w:val="hybridMultilevel"/>
+    <w:tmpl w:val="76A29C04"/>
+    <w:lvl w:ilvl="0" w:tplc="0410000F">
+      <w:start w:val="1"/>
+      <w:numFmt w:val="decimal"/>
+      <w:lvlText w:val="%1."/>
+      <w:lvlJc w:val="left"/>
+      <w:pPr>
+        <w:ind w:left="720" w:hanging="360"/>
+      </w:pPr>
+      <w:rPr>
+        <w:rFonts w:hint="default"/>
+      </w:rPr>
+    </w:lvl>
+    <w:lvl w:ilvl="1" w:tplc="04100019" w:tentative="1">
+      <w:start w:val="1"/>
+      <w:numFmt w:val="lowerLetter"/>
+      <w:lvlText w:val="%2."/>
+      <w:lvlJc w:val="left"/>
+      <w:pPr>
+        <w:ind w:left="1440" w:hanging="360"/>
+      </w:pPr>
+    </w:lvl>
+    <w:lvl w:ilvl="2" w:tplc="0410001B" w:tentative="1">
+      <w:start w:val="1"/>
+      <w:numFmt w:val="lowerRoman"/>
+      <w:lvlText w:val="%3."/>
+      <w:lvlJc w:val="right"/>
+      <w:pPr>
+        <w:ind w:left="2160" w:hanging="180"/>
+      </w:pPr>
+    </w:lvl>
+    <w:lvl w:ilvl="3" w:tplc="0410000F" w:tentative="1">
+      <w:start w:val="1"/>
+      <w:numFmt w:val="decimal"/>
+      <w:lvlText w:val="%4."/>
+      <w:lvlJc w:val="left"/>
+      <w:pPr>
+        <w:ind w:left="2880" w:hanging="360"/>
+      </w:pPr>
+    </w:lvl>
+    <w:lvl w:ilvl="4" w:tplc="04100019" w:tentative="1">
+      <w:start w:val="1"/>
+      <w:numFmt w:val="lowerLetter"/>
+      <w:lvlText w:val="%5."/>
+      <w:lvlJc w:val="left"/>
+      <w:pPr>
+        <w:ind w:left="3600" w:hanging="360"/>
+      </w:pPr>
+    </w:lvl>
+    <w:lvl w:ilvl="5" w:tplc="0410001B" w:tentative="1">
+      <w:start w:val="1"/>
+      <w:numFmt w:val="lowerRoman"/>
+      <w:lvlText w:val="%6."/>
+      <w:lvlJc w:val="right"/>
+      <w:pPr>
+        <w:ind w:left="4320" w:hanging="180"/>
+      </w:pPr>
+    </w:lvl>
+    <w:lvl w:ilvl="6" w:tplc="0410000F" w:tentative="1">
+      <w:start w:val="1"/>
+      <w:numFmt w:val="decimal"/>
+      <w:lvlText w:val="%7."/>
+      <w:lvlJc w:val="left"/>
+      <w:pPr>
+        <w:ind w:left="5040" w:hanging="360"/>
+      </w:pPr>
+    </w:lvl>
+    <w:lvl w:ilvl="7" w:tplc="04100019" w:tentative="1">
+      <w:start w:val="1"/>
+      <w:numFmt w:val="lowerLetter"/>
+      <w:lvlText w:val="%8."/>
+      <w:lvlJc w:val="left"/>
+      <w:pPr>
+        <w:ind w:left="5760" w:hanging="360"/>
+      </w:pPr>
+    </w:lvl>
+    <w:lvl w:ilvl="8" w:tplc="0410001B" w:tentative="1">
+      <w:start w:val="1"/>
+      <w:numFmt w:val="lowerRoman"/>
+      <w:lvlText w:val="%9."/>
+      <w:lvlJc w:val="right"/>
+      <w:pPr>
+        <w:ind w:left="6480" w:hanging="180"/>
+      </w:pPr>
+    </w:lvl>
+  </w:abstractNum>
+  <w:abstractNum w:abstractNumId="10" w15:restartNumberingAfterBreak="0">
     <w:nsid w:val="30817828"/>
     <w:multiLevelType w:val="hybridMultilevel"/>
     <w:tmpl w:val="F70AC2E8"/>
@@ -3257,7 +4983,7 @@
       </w:pPr>
     </w:lvl>
   </w:abstractNum>
-  <w:abstractNum w:abstractNumId="8" w15:restartNumberingAfterBreak="0">
+  <w:abstractNum w:abstractNumId="11" w15:restartNumberingAfterBreak="0">
     <w:nsid w:val="33EA4951"/>
     <w:multiLevelType w:val="hybridMultilevel"/>
     <w:tmpl w:val="FDD44182"/>
@@ -3370,7 +5096,7 @@
       </w:rPr>
     </w:lvl>
   </w:abstractNum>
-  <w:abstractNum w:abstractNumId="9" w15:restartNumberingAfterBreak="0">
+  <w:abstractNum w:abstractNumId="12" w15:restartNumberingAfterBreak="0">
     <w:nsid w:val="3DC97FAE"/>
     <w:multiLevelType w:val="hybridMultilevel"/>
     <w:tmpl w:val="94E49690"/>
@@ -3459,7 +5185,7 @@
       </w:pPr>
     </w:lvl>
   </w:abstractNum>
-  <w:abstractNum w:abstractNumId="10" w15:restartNumberingAfterBreak="0">
+  <w:abstractNum w:abstractNumId="13" w15:restartNumberingAfterBreak="0">
     <w:nsid w:val="43195EE0"/>
     <w:multiLevelType w:val="hybridMultilevel"/>
     <w:tmpl w:val="0ED0A3B2"/>
@@ -3572,7 +5298,96 @@
       </w:rPr>
     </w:lvl>
   </w:abstractNum>
-  <w:abstractNum w:abstractNumId="11" w15:restartNumberingAfterBreak="0">
+  <w:abstractNum w:abstractNumId="14" w15:restartNumberingAfterBreak="0">
+    <w:nsid w:val="45D00999"/>
+    <w:multiLevelType w:val="hybridMultilevel"/>
+    <w:tmpl w:val="98849A8A"/>
+    <w:lvl w:ilvl="0" w:tplc="0410000F">
+      <w:start w:val="1"/>
+      <w:numFmt w:val="decimal"/>
+      <w:lvlText w:val="%1."/>
+      <w:lvlJc w:val="left"/>
+      <w:pPr>
+        <w:ind w:left="720" w:hanging="360"/>
+      </w:pPr>
+      <w:rPr>
+        <w:rFonts w:hint="default"/>
+      </w:rPr>
+    </w:lvl>
+    <w:lvl w:ilvl="1" w:tplc="04100019" w:tentative="1">
+      <w:start w:val="1"/>
+      <w:numFmt w:val="lowerLetter"/>
+      <w:lvlText w:val="%2."/>
+      <w:lvlJc w:val="left"/>
+      <w:pPr>
+        <w:ind w:left="1440" w:hanging="360"/>
+      </w:pPr>
+    </w:lvl>
+    <w:lvl w:ilvl="2" w:tplc="0410001B" w:tentative="1">
+      <w:start w:val="1"/>
+      <w:numFmt w:val="lowerRoman"/>
+      <w:lvlText w:val="%3."/>
+      <w:lvlJc w:val="right"/>
+      <w:pPr>
+        <w:ind w:left="2160" w:hanging="180"/>
+      </w:pPr>
+    </w:lvl>
+    <w:lvl w:ilvl="3" w:tplc="0410000F" w:tentative="1">
+      <w:start w:val="1"/>
+      <w:numFmt w:val="decimal"/>
+      <w:lvlText w:val="%4."/>
+      <w:lvlJc w:val="left"/>
+      <w:pPr>
+        <w:ind w:left="2880" w:hanging="360"/>
+      </w:pPr>
+    </w:lvl>
+    <w:lvl w:ilvl="4" w:tplc="04100019" w:tentative="1">
+      <w:start w:val="1"/>
+      <w:numFmt w:val="lowerLetter"/>
+      <w:lvlText w:val="%5."/>
+      <w:lvlJc w:val="left"/>
+      <w:pPr>
+        <w:ind w:left="3600" w:hanging="360"/>
+      </w:pPr>
+    </w:lvl>
+    <w:lvl w:ilvl="5" w:tplc="0410001B" w:tentative="1">
+      <w:start w:val="1"/>
+      <w:numFmt w:val="lowerRoman"/>
+      <w:lvlText w:val="%6."/>
+      <w:lvlJc w:val="right"/>
+      <w:pPr>
+        <w:ind w:left="4320" w:hanging="180"/>
+      </w:pPr>
+    </w:lvl>
+    <w:lvl w:ilvl="6" w:tplc="0410000F" w:tentative="1">
+      <w:start w:val="1"/>
+      <w:numFmt w:val="decimal"/>
+      <w:lvlText w:val="%7."/>
+      <w:lvlJc w:val="left"/>
+      <w:pPr>
+        <w:ind w:left="5040" w:hanging="360"/>
+      </w:pPr>
+    </w:lvl>
+    <w:lvl w:ilvl="7" w:tplc="04100019" w:tentative="1">
+      <w:start w:val="1"/>
+      <w:numFmt w:val="lowerLetter"/>
+      <w:lvlText w:val="%8."/>
+      <w:lvlJc w:val="left"/>
+      <w:pPr>
+        <w:ind w:left="5760" w:hanging="360"/>
+      </w:pPr>
+    </w:lvl>
+    <w:lvl w:ilvl="8" w:tplc="0410001B" w:tentative="1">
+      <w:start w:val="1"/>
+      <w:numFmt w:val="lowerRoman"/>
+      <w:lvlText w:val="%9."/>
+      <w:lvlJc w:val="right"/>
+      <w:pPr>
+        <w:ind w:left="6480" w:hanging="180"/>
+      </w:pPr>
+    </w:lvl>
+  </w:abstractNum>
+  <w:abstractNum w:abstractNumId="15" w15:restartNumberingAfterBreak="0">
     <w:nsid w:val="4B52526B"/>
     <w:multiLevelType w:val="hybridMultilevel"/>
     <w:tmpl w:val="71040760"/>
@@ -3661,7 +5476,7 @@
       </w:pPr>
     </w:lvl>
   </w:abstractNum>
-  <w:abstractNum w:abstractNumId="12" w15:restartNumberingAfterBreak="0">
+  <w:abstractNum w:abstractNumId="16" w15:restartNumberingAfterBreak="0">
     <w:nsid w:val="4F537AA7"/>
     <w:multiLevelType w:val="hybridMultilevel"/>
     <w:tmpl w:val="B1988D06"/>
@@ -3750,7 +5565,7 @@
       </w:pPr>
     </w:lvl>
   </w:abstractNum>
-  <w:abstractNum w:abstractNumId="13" w15:restartNumberingAfterBreak="0">
+  <w:abstractNum w:abstractNumId="17" w15:restartNumberingAfterBreak="0">
     <w:nsid w:val="5CF15A2C"/>
     <w:multiLevelType w:val="hybridMultilevel"/>
     <w:tmpl w:val="FFC0EF26"/>
@@ -3839,7 +5654,7 @@
       </w:pPr>
     </w:lvl>
   </w:abstractNum>
-  <w:abstractNum w:abstractNumId="14" w15:restartNumberingAfterBreak="0">
+  <w:abstractNum w:abstractNumId="18" w15:restartNumberingAfterBreak="0">
     <w:nsid w:val="621E57A5"/>
     <w:multiLevelType w:val="hybridMultilevel"/>
     <w:tmpl w:val="81587EA2"/>
@@ -3928,7 +5743,7 @@
       </w:pPr>
     </w:lvl>
   </w:abstractNum>
-  <w:abstractNum w:abstractNumId="15" w15:restartNumberingAfterBreak="0">
+  <w:abstractNum w:abstractNumId="19" w15:restartNumberingAfterBreak="0">
     <w:nsid w:val="625B0308"/>
     <w:multiLevelType w:val="hybridMultilevel"/>
     <w:tmpl w:val="E17612DC"/>
@@ -4014,53 +5829,157 @@
       </w:pPr>
     </w:lvl>
   </w:abstractNum>
+  <w:abstractNum w:abstractNumId="20" w15:restartNumberingAfterBreak="0">
+    <w:nsid w:val="67B300E9"/>
+    <w:multiLevelType w:val="hybridMultilevel"/>
+    <w:tmpl w:val="B6EADD44"/>
+    <w:lvl w:ilvl="0" w:tplc="576A0B10">
+      <w:start w:val="1"/>
+      <w:numFmt w:val="decimal"/>
+      <w:lvlText w:val="%1."/>
+      <w:lvlJc w:val="left"/>
+      <w:pPr>
+        <w:ind w:left="1080" w:hanging="360"/>
+      </w:pPr>
+      <w:rPr>
+        <w:rFonts w:hint="default"/>
+      </w:rPr>
+    </w:lvl>
+    <w:lvl w:ilvl="1" w:tplc="04100019" w:tentative="1">
+      <w:start w:val="1"/>
+      <w:numFmt w:val="lowerLetter"/>
+      <w:lvlText w:val="%2."/>
+      <w:lvlJc w:val="left"/>
+      <w:pPr>
+        <w:ind w:left="1800" w:hanging="360"/>
+      </w:pPr>
+    </w:lvl>
+    <w:lvl w:ilvl="2" w:tplc="0410001B" w:tentative="1">
+      <w:start w:val="1"/>
+      <w:numFmt w:val="lowerRoman"/>
+      <w:lvlText w:val="%3."/>
+      <w:lvlJc w:val="right"/>
+      <w:pPr>
+        <w:ind w:left="2520" w:hanging="180"/>
+      </w:pPr>
+    </w:lvl>
+    <w:lvl w:ilvl="3" w:tplc="0410000F" w:tentative="1">
+      <w:start w:val="1"/>
+      <w:numFmt w:val="decimal"/>
+      <w:lvlText w:val="%4."/>
+      <w:lvlJc w:val="left"/>
+      <w:pPr>
+        <w:ind w:left="3240" w:hanging="360"/>
+      </w:pPr>
+    </w:lvl>
+    <w:lvl w:ilvl="4" w:tplc="04100019" w:tentative="1">
+      <w:start w:val="1"/>
+      <w:numFmt w:val="lowerLetter"/>
+      <w:lvlText w:val="%5."/>
+      <w:lvlJc w:val="left"/>
+      <w:pPr>
+        <w:ind w:left="3960" w:hanging="360"/>
+      </w:pPr>
+    </w:lvl>
+    <w:lvl w:ilvl="5" w:tplc="0410001B" w:tentative="1">
+      <w:start w:val="1"/>
+      <w:numFmt w:val="lowerRoman"/>
+      <w:lvlText w:val="%6."/>
+      <w:lvlJc w:val="right"/>
+      <w:pPr>
+        <w:ind w:left="4680" w:hanging="180"/>
+      </w:pPr>
+    </w:lvl>
+    <w:lvl w:ilvl="6" w:tplc="0410000F" w:tentative="1">
+      <w:start w:val="1"/>
+      <w:numFmt w:val="decimal"/>
+      <w:lvlText w:val="%7."/>
+      <w:lvlJc w:val="left"/>
+      <w:pPr>
+        <w:ind w:left="5400" w:hanging="360"/>
+      </w:pPr>
+    </w:lvl>
+    <w:lvl w:ilvl="7" w:tplc="04100019" w:tentative="1">
+      <w:start w:val="1"/>
+      <w:numFmt w:val="lowerLetter"/>
+      <w:lvlText w:val="%8."/>
+      <w:lvlJc w:val="left"/>
+      <w:pPr>
+        <w:ind w:left="6120" w:hanging="360"/>
+      </w:pPr>
+    </w:lvl>
+    <w:lvl w:ilvl="8" w:tplc="0410001B" w:tentative="1">
+      <w:start w:val="1"/>
+      <w:numFmt w:val="lowerRoman"/>
+      <w:lvlText w:val="%9."/>
+      <w:lvlJc w:val="right"/>
+      <w:pPr>
+        <w:ind w:left="6840" w:hanging="180"/>
+      </w:pPr>
+    </w:lvl>
+  </w:abstractNum>
   <w:num w:numId="1" w16cid:durableId="513694629">
-    <w:abstractNumId w:val="6"/>
+    <w:abstractNumId w:val="8"/>
   </w:num>
   <w:num w:numId="2" w16cid:durableId="489445821">
-    <w:abstractNumId w:val="8"/>
+    <w:abstractNumId w:val="11"/>
   </w:num>
   <w:num w:numId="3" w16cid:durableId="1944219006">
     <w:abstractNumId w:val="1"/>
   </w:num>
   <w:num w:numId="4" w16cid:durableId="1407919907">
-    <w:abstractNumId w:val="14"/>
+    <w:abstractNumId w:val="18"/>
   </w:num>
   <w:num w:numId="5" w16cid:durableId="488450660">
-    <w:abstractNumId w:val="9"/>
+    <w:abstractNumId w:val="12"/>
   </w:num>
   <w:num w:numId="6" w16cid:durableId="26609403">
-    <w:abstractNumId w:val="4"/>
+    <w:abstractNumId w:val="6"/>
   </w:num>
   <w:num w:numId="7" w16cid:durableId="2059820243">
-    <w:abstractNumId w:val="10"/>
+    <w:abstractNumId w:val="13"/>
   </w:num>
   <w:num w:numId="8" w16cid:durableId="1361543099">
-    <w:abstractNumId w:val="12"/>
+    <w:abstractNumId w:val="16"/>
   </w:num>
   <w:num w:numId="9" w16cid:durableId="86581825">
-    <w:abstractNumId w:val="15"/>
+    <w:abstractNumId w:val="19"/>
   </w:num>
   <w:num w:numId="10" w16cid:durableId="1559508821">
     <w:abstractNumId w:val="0"/>
   </w:num>
   <w:num w:numId="11" w16cid:durableId="8994700">
+    <w:abstractNumId w:val="7"/>
+  </w:num>
+  <w:num w:numId="12" w16cid:durableId="331570882">
+    <w:abstractNumId w:val="15"/>
+  </w:num>
+  <w:num w:numId="13" w16cid:durableId="333148301">
+    <w:abstractNumId w:val="17"/>
+  </w:num>
+  <w:num w:numId="14" w16cid:durableId="1670139846">
+    <w:abstractNumId w:val="3"/>
+  </w:num>
+  <w:num w:numId="15" w16cid:durableId="1190533417">
+    <w:abstractNumId w:val="4"/>
+  </w:num>
+  <w:num w:numId="16" w16cid:durableId="1780491562">
+    <w:abstractNumId w:val="10"/>
+  </w:num>
+  <w:num w:numId="17" w16cid:durableId="1898006016">
+    <w:abstractNumId w:val="20"/>
+  </w:num>
+  <w:num w:numId="18" w16cid:durableId="856430635">
+    <w:abstractNumId w:val="2"/>
+  </w:num>
+  <w:num w:numId="19" w16cid:durableId="1403985506">
     <w:abstractNumId w:val="5"/>
   </w:num>
-  <w:num w:numId="12" w16cid:durableId="331570882">
-    <w:abstractNumId w:val="11"/>
+  <w:num w:numId="20" w16cid:durableId="1800562843">
+    <w:abstractNumId w:val="14"/>
   </w:num>
-  <w:num w:numId="13" w16cid:durableId="333148301">
-    <w:abstractNumId w:val="13"/>
-  </w:num>
-  <w:num w:numId="14" w16cid:durableId="1670139846">
-    <w:abstractNumId w:val="2"/>
-  </w:num>
-  <w:num w:numId="15" w16cid:durableId="1190533417">
-    <w:abstractNumId w:val="3"/>
-  </w:num>
-  <w:num w:numId="16" w16cid:durableId="1780491562">
-    <w:abstractNumId w:val="7"/>
+  <w:num w:numId="21" w16cid:durableId="1533420517">
+    <w:abstractNumId w:val="9"/>
   </w:num>
 </w:numbering>
 </file>

</xml_diff>